<commit_message>
Update User Manual and an error message
</commit_message>
<xml_diff>
--- a/manual/VAST_model_structure.docx
+++ b/manual/VAST_model_structure.docx
@@ -1,6 +1,6 @@
 
 <file path=word/document.xml><?xml version="1.0" encoding="utf-8"?>
-<w:document xmlns:wpc="http://schemas.microsoft.com/office/word/2010/wordprocessingCanvas" xmlns:cx="http://schemas.microsoft.com/office/drawing/2014/chartex" xmlns:cx1="http://schemas.microsoft.com/office/drawing/2015/9/8/chartex" xmlns:mc="http://schemas.openxmlformats.org/markup-compatibility/2006" xmlns:o="urn:schemas-microsoft-com:office:office" xmlns:r="http://schemas.openxmlformats.org/officeDocument/2006/relationships" xmlns:m="http://schemas.openxmlformats.org/officeDocument/2006/math" xmlns:v="urn:schemas-microsoft-com:vml" xmlns:wp14="http://schemas.microsoft.com/office/word/2010/wordprocessingDrawing" xmlns:wp="http://schemas.openxmlformats.org/drawingml/2006/wordprocessingDrawing" xmlns:w10="urn:schemas-microsoft-com:office:word" xmlns:w="http://schemas.openxmlformats.org/wordprocessingml/2006/main" xmlns:w14="http://schemas.microsoft.com/office/word/2010/wordml" xmlns:w15="http://schemas.microsoft.com/office/word/2012/wordml" xmlns:w16se="http://schemas.microsoft.com/office/word/2015/wordml/symex" xmlns:wpg="http://schemas.microsoft.com/office/word/2010/wordprocessingGroup" xmlns:wpi="http://schemas.microsoft.com/office/word/2010/wordprocessingInk" xmlns:wne="http://schemas.microsoft.com/office/word/2006/wordml" xmlns:wps="http://schemas.microsoft.com/office/word/2010/wordprocessingShape" mc:Ignorable="w14 w15 w16se wp14">
+<w:document xmlns:wpc="http://schemas.microsoft.com/office/word/2010/wordprocessingCanvas" xmlns:cx="http://schemas.microsoft.com/office/drawing/2014/chartex" xmlns:cx1="http://schemas.microsoft.com/office/drawing/2015/9/8/chartex" xmlns:cx2="http://schemas.microsoft.com/office/drawing/2015/10/21/chartex" xmlns:cx3="http://schemas.microsoft.com/office/drawing/2016/5/9/chartex" xmlns:cx4="http://schemas.microsoft.com/office/drawing/2016/5/10/chartex" xmlns:cx5="http://schemas.microsoft.com/office/drawing/2016/5/11/chartex" xmlns:cx6="http://schemas.microsoft.com/office/drawing/2016/5/12/chartex" xmlns:cx7="http://schemas.microsoft.com/office/drawing/2016/5/13/chartex" xmlns:cx8="http://schemas.microsoft.com/office/drawing/2016/5/14/chartex" xmlns:mc="http://schemas.openxmlformats.org/markup-compatibility/2006" xmlns:aink="http://schemas.microsoft.com/office/drawing/2016/ink" xmlns:am3d="http://schemas.microsoft.com/office/drawing/2017/model3d" xmlns:o="urn:schemas-microsoft-com:office:office" xmlns:r="http://schemas.openxmlformats.org/officeDocument/2006/relationships" xmlns:m="http://schemas.openxmlformats.org/officeDocument/2006/math" xmlns:v="urn:schemas-microsoft-com:vml" xmlns:wp14="http://schemas.microsoft.com/office/word/2010/wordprocessingDrawing" xmlns:wp="http://schemas.openxmlformats.org/drawingml/2006/wordprocessingDrawing" xmlns:w10="urn:schemas-microsoft-com:office:word" xmlns:w="http://schemas.openxmlformats.org/wordprocessingml/2006/main" xmlns:w14="http://schemas.microsoft.com/office/word/2010/wordml" xmlns:w15="http://schemas.microsoft.com/office/word/2012/wordml" xmlns:w16cid="http://schemas.microsoft.com/office/word/2016/wordml/cid" xmlns:w16se="http://schemas.microsoft.com/office/word/2015/wordml/symex" xmlns:wpg="http://schemas.microsoft.com/office/word/2010/wordprocessingGroup" xmlns:wpi="http://schemas.microsoft.com/office/word/2010/wordprocessingInk" xmlns:wne="http://schemas.microsoft.com/office/word/2006/wordml" xmlns:wps="http://schemas.microsoft.com/office/word/2010/wordprocessingShape" mc:Ignorable="w14 w15 w16se w16cid wp14">
   <w:body>
     <w:p>
       <w:pPr>
@@ -4936,18 +4936,7 @@
           <w:sz w:val="24"/>
           <w:szCs w:val="24"/>
         </w:rPr>
-        <w:t xml:space="preserve"> represents p</w:t>
-      </w:r>
-      <w:bookmarkStart w:id="1" w:name="_GoBack"/>
-      <w:bookmarkEnd w:id="1"/>
-      <w:r>
-        <w:rPr>
-          <w:rFonts w:ascii="Times New Roman" w:eastAsiaTheme="minorEastAsia" w:hAnsi="Times New Roman" w:cs="Times New Roman"/>
-          <w:iCs/>
-          <w:sz w:val="24"/>
-          <w:szCs w:val="24"/>
-        </w:rPr>
-        <w:t>ositive catch rates in a delta-model, or the count-data intensity function in a count-data model:</w:t>
+        <w:t xml:space="preserve"> represents positive catch rates in a delta-model, or the count-data intensity function in a count-data model:</w:t>
       </w:r>
     </w:p>
     <w:p>
@@ -25174,7 +25163,18 @@
           <w:sz w:val="20"/>
           <w:szCs w:val="20"/>
         </w:rPr>
-        <w:t>1,mean=0,sd=0.00001)</w:t>
+        <w:t>1,mean=0,sd=0.00</w:t>
+      </w:r>
+      <w:bookmarkStart w:id="1" w:name="_GoBack"/>
+      <w:bookmarkEnd w:id="1"/>
+      <w:r>
+        <w:rPr>
+          <w:rFonts w:ascii="Consolas" w:eastAsiaTheme="minorEastAsia" w:hAnsi="Consolas" w:cs="Consolas"/>
+          <w:iCs/>
+          <w:sz w:val="20"/>
+          <w:szCs w:val="20"/>
+        </w:rPr>
+        <w:t>1)</w:t>
       </w:r>
       <w:r>
         <w:rPr>
@@ -26153,22 +26153,8 @@
 </w:document>
 </file>
 
-<file path=word/commentsIds.xml><?xml version="1.0" encoding="utf-8"?>
-<w16cid:commentsIds xmlns:wpc="http://schemas.microsoft.com/office/word/2010/wordprocessingCanvas" xmlns:cx="http://schemas.microsoft.com/office/drawing/2014/chartex" xmlns:cx1="http://schemas.microsoft.com/office/drawing/2015/9/8/chartex" xmlns:cx2="http://schemas.microsoft.com/office/drawing/2015/10/21/chartex" xmlns:cx3="http://schemas.microsoft.com/office/drawing/2016/5/9/chartex" xmlns:cx4="http://schemas.microsoft.com/office/drawing/2016/5/10/chartex" xmlns:cx5="http://schemas.microsoft.com/office/drawing/2016/5/11/chartex" xmlns:cx6="http://schemas.microsoft.com/office/drawing/2016/5/12/chartex" xmlns:cx7="http://schemas.microsoft.com/office/drawing/2016/5/13/chartex" xmlns:cx8="http://schemas.microsoft.com/office/drawing/2016/5/14/chartex" xmlns:mc="http://schemas.openxmlformats.org/markup-compatibility/2006" xmlns:aink="http://schemas.microsoft.com/office/drawing/2016/ink" xmlns:am3d="http://schemas.microsoft.com/office/drawing/2017/model3d" xmlns:o="urn:schemas-microsoft-com:office:office" xmlns:r="http://schemas.openxmlformats.org/officeDocument/2006/relationships" xmlns:m="http://schemas.openxmlformats.org/officeDocument/2006/math" xmlns:v="urn:schemas-microsoft-com:vml" xmlns:wp14="http://schemas.microsoft.com/office/word/2010/wordprocessingDrawing" xmlns:wp="http://schemas.openxmlformats.org/drawingml/2006/wordprocessingDrawing" xmlns:w10="urn:schemas-microsoft-com:office:word" xmlns:w="http://schemas.openxmlformats.org/wordprocessingml/2006/main" xmlns:w14="http://schemas.microsoft.com/office/word/2010/wordml" xmlns:w15="http://schemas.microsoft.com/office/word/2012/wordml" xmlns:w16cid="http://schemas.microsoft.com/office/word/2016/wordml/cid" xmlns:w16se="http://schemas.microsoft.com/office/word/2015/wordml/symex" xmlns:wpg="http://schemas.microsoft.com/office/word/2010/wordprocessingGroup" xmlns:wpi="http://schemas.microsoft.com/office/word/2010/wordprocessingInk" xmlns:wne="http://schemas.microsoft.com/office/word/2006/wordml" xmlns:wps="http://schemas.microsoft.com/office/word/2010/wordprocessingShape" mc:Ignorable="w14 w15 w16se w16cid wp14">
-  <w16cid:commentId w16cid:paraId="16E8DA6D" w16cid:durableId="1E5E48CE"/>
-  <w16cid:commentId w16cid:paraId="7E1037C4" w16cid:durableId="1E5F4F99"/>
-  <w16cid:commentId w16cid:paraId="4F38434A" w16cid:durableId="1E5E608E"/>
-  <w16cid:commentId w16cid:paraId="3C7A5177" w16cid:durableId="1E5E5D37"/>
-  <w16cid:commentId w16cid:paraId="3B940511" w16cid:durableId="1E5F69D4"/>
-  <w16cid:commentId w16cid:paraId="389337EA" w16cid:durableId="1E5E5D6D"/>
-  <w16cid:commentId w16cid:paraId="02D4E494" w16cid:durableId="1E5F5DC7"/>
-  <w16cid:commentId w16cid:paraId="3C51A9B4" w16cid:durableId="1E5E6C7F"/>
-  <w16cid:commentId w16cid:paraId="23E8311E" w16cid:durableId="1E5F8A84"/>
-</w16cid:commentsIds>
-</file>
-
 <file path=word/endnotes.xml><?xml version="1.0" encoding="utf-8"?>
-<w:endnotes xmlns:wpc="http://schemas.microsoft.com/office/word/2010/wordprocessingCanvas" xmlns:cx="http://schemas.microsoft.com/office/drawing/2014/chartex" xmlns:cx1="http://schemas.microsoft.com/office/drawing/2015/9/8/chartex" xmlns:mc="http://schemas.openxmlformats.org/markup-compatibility/2006" xmlns:o="urn:schemas-microsoft-com:office:office" xmlns:r="http://schemas.openxmlformats.org/officeDocument/2006/relationships" xmlns:m="http://schemas.openxmlformats.org/officeDocument/2006/math" xmlns:v="urn:schemas-microsoft-com:vml" xmlns:wp14="http://schemas.microsoft.com/office/word/2010/wordprocessingDrawing" xmlns:wp="http://schemas.openxmlformats.org/drawingml/2006/wordprocessingDrawing" xmlns:w10="urn:schemas-microsoft-com:office:word" xmlns:w="http://schemas.openxmlformats.org/wordprocessingml/2006/main" xmlns:w14="http://schemas.microsoft.com/office/word/2010/wordml" xmlns:w15="http://schemas.microsoft.com/office/word/2012/wordml" xmlns:w16se="http://schemas.microsoft.com/office/word/2015/wordml/symex" xmlns:wpg="http://schemas.microsoft.com/office/word/2010/wordprocessingGroup" xmlns:wpi="http://schemas.microsoft.com/office/word/2010/wordprocessingInk" xmlns:wne="http://schemas.microsoft.com/office/word/2006/wordml" xmlns:wps="http://schemas.microsoft.com/office/word/2010/wordprocessingShape" mc:Ignorable="w14 w15 w16se wp14">
+<w:endnotes xmlns:wpc="http://schemas.microsoft.com/office/word/2010/wordprocessingCanvas" xmlns:cx="http://schemas.microsoft.com/office/drawing/2014/chartex" xmlns:cx1="http://schemas.microsoft.com/office/drawing/2015/9/8/chartex" xmlns:cx2="http://schemas.microsoft.com/office/drawing/2015/10/21/chartex" xmlns:cx3="http://schemas.microsoft.com/office/drawing/2016/5/9/chartex" xmlns:cx4="http://schemas.microsoft.com/office/drawing/2016/5/10/chartex" xmlns:cx5="http://schemas.microsoft.com/office/drawing/2016/5/11/chartex" xmlns:cx6="http://schemas.microsoft.com/office/drawing/2016/5/12/chartex" xmlns:cx7="http://schemas.microsoft.com/office/drawing/2016/5/13/chartex" xmlns:cx8="http://schemas.microsoft.com/office/drawing/2016/5/14/chartex" xmlns:mc="http://schemas.openxmlformats.org/markup-compatibility/2006" xmlns:aink="http://schemas.microsoft.com/office/drawing/2016/ink" xmlns:am3d="http://schemas.microsoft.com/office/drawing/2017/model3d" xmlns:o="urn:schemas-microsoft-com:office:office" xmlns:r="http://schemas.openxmlformats.org/officeDocument/2006/relationships" xmlns:m="http://schemas.openxmlformats.org/officeDocument/2006/math" xmlns:v="urn:schemas-microsoft-com:vml" xmlns:wp14="http://schemas.microsoft.com/office/word/2010/wordprocessingDrawing" xmlns:wp="http://schemas.openxmlformats.org/drawingml/2006/wordprocessingDrawing" xmlns:w10="urn:schemas-microsoft-com:office:word" xmlns:w="http://schemas.openxmlformats.org/wordprocessingml/2006/main" xmlns:w14="http://schemas.microsoft.com/office/word/2010/wordml" xmlns:w15="http://schemas.microsoft.com/office/word/2012/wordml" xmlns:w16cid="http://schemas.microsoft.com/office/word/2016/wordml/cid" xmlns:w16se="http://schemas.microsoft.com/office/word/2015/wordml/symex" xmlns:wpg="http://schemas.microsoft.com/office/word/2010/wordprocessingGroup" xmlns:wpi="http://schemas.microsoft.com/office/word/2010/wordprocessingInk" xmlns:wne="http://schemas.microsoft.com/office/word/2006/wordml" xmlns:wps="http://schemas.microsoft.com/office/word/2010/wordprocessingShape" mc:Ignorable="w14 w15 w16se w16cid wp14">
   <w:endnote w:type="separator" w:id="-1">
     <w:p>
       <w:pPr>
@@ -26200,7 +26186,7 @@
 </file>
 
 <file path=word/footer1.xml><?xml version="1.0" encoding="utf-8"?>
-<w:ftr xmlns:wpc="http://schemas.microsoft.com/office/word/2010/wordprocessingCanvas" xmlns:cx="http://schemas.microsoft.com/office/drawing/2014/chartex" xmlns:cx1="http://schemas.microsoft.com/office/drawing/2015/9/8/chartex" xmlns:mc="http://schemas.openxmlformats.org/markup-compatibility/2006" xmlns:o="urn:schemas-microsoft-com:office:office" xmlns:r="http://schemas.openxmlformats.org/officeDocument/2006/relationships" xmlns:m="http://schemas.openxmlformats.org/officeDocument/2006/math" xmlns:v="urn:schemas-microsoft-com:vml" xmlns:wp14="http://schemas.microsoft.com/office/word/2010/wordprocessingDrawing" xmlns:wp="http://schemas.openxmlformats.org/drawingml/2006/wordprocessingDrawing" xmlns:w10="urn:schemas-microsoft-com:office:word" xmlns:w="http://schemas.openxmlformats.org/wordprocessingml/2006/main" xmlns:w14="http://schemas.microsoft.com/office/word/2010/wordml" xmlns:w15="http://schemas.microsoft.com/office/word/2012/wordml" xmlns:w16se="http://schemas.microsoft.com/office/word/2015/wordml/symex" xmlns:wpg="http://schemas.microsoft.com/office/word/2010/wordprocessingGroup" xmlns:wpi="http://schemas.microsoft.com/office/word/2010/wordprocessingInk" xmlns:wne="http://schemas.microsoft.com/office/word/2006/wordml" xmlns:wps="http://schemas.microsoft.com/office/word/2010/wordprocessingShape" mc:Ignorable="w14 w15 w16se wp14">
+<w:ftr xmlns:wpc="http://schemas.microsoft.com/office/word/2010/wordprocessingCanvas" xmlns:cx="http://schemas.microsoft.com/office/drawing/2014/chartex" xmlns:cx1="http://schemas.microsoft.com/office/drawing/2015/9/8/chartex" xmlns:cx2="http://schemas.microsoft.com/office/drawing/2015/10/21/chartex" xmlns:cx3="http://schemas.microsoft.com/office/drawing/2016/5/9/chartex" xmlns:cx4="http://schemas.microsoft.com/office/drawing/2016/5/10/chartex" xmlns:cx5="http://schemas.microsoft.com/office/drawing/2016/5/11/chartex" xmlns:cx6="http://schemas.microsoft.com/office/drawing/2016/5/12/chartex" xmlns:cx7="http://schemas.microsoft.com/office/drawing/2016/5/13/chartex" xmlns:cx8="http://schemas.microsoft.com/office/drawing/2016/5/14/chartex" xmlns:mc="http://schemas.openxmlformats.org/markup-compatibility/2006" xmlns:aink="http://schemas.microsoft.com/office/drawing/2016/ink" xmlns:am3d="http://schemas.microsoft.com/office/drawing/2017/model3d" xmlns:o="urn:schemas-microsoft-com:office:office" xmlns:r="http://schemas.openxmlformats.org/officeDocument/2006/relationships" xmlns:m="http://schemas.openxmlformats.org/officeDocument/2006/math" xmlns:v="urn:schemas-microsoft-com:vml" xmlns:wp14="http://schemas.microsoft.com/office/word/2010/wordprocessingDrawing" xmlns:wp="http://schemas.openxmlformats.org/drawingml/2006/wordprocessingDrawing" xmlns:w10="urn:schemas-microsoft-com:office:word" xmlns:w="http://schemas.openxmlformats.org/wordprocessingml/2006/main" xmlns:w14="http://schemas.microsoft.com/office/word/2010/wordml" xmlns:w15="http://schemas.microsoft.com/office/word/2012/wordml" xmlns:w16cid="http://schemas.microsoft.com/office/word/2016/wordml/cid" xmlns:w16se="http://schemas.microsoft.com/office/word/2015/wordml/symex" xmlns:wpg="http://schemas.microsoft.com/office/word/2010/wordprocessingGroup" xmlns:wpi="http://schemas.microsoft.com/office/word/2010/wordprocessingInk" xmlns:wne="http://schemas.microsoft.com/office/word/2006/wordml" xmlns:wps="http://schemas.microsoft.com/office/word/2010/wordprocessingShape" mc:Ignorable="w14 w15 w16se w16cid wp14">
   <w:sdt>
     <w:sdtPr>
       <w:id w:val="1430313467"/>
@@ -26253,7 +26239,7 @@
 </file>
 
 <file path=word/footnotes.xml><?xml version="1.0" encoding="utf-8"?>
-<w:footnotes xmlns:wpc="http://schemas.microsoft.com/office/word/2010/wordprocessingCanvas" xmlns:cx="http://schemas.microsoft.com/office/drawing/2014/chartex" xmlns:cx1="http://schemas.microsoft.com/office/drawing/2015/9/8/chartex" xmlns:mc="http://schemas.openxmlformats.org/markup-compatibility/2006" xmlns:o="urn:schemas-microsoft-com:office:office" xmlns:r="http://schemas.openxmlformats.org/officeDocument/2006/relationships" xmlns:m="http://schemas.openxmlformats.org/officeDocument/2006/math" xmlns:v="urn:schemas-microsoft-com:vml" xmlns:wp14="http://schemas.microsoft.com/office/word/2010/wordprocessingDrawing" xmlns:wp="http://schemas.openxmlformats.org/drawingml/2006/wordprocessingDrawing" xmlns:w10="urn:schemas-microsoft-com:office:word" xmlns:w="http://schemas.openxmlformats.org/wordprocessingml/2006/main" xmlns:w14="http://schemas.microsoft.com/office/word/2010/wordml" xmlns:w15="http://schemas.microsoft.com/office/word/2012/wordml" xmlns:w16se="http://schemas.microsoft.com/office/word/2015/wordml/symex" xmlns:wpg="http://schemas.microsoft.com/office/word/2010/wordprocessingGroup" xmlns:wpi="http://schemas.microsoft.com/office/word/2010/wordprocessingInk" xmlns:wne="http://schemas.microsoft.com/office/word/2006/wordml" xmlns:wps="http://schemas.microsoft.com/office/word/2010/wordprocessingShape" mc:Ignorable="w14 w15 w16se wp14">
+<w:footnotes xmlns:wpc="http://schemas.microsoft.com/office/word/2010/wordprocessingCanvas" xmlns:cx="http://schemas.microsoft.com/office/drawing/2014/chartex" xmlns:cx1="http://schemas.microsoft.com/office/drawing/2015/9/8/chartex" xmlns:cx2="http://schemas.microsoft.com/office/drawing/2015/10/21/chartex" xmlns:cx3="http://schemas.microsoft.com/office/drawing/2016/5/9/chartex" xmlns:cx4="http://schemas.microsoft.com/office/drawing/2016/5/10/chartex" xmlns:cx5="http://schemas.microsoft.com/office/drawing/2016/5/11/chartex" xmlns:cx6="http://schemas.microsoft.com/office/drawing/2016/5/12/chartex" xmlns:cx7="http://schemas.microsoft.com/office/drawing/2016/5/13/chartex" xmlns:cx8="http://schemas.microsoft.com/office/drawing/2016/5/14/chartex" xmlns:mc="http://schemas.openxmlformats.org/markup-compatibility/2006" xmlns:aink="http://schemas.microsoft.com/office/drawing/2016/ink" xmlns:am3d="http://schemas.microsoft.com/office/drawing/2017/model3d" xmlns:o="urn:schemas-microsoft-com:office:office" xmlns:r="http://schemas.openxmlformats.org/officeDocument/2006/relationships" xmlns:m="http://schemas.openxmlformats.org/officeDocument/2006/math" xmlns:v="urn:schemas-microsoft-com:vml" xmlns:wp14="http://schemas.microsoft.com/office/word/2010/wordprocessingDrawing" xmlns:wp="http://schemas.openxmlformats.org/drawingml/2006/wordprocessingDrawing" xmlns:w10="urn:schemas-microsoft-com:office:word" xmlns:w="http://schemas.openxmlformats.org/wordprocessingml/2006/main" xmlns:w14="http://schemas.microsoft.com/office/word/2010/wordml" xmlns:w15="http://schemas.microsoft.com/office/word/2012/wordml" xmlns:w16cid="http://schemas.microsoft.com/office/word/2016/wordml/cid" xmlns:w16se="http://schemas.microsoft.com/office/word/2015/wordml/symex" xmlns:wpg="http://schemas.microsoft.com/office/word/2010/wordprocessingGroup" xmlns:wpi="http://schemas.microsoft.com/office/word/2010/wordprocessingInk" xmlns:wne="http://schemas.microsoft.com/office/word/2006/wordml" xmlns:wps="http://schemas.microsoft.com/office/word/2010/wordprocessingShape" mc:Ignorable="w14 w15 w16se w16cid wp14">
   <w:footnote w:type="separator" w:id="-1">
     <w:p>
       <w:pPr>
@@ -26285,7 +26271,7 @@
 </file>
 
 <file path=word/header1.xml><?xml version="1.0" encoding="utf-8"?>
-<w:hdr xmlns:wpc="http://schemas.microsoft.com/office/word/2010/wordprocessingCanvas" xmlns:cx="http://schemas.microsoft.com/office/drawing/2014/chartex" xmlns:cx1="http://schemas.microsoft.com/office/drawing/2015/9/8/chartex" xmlns:mc="http://schemas.openxmlformats.org/markup-compatibility/2006" xmlns:o="urn:schemas-microsoft-com:office:office" xmlns:r="http://schemas.openxmlformats.org/officeDocument/2006/relationships" xmlns:m="http://schemas.openxmlformats.org/officeDocument/2006/math" xmlns:v="urn:schemas-microsoft-com:vml" xmlns:wp14="http://schemas.microsoft.com/office/word/2010/wordprocessingDrawing" xmlns:wp="http://schemas.openxmlformats.org/drawingml/2006/wordprocessingDrawing" xmlns:w10="urn:schemas-microsoft-com:office:word" xmlns:w="http://schemas.openxmlformats.org/wordprocessingml/2006/main" xmlns:w14="http://schemas.microsoft.com/office/word/2010/wordml" xmlns:w15="http://schemas.microsoft.com/office/word/2012/wordml" xmlns:w16se="http://schemas.microsoft.com/office/word/2015/wordml/symex" xmlns:wpg="http://schemas.microsoft.com/office/word/2010/wordprocessingGroup" xmlns:wpi="http://schemas.microsoft.com/office/word/2010/wordprocessingInk" xmlns:wne="http://schemas.microsoft.com/office/word/2006/wordml" xmlns:wps="http://schemas.microsoft.com/office/word/2010/wordprocessingShape" mc:Ignorable="w14 w15 w16se wp14">
+<w:hdr xmlns:wpc="http://schemas.microsoft.com/office/word/2010/wordprocessingCanvas" xmlns:cx="http://schemas.microsoft.com/office/drawing/2014/chartex" xmlns:cx1="http://schemas.microsoft.com/office/drawing/2015/9/8/chartex" xmlns:cx2="http://schemas.microsoft.com/office/drawing/2015/10/21/chartex" xmlns:cx3="http://schemas.microsoft.com/office/drawing/2016/5/9/chartex" xmlns:cx4="http://schemas.microsoft.com/office/drawing/2016/5/10/chartex" xmlns:cx5="http://schemas.microsoft.com/office/drawing/2016/5/11/chartex" xmlns:cx6="http://schemas.microsoft.com/office/drawing/2016/5/12/chartex" xmlns:cx7="http://schemas.microsoft.com/office/drawing/2016/5/13/chartex" xmlns:cx8="http://schemas.microsoft.com/office/drawing/2016/5/14/chartex" xmlns:mc="http://schemas.openxmlformats.org/markup-compatibility/2006" xmlns:aink="http://schemas.microsoft.com/office/drawing/2016/ink" xmlns:am3d="http://schemas.microsoft.com/office/drawing/2017/model3d" xmlns:o="urn:schemas-microsoft-com:office:office" xmlns:r="http://schemas.openxmlformats.org/officeDocument/2006/relationships" xmlns:m="http://schemas.openxmlformats.org/officeDocument/2006/math" xmlns:v="urn:schemas-microsoft-com:vml" xmlns:wp14="http://schemas.microsoft.com/office/word/2010/wordprocessingDrawing" xmlns:wp="http://schemas.openxmlformats.org/drawingml/2006/wordprocessingDrawing" xmlns:w10="urn:schemas-microsoft-com:office:word" xmlns:w="http://schemas.openxmlformats.org/wordprocessingml/2006/main" xmlns:w14="http://schemas.microsoft.com/office/word/2010/wordml" xmlns:w15="http://schemas.microsoft.com/office/word/2012/wordml" xmlns:w16cid="http://schemas.microsoft.com/office/word/2016/wordml/cid" xmlns:w16se="http://schemas.microsoft.com/office/word/2015/wordml/symex" xmlns:wpg="http://schemas.microsoft.com/office/word/2010/wordprocessingGroup" xmlns:wpi="http://schemas.microsoft.com/office/word/2010/wordprocessingInk" xmlns:wne="http://schemas.microsoft.com/office/word/2006/wordml" xmlns:wps="http://schemas.microsoft.com/office/word/2010/wordprocessingShape" mc:Ignorable="w14 w15 w16se w16cid wp14">
   <w:p>
     <w:pPr>
       <w:pStyle w:val="Header"/>
@@ -26295,7 +26281,7 @@
 </file>
 
 <file path=word/numbering.xml><?xml version="1.0" encoding="utf-8"?>
-<w:numbering xmlns:wpc="http://schemas.microsoft.com/office/word/2010/wordprocessingCanvas" xmlns:cx="http://schemas.microsoft.com/office/drawing/2014/chartex" xmlns:cx1="http://schemas.microsoft.com/office/drawing/2015/9/8/chartex" xmlns:mc="http://schemas.openxmlformats.org/markup-compatibility/2006" xmlns:o="urn:schemas-microsoft-com:office:office" xmlns:r="http://schemas.openxmlformats.org/officeDocument/2006/relationships" xmlns:m="http://schemas.openxmlformats.org/officeDocument/2006/math" xmlns:v="urn:schemas-microsoft-com:vml" xmlns:wp14="http://schemas.microsoft.com/office/word/2010/wordprocessingDrawing" xmlns:wp="http://schemas.openxmlformats.org/drawingml/2006/wordprocessingDrawing" xmlns:w10="urn:schemas-microsoft-com:office:word" xmlns:w="http://schemas.openxmlformats.org/wordprocessingml/2006/main" xmlns:w14="http://schemas.microsoft.com/office/word/2010/wordml" xmlns:w15="http://schemas.microsoft.com/office/word/2012/wordml" xmlns:w16se="http://schemas.microsoft.com/office/word/2015/wordml/symex" xmlns:wpg="http://schemas.microsoft.com/office/word/2010/wordprocessingGroup" xmlns:wpi="http://schemas.microsoft.com/office/word/2010/wordprocessingInk" xmlns:wne="http://schemas.microsoft.com/office/word/2006/wordml" xmlns:wps="http://schemas.microsoft.com/office/word/2010/wordprocessingShape" mc:Ignorable="w14 w15 w16se wp14">
+<w:numbering xmlns:wpc="http://schemas.microsoft.com/office/word/2010/wordprocessingCanvas" xmlns:cx="http://schemas.microsoft.com/office/drawing/2014/chartex" xmlns:cx1="http://schemas.microsoft.com/office/drawing/2015/9/8/chartex" xmlns:cx2="http://schemas.microsoft.com/office/drawing/2015/10/21/chartex" xmlns:cx3="http://schemas.microsoft.com/office/drawing/2016/5/9/chartex" xmlns:cx4="http://schemas.microsoft.com/office/drawing/2016/5/10/chartex" xmlns:cx5="http://schemas.microsoft.com/office/drawing/2016/5/11/chartex" xmlns:cx6="http://schemas.microsoft.com/office/drawing/2016/5/12/chartex" xmlns:cx7="http://schemas.microsoft.com/office/drawing/2016/5/13/chartex" xmlns:cx8="http://schemas.microsoft.com/office/drawing/2016/5/14/chartex" xmlns:mc="http://schemas.openxmlformats.org/markup-compatibility/2006" xmlns:aink="http://schemas.microsoft.com/office/drawing/2016/ink" xmlns:am3d="http://schemas.microsoft.com/office/drawing/2017/model3d" xmlns:o="urn:schemas-microsoft-com:office:office" xmlns:r="http://schemas.openxmlformats.org/officeDocument/2006/relationships" xmlns:m="http://schemas.openxmlformats.org/officeDocument/2006/math" xmlns:v="urn:schemas-microsoft-com:vml" xmlns:wp14="http://schemas.microsoft.com/office/word/2010/wordprocessingDrawing" xmlns:wp="http://schemas.openxmlformats.org/drawingml/2006/wordprocessingDrawing" xmlns:w10="urn:schemas-microsoft-com:office:word" xmlns:w="http://schemas.openxmlformats.org/wordprocessingml/2006/main" xmlns:w14="http://schemas.microsoft.com/office/word/2010/wordml" xmlns:w15="http://schemas.microsoft.com/office/word/2012/wordml" xmlns:w16cid="http://schemas.microsoft.com/office/word/2016/wordml/cid" xmlns:w16se="http://schemas.microsoft.com/office/word/2015/wordml/symex" xmlns:wpg="http://schemas.microsoft.com/office/word/2010/wordprocessingGroup" xmlns:wpi="http://schemas.microsoft.com/office/word/2010/wordprocessingInk" xmlns:wne="http://schemas.microsoft.com/office/word/2006/wordml" xmlns:wps="http://schemas.microsoft.com/office/word/2010/wordprocessingShape" mc:Ignorable="w14 w15 w16se w16cid wp14">
   <w:abstractNum w:abstractNumId="0" w15:restartNumberingAfterBreak="0">
     <w:nsid w:val="03AA4CAF"/>
     <w:multiLevelType w:val="hybridMultilevel"/>
@@ -27773,7 +27759,7 @@
 </file>
 
 <file path=word/styles.xml><?xml version="1.0" encoding="utf-8"?>
-<w:styles xmlns:mc="http://schemas.openxmlformats.org/markup-compatibility/2006" xmlns:r="http://schemas.openxmlformats.org/officeDocument/2006/relationships" xmlns:w="http://schemas.openxmlformats.org/wordprocessingml/2006/main" xmlns:w14="http://schemas.microsoft.com/office/word/2010/wordml" xmlns:w15="http://schemas.microsoft.com/office/word/2012/wordml" xmlns:w16se="http://schemas.microsoft.com/office/word/2015/wordml/symex" mc:Ignorable="w14 w15 w16se">
+<w:styles xmlns:mc="http://schemas.openxmlformats.org/markup-compatibility/2006" xmlns:r="http://schemas.openxmlformats.org/officeDocument/2006/relationships" xmlns:w="http://schemas.openxmlformats.org/wordprocessingml/2006/main" xmlns:w14="http://schemas.microsoft.com/office/word/2010/wordml" xmlns:w15="http://schemas.microsoft.com/office/word/2012/wordml" xmlns:w16cid="http://schemas.microsoft.com/office/word/2016/wordml/cid" xmlns:w16se="http://schemas.microsoft.com/office/word/2015/wordml/symex" mc:Ignorable="w14 w15 w16se w16cid">
   <w:docDefaults>
     <w:rPrDefault>
       <w:rPr>
@@ -27789,7 +27775,7 @@
       </w:pPr>
     </w:pPrDefault>
   </w:docDefaults>
-  <w:latentStyles w:defLockedState="0" w:defUIPriority="99" w:defSemiHidden="0" w:defUnhideWhenUsed="0" w:defQFormat="0" w:count="371">
+  <w:latentStyles w:defLockedState="0" w:defUIPriority="99" w:defSemiHidden="0" w:defUnhideWhenUsed="0" w:defQFormat="0" w:count="375">
     <w:lsdException w:name="Normal" w:uiPriority="0" w:qFormat="1"/>
     <w:lsdException w:name="heading 1" w:uiPriority="9" w:qFormat="1"/>
     <w:lsdException w:name="heading 2" w:semiHidden="1" w:uiPriority="9" w:unhideWhenUsed="1" w:qFormat="1"/>
@@ -27895,7 +27881,6 @@
     <w:lsdException w:name="HTML Sample" w:semiHidden="1" w:unhideWhenUsed="1"/>
     <w:lsdException w:name="HTML Typewriter" w:semiHidden="1" w:unhideWhenUsed="1"/>
     <w:lsdException w:name="HTML Variable" w:semiHidden="1" w:unhideWhenUsed="1"/>
-    <w:lsdException w:name="Normal Table" w:semiHidden="1" w:unhideWhenUsed="1"/>
     <w:lsdException w:name="annotation subject" w:semiHidden="1" w:unhideWhenUsed="1"/>
     <w:lsdException w:name="No List" w:semiHidden="1" w:unhideWhenUsed="1"/>
     <w:lsdException w:name="Outline List 1" w:semiHidden="1" w:unhideWhenUsed="1"/>
@@ -27939,10 +27924,8 @@
     <w:lsdException w:name="Table Elegant" w:semiHidden="1" w:unhideWhenUsed="1"/>
     <w:lsdException w:name="Table Professional" w:semiHidden="1" w:unhideWhenUsed="1"/>
     <w:lsdException w:name="Table Subtle 1" w:semiHidden="1" w:unhideWhenUsed="1"/>
-    <w:lsdException w:name="Table Subtle 2" w:semiHidden="1" w:unhideWhenUsed="1"/>
     <w:lsdException w:name="Table Web 1" w:semiHidden="1" w:unhideWhenUsed="1"/>
     <w:lsdException w:name="Table Web 2" w:semiHidden="1" w:unhideWhenUsed="1"/>
-    <w:lsdException w:name="Table Web 3" w:semiHidden="1" w:unhideWhenUsed="1"/>
     <w:lsdException w:name="Balloon Text" w:semiHidden="1" w:unhideWhenUsed="1"/>
     <w:lsdException w:name="Table Grid" w:uiPriority="39"/>
     <w:lsdException w:name="Table Theme" w:semiHidden="1" w:unhideWhenUsed="1"/>
@@ -28161,6 +28144,10 @@
     <w:lsdException w:name="List Table 5 Dark Accent 6" w:uiPriority="50"/>
     <w:lsdException w:name="List Table 6 Colorful Accent 6" w:uiPriority="51"/>
     <w:lsdException w:name="List Table 7 Colorful Accent 6" w:uiPriority="52"/>
+    <w:lsdException w:name="Mention" w:semiHidden="1" w:unhideWhenUsed="1"/>
+    <w:lsdException w:name="Smart Hyperlink" w:semiHidden="1" w:unhideWhenUsed="1"/>
+    <w:lsdException w:name="Hashtag" w:semiHidden="1" w:unhideWhenUsed="1"/>
+    <w:lsdException w:name="Unresolved Mention" w:semiHidden="1" w:unhideWhenUsed="1"/>
   </w:latentStyles>
   <w:style w:type="paragraph" w:default="1" w:styleId="Normal">
     <w:name w:val="Normal"/>
@@ -28837,7 +28824,7 @@
 </file>
 
 <file path=customXml/itemProps1.xml><?xml version="1.0" encoding="utf-8"?>
-<ds:datastoreItem xmlns:ds="http://schemas.openxmlformats.org/officeDocument/2006/customXml" ds:itemID="{057EBF65-30B9-4D34-9045-43AA7FFA5A01}">
+<ds:datastoreItem xmlns:ds="http://schemas.openxmlformats.org/officeDocument/2006/customXml" ds:itemID="{4E173DE3-F956-4084-9CB3-09505584F3EB}">
   <ds:schemaRefs>
     <ds:schemaRef ds:uri="http://schemas.openxmlformats.org/officeDocument/2006/bibliography"/>
   </ds:schemaRefs>

</xml_diff>

<commit_message>
Fix notation for Xi in user manual
</commit_message>
<xml_diff>
--- a/manual/VAST_model_structure.docx
+++ b/manual/VAST_model_structure.docx
@@ -438,25 +438,7 @@
           <w:sz w:val="24"/>
           <w:szCs w:val="24"/>
         </w:rPr>
-        <w:t xml:space="preserve"> to complement these </w:t>
-      </w:r>
-      <w:proofErr w:type="gramStart"/>
-      <w:r>
-        <w:rPr>
-          <w:rFonts w:ascii="Times New Roman" w:hAnsi="Times New Roman" w:cs="Times New Roman"/>
-          <w:sz w:val="24"/>
-          <w:szCs w:val="24"/>
-        </w:rPr>
-        <w:t>other</w:t>
-      </w:r>
-      <w:proofErr w:type="gramEnd"/>
-      <w:r>
-        <w:rPr>
-          <w:rFonts w:ascii="Times New Roman" w:hAnsi="Times New Roman" w:cs="Times New Roman"/>
-          <w:sz w:val="24"/>
-          <w:szCs w:val="24"/>
-        </w:rPr>
-        <w:t xml:space="preserve"> resources by </w:t>
+        <w:t xml:space="preserve"> to complement these other resources by </w:t>
       </w:r>
       <w:r>
         <w:rPr>
@@ -2777,6 +2759,14 @@
                                   <w:sz w:val="24"/>
                                   <w:szCs w:val="24"/>
                                 </w:rPr>
+                                <m:t>ξ</m:t>
+                              </m:r>
+                              <m:r>
+                                <w:rPr>
+                                  <w:rFonts w:ascii="Cambria Math" w:hAnsi="Cambria Math" w:cs="Times New Roman"/>
+                                  <w:sz w:val="24"/>
+                                  <w:szCs w:val="24"/>
+                                </w:rPr>
                                 <m:t>1</m:t>
                               </m:r>
                             </m:sub>
@@ -3284,25 +3274,14 @@
           <w:szCs w:val="24"/>
         </w:rPr>
       </w:pPr>
-      <w:proofErr w:type="gramStart"/>
-      <w:r>
-        <w:rPr>
-          <w:rFonts w:ascii="Times New Roman" w:eastAsiaTheme="minorEastAsia" w:hAnsi="Times New Roman" w:cs="Times New Roman"/>
-          <w:iCs/>
-          <w:sz w:val="24"/>
-          <w:szCs w:val="24"/>
-        </w:rPr>
-        <w:t>where</w:t>
-      </w:r>
-      <w:proofErr w:type="gramEnd"/>
-      <w:r>
-        <w:rPr>
-          <w:rFonts w:ascii="Times New Roman" w:eastAsiaTheme="minorEastAsia" w:hAnsi="Times New Roman" w:cs="Times New Roman"/>
-          <w:iCs/>
-          <w:sz w:val="24"/>
-          <w:szCs w:val="24"/>
-        </w:rPr>
-        <w:t xml:space="preserve"> </w:t>
+      <w:r>
+        <w:rPr>
+          <w:rFonts w:ascii="Times New Roman" w:eastAsiaTheme="minorEastAsia" w:hAnsi="Times New Roman" w:cs="Times New Roman"/>
+          <w:iCs/>
+          <w:sz w:val="24"/>
+          <w:szCs w:val="24"/>
+        </w:rPr>
+        <w:t xml:space="preserve">where </w:t>
       </w:r>
       <m:oMath>
         <m:sSub>
@@ -4533,27 +4512,7 @@
           <w:sz w:val="24"/>
           <w:szCs w:val="24"/>
         </w:rPr>
-        <w:t xml:space="preserve"> for each category and year.  However, the intercepts can instead be treated as a random effect using the factor-model formulation, w</w:t>
-      </w:r>
-      <w:proofErr w:type="spellStart"/>
-      <w:r>
-        <w:rPr>
-          <w:rFonts w:ascii="Times New Roman" w:eastAsiaTheme="minorEastAsia" w:hAnsi="Times New Roman" w:cs="Times New Roman"/>
-          <w:iCs/>
-          <w:sz w:val="24"/>
-          <w:szCs w:val="24"/>
-        </w:rPr>
-        <w:t>hich</w:t>
-      </w:r>
-      <w:proofErr w:type="spellEnd"/>
-      <w:r>
-        <w:rPr>
-          <w:rFonts w:ascii="Times New Roman" w:eastAsiaTheme="minorEastAsia" w:hAnsi="Times New Roman" w:cs="Times New Roman"/>
-          <w:iCs/>
-          <w:sz w:val="24"/>
-          <w:szCs w:val="24"/>
-        </w:rPr>
-        <w:t xml:space="preserve"> allows for sharing information among years and categories.  When treated as random, </w:t>
+        <w:t xml:space="preserve"> for each category and year.  However, the intercepts can instead be treated as a random effect using the factor-model formulation, which allows for sharing information among years and categories.  When treated as random, </w:t>
       </w:r>
       <m:oMath>
         <m:sSub>
@@ -5960,7 +5919,7 @@
           <w:sz w:val="24"/>
           <w:szCs w:val="24"/>
         </w:rPr>
-        <w:t xml:space="preserve"> is the loadings matrix that generates spatio-te</w:t>
+        <w:t xml:space="preserve"> is the loadings matrix that generates </w:t>
       </w:r>
       <w:proofErr w:type="spellStart"/>
       <w:r>
@@ -5970,7 +5929,7 @@
           <w:sz w:val="24"/>
           <w:szCs w:val="24"/>
         </w:rPr>
-        <w:t>mporal</w:t>
+        <w:t>spatio</w:t>
       </w:r>
       <w:proofErr w:type="spellEnd"/>
       <w:r>
@@ -5980,7 +5939,7 @@
           <w:sz w:val="24"/>
           <w:szCs w:val="24"/>
         </w:rPr>
-        <w:t xml:space="preserve"> covariation for this predictor</w:t>
+        <w:t>-temporal covariation for this predictor</w:t>
       </w:r>
       <w:r>
         <w:rPr>
@@ -7066,7 +7025,55 @@
             <w:sz w:val="24"/>
             <w:szCs w:val="24"/>
           </w:rPr>
-          <m:t>+σ(c,p)</m:t>
+          <m:t>+</m:t>
+        </m:r>
+        <m:sSub>
+          <m:sSubPr>
+            <m:ctrlPr>
+              <w:rPr>
+                <w:rFonts w:ascii="Cambria Math" w:hAnsi="Cambria Math" w:cs="Times New Roman"/>
+                <w:i/>
+                <w:sz w:val="24"/>
+                <w:szCs w:val="24"/>
+              </w:rPr>
+            </m:ctrlPr>
+          </m:sSubPr>
+          <m:e>
+            <m:r>
+              <w:rPr>
+                <w:rFonts w:ascii="Cambria Math" w:hAnsi="Cambria Math" w:cs="Times New Roman"/>
+                <w:sz w:val="24"/>
+                <w:szCs w:val="24"/>
+              </w:rPr>
+              <m:t>σ</m:t>
+            </m:r>
+          </m:e>
+          <m:sub>
+            <m:r>
+              <w:rPr>
+                <w:rFonts w:ascii="Cambria Math" w:hAnsi="Cambria Math" w:cs="Times New Roman"/>
+                <w:sz w:val="24"/>
+                <w:szCs w:val="24"/>
+              </w:rPr>
+              <m:t>ξ</m:t>
+            </m:r>
+            <m:r>
+              <w:rPr>
+                <w:rFonts w:ascii="Cambria Math" w:hAnsi="Cambria Math" w:cs="Times New Roman"/>
+                <w:sz w:val="24"/>
+                <w:szCs w:val="24"/>
+              </w:rPr>
+              <m:t>1</m:t>
+            </m:r>
+          </m:sub>
+        </m:sSub>
+        <m:r>
+          <w:rPr>
+            <w:rFonts w:ascii="Cambria Math" w:hAnsi="Cambria Math" w:cs="Times New Roman"/>
+            <w:sz w:val="24"/>
+            <w:szCs w:val="24"/>
+          </w:rPr>
+          <m:t>(c,p)</m:t>
         </m:r>
         <m:sSub>
           <m:sSubPr>
@@ -7548,13 +7555,53 @@
         <w:t xml:space="preserve"> represents spatial variation in that effect (which has a mean of zero and standard deviation of one), and </w:t>
       </w:r>
       <m:oMath>
+        <m:sSub>
+          <m:sSubPr>
+            <m:ctrlPr>
+              <w:rPr>
+                <w:rFonts w:ascii="Cambria Math" w:hAnsi="Cambria Math" w:cs="Times New Roman"/>
+                <w:i/>
+                <w:sz w:val="24"/>
+                <w:szCs w:val="24"/>
+              </w:rPr>
+            </m:ctrlPr>
+          </m:sSubPr>
+          <m:e>
+            <m:r>
+              <w:rPr>
+                <w:rFonts w:ascii="Cambria Math" w:hAnsi="Cambria Math" w:cs="Times New Roman"/>
+                <w:sz w:val="24"/>
+                <w:szCs w:val="24"/>
+              </w:rPr>
+              <m:t>σ</m:t>
+            </m:r>
+          </m:e>
+          <m:sub>
+            <m:r>
+              <w:rPr>
+                <w:rFonts w:ascii="Cambria Math" w:hAnsi="Cambria Math" w:cs="Times New Roman"/>
+                <w:sz w:val="24"/>
+                <w:szCs w:val="24"/>
+              </w:rPr>
+              <m:t>ξ</m:t>
+            </m:r>
+            <m:r>
+              <w:rPr>
+                <w:rFonts w:ascii="Cambria Math" w:hAnsi="Cambria Math" w:cs="Times New Roman"/>
+                <w:sz w:val="24"/>
+                <w:szCs w:val="24"/>
+              </w:rPr>
+              <m:t>1</m:t>
+            </m:r>
+          </m:sub>
+        </m:sSub>
         <m:r>
           <w:rPr>
             <w:rFonts w:ascii="Cambria Math" w:hAnsi="Cambria Math" w:cs="Times New Roman"/>
             <w:sz w:val="24"/>
             <w:szCs w:val="24"/>
           </w:rPr>
-          <m:t>σ(c,p)</m:t>
+          <m:t>(c,p)</m:t>
         </m:r>
       </m:oMath>
       <w:r>
@@ -7707,7 +7754,17 @@
           <w:sz w:val="24"/>
           <w:szCs w:val="24"/>
         </w:rPr>
-        <w:t xml:space="preserve"> measured catchability covariates that explain variation in catchability, and </w:t>
+        <w:t xml:space="preserve"> measured catchability covariates that </w:t>
+      </w:r>
+      <w:r>
+        <w:rPr>
+          <w:rFonts w:ascii="Times New Roman" w:eastAsiaTheme="minorEastAsia" w:hAnsi="Times New Roman" w:cs="Times New Roman"/>
+          <w:iCs/>
+          <w:sz w:val="24"/>
+          <w:szCs w:val="24"/>
+        </w:rPr>
+        <w:lastRenderedPageBreak/>
+        <w:t xml:space="preserve">explain variation in catchability, and </w:t>
       </w:r>
       <m:oMath>
         <m:sSub>
@@ -7777,17 +7834,7 @@
           <w:sz w:val="24"/>
           <w:szCs w:val="24"/>
         </w:rPr>
-        <w:t xml:space="preserve"> is the estimated impact of catchability covariates for this </w:t>
-      </w:r>
-      <w:r>
-        <w:rPr>
-          <w:rFonts w:ascii="Times New Roman" w:eastAsiaTheme="minorEastAsia" w:hAnsi="Times New Roman" w:cs="Times New Roman"/>
-          <w:iCs/>
-          <w:sz w:val="24"/>
-          <w:szCs w:val="24"/>
-        </w:rPr>
-        <w:lastRenderedPageBreak/>
-        <w:t xml:space="preserve">linear predictor. </w:t>
+        <w:t xml:space="preserve"> is the estimated impact of catchability covariates for this linear predictor. </w:t>
       </w:r>
       <w:r>
         <w:rPr>
@@ -9923,6 +9970,14 @@
                                   <w:sz w:val="24"/>
                                   <w:szCs w:val="24"/>
                                 </w:rPr>
+                                <m:t>ξ</m:t>
+                              </m:r>
+                              <m:r>
+                                <w:rPr>
+                                  <w:rFonts w:ascii="Cambria Math" w:hAnsi="Cambria Math" w:cs="Times New Roman"/>
+                                  <w:sz w:val="24"/>
+                                  <w:szCs w:val="24"/>
+                                </w:rPr>
                                 <m:t>2</m:t>
                               </m:r>
                             </m:sub>
@@ -10998,27 +11053,7 @@
           <w:sz w:val="24"/>
           <w:szCs w:val="24"/>
         </w:rPr>
-        <w:t>, and a value of zero “turns o</w:t>
-      </w:r>
-      <w:proofErr w:type="spellStart"/>
-      <w:r>
-        <w:rPr>
-          <w:rFonts w:ascii="Times New Roman" w:eastAsiaTheme="minorEastAsia" w:hAnsi="Times New Roman" w:cs="Times New Roman"/>
-          <w:iCs/>
-          <w:sz w:val="24"/>
-          <w:szCs w:val="24"/>
-        </w:rPr>
-        <w:t>ff</w:t>
-      </w:r>
-      <w:proofErr w:type="spellEnd"/>
-      <w:r>
-        <w:rPr>
-          <w:rFonts w:ascii="Times New Roman" w:eastAsiaTheme="minorEastAsia" w:hAnsi="Times New Roman" w:cs="Times New Roman"/>
-          <w:iCs/>
-          <w:sz w:val="24"/>
-          <w:szCs w:val="24"/>
-        </w:rPr>
-        <w:t xml:space="preserve">” that component of spatial or </w:t>
+        <w:t xml:space="preserve">, and a value of zero “turns off” that component of spatial or </w:t>
       </w:r>
       <w:proofErr w:type="spellStart"/>
       <w:r>
@@ -11069,7 +11104,6 @@
           <w:sz w:val="24"/>
           <w:szCs w:val="24"/>
         </w:rPr>
-        <w:lastRenderedPageBreak/>
         <w:t xml:space="preserve">Number of </w:t>
       </w:r>
       <w:proofErr w:type="spellStart"/>
@@ -12359,6 +12393,7 @@
           <w:sz w:val="24"/>
           <w:szCs w:val="24"/>
         </w:rPr>
+        <w:lastRenderedPageBreak/>
         <w:t xml:space="preserve">where </w:t>
       </w:r>
       <m:oMath>
@@ -15085,6 +15120,7 @@
           <w:sz w:val="24"/>
           <w:szCs w:val="24"/>
         </w:rPr>
+        <w:lastRenderedPageBreak/>
         <w:t xml:space="preserve">There are different user-controlled options for observation models for available sampling data, which are controlled by </w:t>
       </w:r>
       <w:proofErr w:type="spellStart"/>
@@ -17797,7 +17833,17 @@
           <w:sz w:val="24"/>
           <w:szCs w:val="24"/>
         </w:rPr>
-        <w:t xml:space="preserve">for a list of options), where I use … to signify that these probability mass functions generally can have one or more parameter governing dispersion, and the precise number and interpretation varies among observation models (i.e., the value of </w:t>
+        <w:t xml:space="preserve">for a list of options), where I use … to signify that these probability mass functions </w:t>
+      </w:r>
+      <w:r>
+        <w:rPr>
+          <w:rFonts w:ascii="Times New Roman" w:eastAsiaTheme="minorEastAsia" w:hAnsi="Times New Roman" w:cs="Times New Roman"/>
+          <w:iCs/>
+          <w:sz w:val="24"/>
+          <w:szCs w:val="24"/>
+        </w:rPr>
+        <w:lastRenderedPageBreak/>
+        <w:t xml:space="preserve">generally can have one or more parameter governing dispersion, and the precise number and interpretation varies among observation models (i.e., the value of </w:t>
       </w:r>
       <w:proofErr w:type="spellStart"/>
       <w:r>
@@ -17928,17 +17974,7 @@
           <w:sz w:val="24"/>
           <w:szCs w:val="24"/>
         </w:rPr>
-        <w:t xml:space="preserve"> is the “zero-inflation probability” (i.e., the proportion of </w:t>
-      </w:r>
-      <w:r>
-        <w:rPr>
-          <w:rFonts w:ascii="Times New Roman" w:eastAsiaTheme="minorEastAsia" w:hAnsi="Times New Roman" w:cs="Times New Roman"/>
-          <w:iCs/>
-          <w:sz w:val="24"/>
-          <w:szCs w:val="24"/>
-        </w:rPr>
-        <w:lastRenderedPageBreak/>
-        <w:t xml:space="preserve">habitat in the immediate vicinity of location </w:t>
+        <w:t xml:space="preserve"> is the “zero-inflation probability” (i.e., the proportion of habitat in the immediate vicinity of location </w:t>
       </w:r>
       <m:oMath>
         <m:sSub>
@@ -19019,7 +19055,17 @@
           <w:sz w:val="24"/>
           <w:szCs w:val="24"/>
         </w:rPr>
-        <w:t xml:space="preserve">Outputs from this triangulated mesh can then be used to calculate the precision (inverse-covariance) matrix for a multivariate normal probability density function for the value of a spatial variable at </w:t>
+        <w:t xml:space="preserve">Outputs from this triangulated mesh can then be used to calculate the precision (inverse-covariance) matrix for a multivariate normal probability density function for the value of a </w:t>
+      </w:r>
+      <w:r>
+        <w:rPr>
+          <w:rFonts w:ascii="Times New Roman" w:eastAsiaTheme="minorEastAsia" w:hAnsi="Times New Roman" w:cs="Times New Roman"/>
+          <w:iCs/>
+          <w:sz w:val="24"/>
+          <w:szCs w:val="24"/>
+        </w:rPr>
+        <w:lastRenderedPageBreak/>
+        <w:t xml:space="preserve">spatial variable at </w:t>
       </w:r>
       <w:r>
         <w:rPr>
@@ -21376,6 +21422,7 @@
           <w:szCs w:val="24"/>
           <w:lang w:val="en-US"/>
         </w:rPr>
+        <w:lastRenderedPageBreak/>
         <w:t xml:space="preserve">Starting with VAST release 3.0.0, users can choose between two options for smoothing spatial </w:t>
       </w:r>
       <w:r>
@@ -22846,6 +22893,7 @@
           <w:sz w:val="24"/>
           <w:szCs w:val="24"/>
         </w:rPr>
+        <w:lastRenderedPageBreak/>
         <w:t xml:space="preserve">By default (when </w:t>
       </w:r>
       <w:proofErr w:type="spellStart"/>
@@ -22967,23 +23015,7 @@
             <w:sz w:val="24"/>
             <w:szCs w:val="24"/>
           </w:rPr>
-          <m:t>(</m:t>
-        </m:r>
-        <m:r>
-          <w:rPr>
-            <w:rFonts w:ascii="Cambria Math" w:eastAsiaTheme="minorEastAsia" w:hAnsi="Cambria Math" w:cs="Times New Roman"/>
-            <w:sz w:val="24"/>
-            <w:szCs w:val="24"/>
-          </w:rPr>
-          <m:t>c,</m:t>
-        </m:r>
-        <m:r>
-          <w:rPr>
-            <w:rFonts w:ascii="Cambria Math" w:eastAsiaTheme="minorEastAsia" w:hAnsi="Cambria Math" w:cs="Times New Roman"/>
-            <w:sz w:val="24"/>
-            <w:szCs w:val="24"/>
-          </w:rPr>
-          <m:t>t)</m:t>
+          <m:t>(c,t)</m:t>
         </m:r>
       </m:oMath>
       <w:r>
@@ -23035,23 +23067,7 @@
             <w:sz w:val="24"/>
             <w:szCs w:val="24"/>
           </w:rPr>
-          <m:t>(</m:t>
-        </m:r>
-        <m:r>
-          <w:rPr>
-            <w:rFonts w:ascii="Cambria Math" w:eastAsiaTheme="minorEastAsia" w:hAnsi="Cambria Math" w:cs="Times New Roman"/>
-            <w:sz w:val="24"/>
-            <w:szCs w:val="24"/>
-          </w:rPr>
-          <m:t>c,</m:t>
-        </m:r>
-        <m:r>
-          <w:rPr>
-            <w:rFonts w:ascii="Cambria Math" w:eastAsiaTheme="minorEastAsia" w:hAnsi="Cambria Math" w:cs="Times New Roman"/>
-            <w:sz w:val="24"/>
-            <w:szCs w:val="24"/>
-          </w:rPr>
-          <m:t>t)</m:t>
+          <m:t>(c,t)</m:t>
         </m:r>
       </m:oMath>
       <w:r>
@@ -23145,15 +23161,7 @@
                   <w:sz w:val="24"/>
                   <w:szCs w:val="24"/>
                 </w:rPr>
-                <m:t>t</m:t>
-              </m:r>
-              <m:r>
-                <w:rPr>
-                  <w:rFonts w:ascii="Cambria Math" w:eastAsiaTheme="minorEastAsia" w:hAnsi="Cambria Math" w:cs="Times New Roman"/>
-                  <w:sz w:val="24"/>
-                  <w:szCs w:val="24"/>
-                </w:rPr>
-                <m:t>,f</m:t>
+                <m:t>t,f</m:t>
               </m:r>
             </m:e>
           </m:d>
@@ -23371,15 +23379,7 @@
                                 <w:sz w:val="24"/>
                                 <w:szCs w:val="24"/>
                               </w:rPr>
-                              <m:t>t-1</m:t>
-                            </m:r>
-                            <m:r>
-                              <w:rPr>
-                                <w:rFonts w:ascii="Cambria Math" w:eastAsiaTheme="minorEastAsia" w:hAnsi="Cambria Math" w:cs="Times New Roman"/>
-                                <w:sz w:val="24"/>
-                                <w:szCs w:val="24"/>
-                              </w:rPr>
-                              <m:t>,f</m:t>
+                              <m:t>t-1,f</m:t>
                             </m:r>
                           </m:e>
                         </m:d>
@@ -23389,15 +23389,7 @@
                             <w:sz w:val="24"/>
                             <w:szCs w:val="24"/>
                           </w:rPr>
-                          <m:t>,</m:t>
-                        </m:r>
-                        <m:r>
-                          <w:rPr>
-                            <w:rFonts w:ascii="Cambria Math" w:eastAsiaTheme="minorEastAsia" w:hAnsi="Cambria Math" w:cs="Times New Roman"/>
-                            <w:sz w:val="24"/>
-                            <w:szCs w:val="24"/>
-                          </w:rPr>
-                          <m:t>1</m:t>
+                          <m:t>,1</m:t>
                         </m:r>
                       </m:e>
                     </m:d>
@@ -23525,15 +23517,7 @@
                   <w:sz w:val="24"/>
                   <w:szCs w:val="24"/>
                 </w:rPr>
-                <m:t>t</m:t>
-              </m:r>
-              <m:r>
-                <w:rPr>
-                  <w:rFonts w:ascii="Cambria Math" w:eastAsiaTheme="minorEastAsia" w:hAnsi="Cambria Math" w:cs="Times New Roman"/>
-                  <w:sz w:val="24"/>
-                  <w:szCs w:val="24"/>
-                </w:rPr>
-                <m:t>,f</m:t>
+                <m:t>t,f</m:t>
               </m:r>
             </m:e>
           </m:d>
@@ -23607,23 +23591,7 @@
                             <w:sz w:val="24"/>
                             <w:szCs w:val="24"/>
                           </w:rPr>
-                          <m:t>0</m:t>
-                        </m:r>
-                        <m:r>
-                          <w:rPr>
-                            <w:rFonts w:ascii="Cambria Math" w:eastAsiaTheme="minorEastAsia" w:hAnsi="Cambria Math" w:cs="Times New Roman"/>
-                            <w:sz w:val="24"/>
-                            <w:szCs w:val="24"/>
-                          </w:rPr>
-                          <m:t>,</m:t>
-                        </m:r>
-                        <m:r>
-                          <w:rPr>
-                            <w:rFonts w:ascii="Cambria Math" w:eastAsiaTheme="minorEastAsia" w:hAnsi="Cambria Math" w:cs="Times New Roman"/>
-                            <w:sz w:val="24"/>
-                            <w:szCs w:val="24"/>
-                          </w:rPr>
-                          <m:t>1</m:t>
+                          <m:t>0,1</m:t>
                         </m:r>
                       </m:e>
                     </m:d>
@@ -23790,15 +23758,7 @@
                                 <w:sz w:val="24"/>
                                 <w:szCs w:val="24"/>
                               </w:rPr>
-                              <m:t>t-1</m:t>
-                            </m:r>
-                            <m:r>
-                              <w:rPr>
-                                <w:rFonts w:ascii="Cambria Math" w:eastAsiaTheme="minorEastAsia" w:hAnsi="Cambria Math" w:cs="Times New Roman"/>
-                                <w:sz w:val="24"/>
-                                <w:szCs w:val="24"/>
-                              </w:rPr>
-                              <m:t>,f</m:t>
+                              <m:t>t-1,f</m:t>
                             </m:r>
                           </m:e>
                         </m:d>
@@ -23808,15 +23768,7 @@
                             <w:sz w:val="24"/>
                             <w:szCs w:val="24"/>
                           </w:rPr>
-                          <m:t>,</m:t>
-                        </m:r>
-                        <m:r>
-                          <w:rPr>
-                            <w:rFonts w:ascii="Cambria Math" w:eastAsiaTheme="minorEastAsia" w:hAnsi="Cambria Math" w:cs="Times New Roman"/>
-                            <w:sz w:val="24"/>
-                            <w:szCs w:val="24"/>
-                          </w:rPr>
-                          <m:t>1</m:t>
+                          <m:t>,1</m:t>
                         </m:r>
                       </m:e>
                     </m:d>
@@ -24054,15 +24006,7 @@
                 <w:sz w:val="24"/>
                 <w:szCs w:val="24"/>
               </w:rPr>
-              <m:t>β</m:t>
-            </m:r>
-            <m:r>
-              <w:rPr>
-                <w:rFonts w:ascii="Cambria Math" w:eastAsiaTheme="minorEastAsia" w:hAnsi="Cambria Math" w:cs="Times New Roman"/>
-                <w:sz w:val="24"/>
-                <w:szCs w:val="24"/>
-              </w:rPr>
-              <m:t>2</m:t>
+              <m:t>β2</m:t>
             </m:r>
           </m:sub>
         </m:sSub>
@@ -25761,15 +25705,7 @@
                                 <w:sz w:val="24"/>
                                 <w:szCs w:val="24"/>
                               </w:rPr>
-                              <m:t>f,t</m:t>
-                            </m:r>
-                            <m:r>
-                              <w:rPr>
-                                <w:rFonts w:ascii="Cambria Math" w:eastAsiaTheme="minorEastAsia" w:hAnsi="Cambria Math" w:cs="Times New Roman"/>
-                                <w:sz w:val="24"/>
-                                <w:szCs w:val="24"/>
-                              </w:rPr>
-                              <m:t>-1</m:t>
+                              <m:t>f,t-1</m:t>
                             </m:r>
                           </m:e>
                         </m:d>
@@ -25837,15 +25773,7 @@
                         <w:sz w:val="24"/>
                         <w:szCs w:val="24"/>
                       </w:rPr>
-                      <m:t>t</m:t>
-                    </m:r>
-                    <m:r>
-                      <w:rPr>
-                        <w:rFonts w:ascii="Cambria Math" w:eastAsiaTheme="minorEastAsia" w:hAnsi="Cambria Math" w:cs="Times New Roman"/>
-                        <w:sz w:val="24"/>
-                        <w:szCs w:val="24"/>
-                      </w:rPr>
-                      <m:t>&gt;</m:t>
+                      <m:t>t&gt;</m:t>
                     </m:r>
                     <m:sSub>
                       <m:sSubPr>
@@ -26185,15 +26113,7 @@
                                 <w:sz w:val="24"/>
                                 <w:szCs w:val="24"/>
                               </w:rPr>
-                              <m:t>ε</m:t>
-                            </m:r>
-                            <m:r>
-                              <w:rPr>
-                                <w:rFonts w:ascii="Cambria Math" w:eastAsiaTheme="minorEastAsia" w:hAnsi="Cambria Math" w:cs="Times New Roman"/>
-                                <w:sz w:val="24"/>
-                                <w:szCs w:val="24"/>
-                              </w:rPr>
-                              <m:t>2</m:t>
+                              <m:t>ε2</m:t>
                             </m:r>
                           </m:sub>
                         </m:sSub>
@@ -26252,15 +26172,7 @@
                                 <w:sz w:val="24"/>
                                 <w:szCs w:val="24"/>
                               </w:rPr>
-                              <m:t>f,t</m:t>
-                            </m:r>
-                            <m:r>
-                              <w:rPr>
-                                <w:rFonts w:ascii="Cambria Math" w:eastAsiaTheme="minorEastAsia" w:hAnsi="Cambria Math" w:cs="Times New Roman"/>
-                                <w:sz w:val="24"/>
-                                <w:szCs w:val="24"/>
-                              </w:rPr>
-                              <m:t>-1</m:t>
+                              <m:t>f,t-1</m:t>
                             </m:r>
                           </m:e>
                         </m:d>
@@ -26474,15 +26386,7 @@
                 <w:sz w:val="24"/>
                 <w:szCs w:val="24"/>
               </w:rPr>
-              <m:t>ε</m:t>
-            </m:r>
-            <m:r>
-              <w:rPr>
-                <w:rFonts w:ascii="Cambria Math" w:eastAsiaTheme="minorEastAsia" w:hAnsi="Cambria Math" w:cs="Times New Roman"/>
-                <w:sz w:val="24"/>
-                <w:szCs w:val="24"/>
-              </w:rPr>
-              <m:t>2</m:t>
+              <m:t>ε2</m:t>
             </m:r>
           </m:sub>
         </m:sSub>
@@ -26494,25 +26398,7 @@
           <w:sz w:val="24"/>
           <w:szCs w:val="24"/>
         </w:rPr>
-        <w:t xml:space="preserve"> </w:t>
-      </w:r>
-      <w:r>
-        <w:rPr>
-          <w:rFonts w:ascii="Times New Roman" w:eastAsiaTheme="minorEastAsia" w:hAnsi="Times New Roman" w:cs="Times New Roman"/>
-          <w:iCs/>
-          <w:sz w:val="24"/>
-          <w:szCs w:val="24"/>
-        </w:rPr>
-        <w:t>are the estimated degree of first-order autocorrelation in temporal variation</w:t>
-      </w:r>
-      <w:r>
-        <w:rPr>
-          <w:rFonts w:ascii="Times New Roman" w:eastAsiaTheme="minorEastAsia" w:hAnsi="Times New Roman" w:cs="Times New Roman"/>
-          <w:iCs/>
-          <w:sz w:val="24"/>
-          <w:szCs w:val="24"/>
-        </w:rPr>
-        <w:t>,</w:t>
+        <w:t xml:space="preserve"> are the estimated degree of first-order autocorrelation in temporal variation,</w:t>
       </w:r>
       <w:r>
         <w:rPr>
@@ -26624,7 +26510,6 @@
           <w:sz w:val="24"/>
           <w:szCs w:val="24"/>
         </w:rPr>
-        <w:lastRenderedPageBreak/>
         <w:t xml:space="preserve">Random walk </w:t>
       </w:r>
       <w:r>
@@ -27646,6 +27531,7 @@
           <w:sz w:val="24"/>
           <w:szCs w:val="24"/>
         </w:rPr>
+        <w:lastRenderedPageBreak/>
         <w:t xml:space="preserve">VAST can be used to combine </w:t>
       </w:r>
       <w:r>
@@ -27972,17 +27858,7 @@
           <w:sz w:val="24"/>
           <w:szCs w:val="24"/>
         </w:rPr>
-        <w:t xml:space="preserve"> for details.  This approach is specified by associating each observation with a given </w:t>
-      </w:r>
-      <w:r>
-        <w:rPr>
-          <w:rFonts w:ascii="Times New Roman" w:eastAsiaTheme="minorEastAsia" w:hAnsi="Times New Roman" w:cs="Times New Roman"/>
-          <w:iCs/>
-          <w:sz w:val="24"/>
-          <w:szCs w:val="24"/>
-        </w:rPr>
-        <w:lastRenderedPageBreak/>
-        <w:t xml:space="preserve">error distribution using input </w:t>
+        <w:t xml:space="preserve"> for details.  This approach is specified by associating each observation with a given error distribution using input </w:t>
       </w:r>
       <w:proofErr w:type="spellStart"/>
       <w:r>
@@ -29110,7 +28986,17 @@
           <w:sz w:val="24"/>
           <w:szCs w:val="24"/>
         </w:rPr>
-        <w:t xml:space="preserve"> are modelled, then VAST is similar to spatial dynamic factor analysis</w:t>
+        <w:t xml:space="preserve"> are modelled, then </w:t>
+      </w:r>
+      <w:r>
+        <w:rPr>
+          <w:rFonts w:ascii="Times New Roman" w:eastAsiaTheme="minorEastAsia" w:hAnsi="Times New Roman" w:cs="Times New Roman"/>
+          <w:iCs/>
+          <w:sz w:val="24"/>
+          <w:szCs w:val="24"/>
+        </w:rPr>
+        <w:lastRenderedPageBreak/>
+        <w:t>VAST is similar to spatial dynamic factor analysis</w:t>
       </w:r>
       <w:r>
         <w:rPr>
@@ -29217,7 +29103,6 @@
           <w:sz w:val="24"/>
           <w:szCs w:val="24"/>
         </w:rPr>
-        <w:lastRenderedPageBreak/>
         <w:t>Empirical orthogonal function analysis</w:t>
       </w:r>
       <w:r>
@@ -30826,39 +30711,14 @@
                           </m:ctrlPr>
                         </m:dPr>
                         <m:e>
-                          <m:sSub>
-                            <m:sSubPr>
-                              <m:ctrlPr>
-                                <w:rPr>
-                                  <w:rFonts w:ascii="Cambria Math" w:hAnsi="Cambria Math" w:cs="Times New Roman"/>
-                                  <w:i/>
-                                  <w:iCs/>
-                                  <w:sz w:val="24"/>
-                                  <w:szCs w:val="24"/>
-                                </w:rPr>
-                              </m:ctrlPr>
-                            </m:sSubPr>
-                            <m:e>
-                              <m:r>
-                                <w:rPr>
-                                  <w:rFonts w:ascii="Cambria Math" w:hAnsi="Cambria Math" w:cs="Times New Roman"/>
-                                  <w:sz w:val="24"/>
-                                  <w:szCs w:val="24"/>
-                                </w:rPr>
-                                <m:t>s</m:t>
-                              </m:r>
-                            </m:e>
-                            <m:sub>
-                              <m:r>
-                                <w:rPr>
-                                  <w:rFonts w:ascii="Cambria Math" w:hAnsi="Cambria Math" w:cs="Times New Roman"/>
-                                  <w:sz w:val="24"/>
-                                  <w:szCs w:val="24"/>
-                                </w:rPr>
-                                <m:t>g</m:t>
-                              </m:r>
-                            </m:sub>
-                          </m:sSub>
+                          <m:r>
+                            <w:rPr>
+                              <w:rFonts w:ascii="Cambria Math" w:hAnsi="Cambria Math" w:cs="Times New Roman"/>
+                              <w:sz w:val="24"/>
+                              <w:szCs w:val="24"/>
+                            </w:rPr>
+                            <m:t>g</m:t>
+                          </m:r>
                           <m:r>
                             <w:rPr>
                               <w:rFonts w:ascii="Cambria Math" w:hAnsi="Cambria Math" w:cs="Times New Roman"/>
@@ -31075,39 +30935,14 @@
                           </m:ctrlPr>
                         </m:dPr>
                         <m:e>
-                          <m:sSub>
-                            <m:sSubPr>
-                              <m:ctrlPr>
-                                <w:rPr>
-                                  <w:rFonts w:ascii="Cambria Math" w:hAnsi="Cambria Math" w:cs="Times New Roman"/>
-                                  <w:i/>
-                                  <w:iCs/>
-                                  <w:sz w:val="24"/>
-                                  <w:szCs w:val="24"/>
-                                </w:rPr>
-                              </m:ctrlPr>
-                            </m:sSubPr>
-                            <m:e>
-                              <m:r>
-                                <w:rPr>
-                                  <w:rFonts w:ascii="Cambria Math" w:hAnsi="Cambria Math" w:cs="Times New Roman"/>
-                                  <w:sz w:val="24"/>
-                                  <w:szCs w:val="24"/>
-                                </w:rPr>
-                                <m:t>s</m:t>
-                              </m:r>
-                            </m:e>
-                            <m:sub>
-                              <m:r>
-                                <w:rPr>
-                                  <w:rFonts w:ascii="Cambria Math" w:hAnsi="Cambria Math" w:cs="Times New Roman"/>
-                                  <w:sz w:val="24"/>
-                                  <w:szCs w:val="24"/>
-                                </w:rPr>
-                                <m:t>g</m:t>
-                              </m:r>
-                            </m:sub>
-                          </m:sSub>
+                          <m:r>
+                            <w:rPr>
+                              <w:rFonts w:ascii="Cambria Math" w:hAnsi="Cambria Math" w:cs="Times New Roman"/>
+                              <w:sz w:val="24"/>
+                              <w:szCs w:val="24"/>
+                            </w:rPr>
+                            <m:t>g</m:t>
+                          </m:r>
                           <m:r>
                             <w:rPr>
                               <w:rFonts w:ascii="Cambria Math" w:hAnsi="Cambria Math" w:cs="Times New Roman"/>
@@ -31355,6 +31190,14 @@
                                   <w:sz w:val="24"/>
                                   <w:szCs w:val="24"/>
                                 </w:rPr>
+                                <m:t>ξ</m:t>
+                              </m:r>
+                              <m:r>
+                                <w:rPr>
+                                  <w:rFonts w:ascii="Cambria Math" w:hAnsi="Cambria Math" w:cs="Times New Roman"/>
+                                  <w:sz w:val="24"/>
+                                  <w:szCs w:val="24"/>
+                                </w:rPr>
                                 <m:t>1</m:t>
                               </m:r>
                             </m:sub>
@@ -31427,7 +31270,15 @@
                                   <w:sz w:val="24"/>
                                   <w:szCs w:val="24"/>
                                 </w:rPr>
-                                <m:t>s,c,p</m:t>
+                                <m:t>g</m:t>
+                              </m:r>
+                              <m:r>
+                                <w:rPr>
+                                  <w:rFonts w:ascii="Cambria Math" w:hAnsi="Cambria Math" w:cs="Times New Roman"/>
+                                  <w:sz w:val="24"/>
+                                  <w:szCs w:val="24"/>
+                                </w:rPr>
+                                <m:t>,c,p</m:t>
                               </m:r>
                             </m:e>
                           </m:d>
@@ -31581,27 +31432,7 @@
           <w:sz w:val="24"/>
           <w:szCs w:val="24"/>
         </w:rPr>
-        <w:t xml:space="preserve"> is predicted s</w:t>
-      </w:r>
-      <w:proofErr w:type="spellStart"/>
-      <w:r>
-        <w:rPr>
-          <w:rFonts w:ascii="Times New Roman" w:eastAsiaTheme="minorEastAsia" w:hAnsi="Times New Roman" w:cs="Times New Roman"/>
-          <w:iCs/>
-          <w:sz w:val="24"/>
-          <w:szCs w:val="24"/>
-        </w:rPr>
-        <w:t>imilar</w:t>
-      </w:r>
-      <w:proofErr w:type="spellEnd"/>
-      <w:r>
-        <w:rPr>
-          <w:rFonts w:ascii="Times New Roman" w:eastAsiaTheme="minorEastAsia" w:hAnsi="Times New Roman" w:cs="Times New Roman"/>
-          <w:iCs/>
-          <w:sz w:val="24"/>
-          <w:szCs w:val="24"/>
-        </w:rPr>
-        <w:t xml:space="preserve">, and these linear predictors are used in turn to predict </w:t>
+        <w:t xml:space="preserve"> is predicted similar, and these linear predictors are used in turn to predict </w:t>
       </w:r>
       <m:oMath>
         <m:sSub>
@@ -31705,7 +31536,18 @@
           <w:sz w:val="24"/>
           <w:szCs w:val="24"/>
         </w:rPr>
-        <w:t xml:space="preserve">, where their product is predicted biomass-density </w:t>
+        <w:t>, where their product is predi</w:t>
+      </w:r>
+      <w:bookmarkStart w:id="1" w:name="_GoBack"/>
+      <w:bookmarkEnd w:id="1"/>
+      <w:r>
+        <w:rPr>
+          <w:rFonts w:ascii="Times New Roman" w:eastAsiaTheme="minorEastAsia" w:hAnsi="Times New Roman" w:cs="Times New Roman"/>
+          <w:iCs/>
+          <w:sz w:val="24"/>
+          <w:szCs w:val="24"/>
+        </w:rPr>
+        <w:t xml:space="preserve">cted biomass-density </w:t>
       </w:r>
       <m:oMath>
         <m:r>
@@ -38025,8 +37867,6 @@
         </w:rPr>
         <w:t>)</w:t>
       </w:r>
-      <w:bookmarkStart w:id="1" w:name="_GoBack"/>
-      <w:bookmarkEnd w:id="1"/>
       <w:r>
         <w:rPr>
           <w:rFonts w:ascii="Times New Roman" w:eastAsiaTheme="minorEastAsia" w:hAnsi="Times New Roman" w:cs="Times New Roman"/>
@@ -38036,7 +37876,7 @@
         </w:rPr>
         <w:t xml:space="preserve">, as well as the funding sources that have supported development (see </w:t>
       </w:r>
-      <w:hyperlink r:id="rId10" w:history="1">
+      <w:hyperlink r:id="rId10" w:anchor="funding-and-support-for-the-tool" w:history="1">
         <w:r>
           <w:rPr>
             <w:rStyle w:val="Hyperlink"/>
@@ -39083,7 +38923,7 @@
           <w:rPr>
             <w:noProof/>
           </w:rPr>
-          <w:t>24</w:t>
+          <w:t>22</w:t>
         </w:r>
         <w:r>
           <w:rPr>
@@ -41476,552 +41316,6 @@
 </w:styles>
 </file>
 
-<file path=word/glossary/document.xml><?xml version="1.0" encoding="utf-8"?>
-<w:glossaryDocument xmlns:wpc="http://schemas.microsoft.com/office/word/2010/wordprocessingCanvas" xmlns:cx="http://schemas.microsoft.com/office/drawing/2014/chartex" xmlns:cx1="http://schemas.microsoft.com/office/drawing/2015/9/8/chartex" xmlns:mc="http://schemas.openxmlformats.org/markup-compatibility/2006" xmlns:o="urn:schemas-microsoft-com:office:office" xmlns:r="http://schemas.openxmlformats.org/officeDocument/2006/relationships" xmlns:m="http://schemas.openxmlformats.org/officeDocument/2006/math" xmlns:v="urn:schemas-microsoft-com:vml" xmlns:wp14="http://schemas.microsoft.com/office/word/2010/wordprocessingDrawing" xmlns:wp="http://schemas.openxmlformats.org/drawingml/2006/wordprocessingDrawing" xmlns:w10="urn:schemas-microsoft-com:office:word" xmlns:w="http://schemas.openxmlformats.org/wordprocessingml/2006/main" xmlns:w14="http://schemas.microsoft.com/office/word/2010/wordml" xmlns:w15="http://schemas.microsoft.com/office/word/2012/wordml" xmlns:w16se="http://schemas.microsoft.com/office/word/2015/wordml/symex" xmlns:wpg="http://schemas.microsoft.com/office/word/2010/wordprocessingGroup" xmlns:wpi="http://schemas.microsoft.com/office/word/2010/wordprocessingInk" xmlns:wne="http://schemas.microsoft.com/office/word/2006/wordml" xmlns:wps="http://schemas.microsoft.com/office/word/2010/wordprocessingShape" mc:Ignorable="w14 w15 w16se wp14"/>
-</file>
-
-<file path=word/glossary/fontTable.xml><?xml version="1.0" encoding="utf-8"?>
-<w:fonts xmlns:mc="http://schemas.openxmlformats.org/markup-compatibility/2006" xmlns:r="http://schemas.openxmlformats.org/officeDocument/2006/relationships" xmlns:w="http://schemas.openxmlformats.org/wordprocessingml/2006/main" xmlns:w14="http://schemas.microsoft.com/office/word/2010/wordml" xmlns:w15="http://schemas.microsoft.com/office/word/2012/wordml" xmlns:w16se="http://schemas.microsoft.com/office/word/2015/wordml/symex" mc:Ignorable="w14 w15 w16se">
-  <w:font w:name="Arial">
-    <w:panose1 w:val="020B0604020202020204"/>
-    <w:charset w:val="00"/>
-    <w:family w:val="swiss"/>
-    <w:pitch w:val="variable"/>
-    <w:sig w:usb0="E0002EFF" w:usb1="C000785B" w:usb2="00000009" w:usb3="00000000" w:csb0="000001FF" w:csb1="00000000"/>
-  </w:font>
-  <w:font w:name="Times New Roman">
-    <w:panose1 w:val="02020603050405020304"/>
-    <w:charset w:val="00"/>
-    <w:family w:val="roman"/>
-    <w:pitch w:val="variable"/>
-    <w:sig w:usb0="E0002EFF" w:usb1="C000785B" w:usb2="00000009" w:usb3="00000000" w:csb0="000001FF" w:csb1="00000000"/>
-  </w:font>
-  <w:font w:name="Calibri">
-    <w:panose1 w:val="020F0502020204030204"/>
-    <w:charset w:val="00"/>
-    <w:family w:val="swiss"/>
-    <w:pitch w:val="variable"/>
-    <w:sig w:usb0="E0002AFF" w:usb1="C000247B" w:usb2="00000009" w:usb3="00000000" w:csb0="000001FF" w:csb1="00000000"/>
-  </w:font>
-  <w:font w:name="Courier New">
-    <w:panose1 w:val="02070309020205020404"/>
-    <w:charset w:val="00"/>
-    <w:family w:val="modern"/>
-    <w:pitch w:val="fixed"/>
-    <w:sig w:usb0="E0002EFF" w:usb1="C0007843" w:usb2="00000009" w:usb3="00000000" w:csb0="000001FF" w:csb1="00000000"/>
-  </w:font>
-  <w:font w:name="Segoe UI">
-    <w:altName w:val="Calibri"/>
-    <w:panose1 w:val="020B0502040204020203"/>
-    <w:charset w:val="00"/>
-    <w:family w:val="swiss"/>
-    <w:pitch w:val="variable"/>
-    <w:sig w:usb0="E4002EFF" w:usb1="C000E47F" w:usb2="00000009" w:usb3="00000000" w:csb0="000001FF" w:csb1="00000000"/>
-  </w:font>
-  <w:font w:name="Cambria Math">
-    <w:panose1 w:val="02040503050406030204"/>
-    <w:charset w:val="00"/>
-    <w:family w:val="roman"/>
-    <w:pitch w:val="variable"/>
-    <w:sig w:usb0="E00006FF" w:usb1="420024FF" w:usb2="02000000" w:usb3="00000000" w:csb0="0000019F" w:csb1="00000000"/>
-  </w:font>
-  <w:font w:name="Consolas">
-    <w:panose1 w:val="020B0609020204030204"/>
-    <w:charset w:val="00"/>
-    <w:family w:val="modern"/>
-    <w:pitch w:val="fixed"/>
-    <w:sig w:usb0="E00006FF" w:usb1="0000FCFF" w:usb2="00000001" w:usb3="00000000" w:csb0="0000019F" w:csb1="00000000"/>
-  </w:font>
-  <w:font w:name="Calibri Light">
-    <w:panose1 w:val="020F0302020204030204"/>
-    <w:charset w:val="00"/>
-    <w:family w:val="swiss"/>
-    <w:pitch w:val="variable"/>
-    <w:sig w:usb0="E0002AFF" w:usb1="C000247B" w:usb2="00000009" w:usb3="00000000" w:csb0="000001FF" w:csb1="00000000"/>
-  </w:font>
-</w:fonts>
-</file>
-
-<file path=word/glossary/settings.xml><?xml version="1.0" encoding="utf-8"?>
-<w:settings xmlns:mc="http://schemas.openxmlformats.org/markup-compatibility/2006" xmlns:o="urn:schemas-microsoft-com:office:office" xmlns:r="http://schemas.openxmlformats.org/officeDocument/2006/relationships" xmlns:m="http://schemas.openxmlformats.org/officeDocument/2006/math" xmlns:v="urn:schemas-microsoft-com:vml" xmlns:w10="urn:schemas-microsoft-com:office:word" xmlns:w="http://schemas.openxmlformats.org/wordprocessingml/2006/main" xmlns:w14="http://schemas.microsoft.com/office/word/2010/wordml" xmlns:w15="http://schemas.microsoft.com/office/word/2012/wordml" xmlns:w16se="http://schemas.microsoft.com/office/word/2015/wordml/symex" xmlns:sl="http://schemas.openxmlformats.org/schemaLibrary/2006/main" mc:Ignorable="w14 w15 w16se">
-  <w:view w:val="normal"/>
-  <w:defaultTabStop w:val="720"/>
-  <w:characterSpacingControl w:val="doNotCompress"/>
-  <w:compat>
-    <w:useFELayout/>
-    <w:compatSetting w:name="compatibilityMode" w:uri="http://schemas.microsoft.com/office/word" w:val="15"/>
-    <w:compatSetting w:name="overrideTableStyleFontSizeAndJustification" w:uri="http://schemas.microsoft.com/office/word" w:val="1"/>
-    <w:compatSetting w:name="enableOpenTypeFeatures" w:uri="http://schemas.microsoft.com/office/word" w:val="1"/>
-    <w:compatSetting w:name="doNotFlipMirrorIndents" w:uri="http://schemas.microsoft.com/office/word" w:val="1"/>
-    <w:compatSetting w:name="differentiateMultirowTableHeaders" w:uri="http://schemas.microsoft.com/office/word" w:val="1"/>
-  </w:compat>
-  <w:rsids>
-    <w:rsidRoot w:val="009834AD"/>
-    <w:rsid w:val="0013317A"/>
-    <w:rsid w:val="009834AD"/>
-  </w:rsids>
-  <m:mathPr>
-    <m:mathFont m:val="Cambria Math"/>
-    <m:brkBin m:val="before"/>
-    <m:brkBinSub m:val="--"/>
-    <m:smallFrac m:val="0"/>
-    <m:dispDef/>
-    <m:lMargin m:val="0"/>
-    <m:rMargin m:val="0"/>
-    <m:defJc m:val="centerGroup"/>
-    <m:wrapIndent m:val="1440"/>
-    <m:intLim m:val="subSup"/>
-    <m:naryLim m:val="undOvr"/>
-  </m:mathPr>
-  <w:themeFontLang w:val="en-US"/>
-  <w:clrSchemeMapping w:bg1="light1" w:t1="dark1" w:bg2="light2" w:t2="dark2" w:accent1="accent1" w:accent2="accent2" w:accent3="accent3" w:accent4="accent4" w:accent5="accent5" w:accent6="accent6" w:hyperlink="hyperlink" w:followedHyperlink="followedHyperlink"/>
-  <w:decimalSymbol w:val="."/>
-  <w:listSeparator w:val=","/>
-  <w15:chartTrackingRefBased/>
-</w:settings>
-</file>
-
-<file path=word/glossary/styles.xml><?xml version="1.0" encoding="utf-8"?>
-<w:styles xmlns:mc="http://schemas.openxmlformats.org/markup-compatibility/2006" xmlns:r="http://schemas.openxmlformats.org/officeDocument/2006/relationships" xmlns:w="http://schemas.openxmlformats.org/wordprocessingml/2006/main" xmlns:w14="http://schemas.microsoft.com/office/word/2010/wordml" xmlns:w15="http://schemas.microsoft.com/office/word/2012/wordml" xmlns:w16se="http://schemas.microsoft.com/office/word/2015/wordml/symex" mc:Ignorable="w14 w15 w16se">
-  <w:docDefaults>
-    <w:rPrDefault>
-      <w:rPr>
-        <w:rFonts w:asciiTheme="minorHAnsi" w:eastAsiaTheme="minorEastAsia" w:hAnsiTheme="minorHAnsi" w:cstheme="minorBidi"/>
-        <w:sz w:val="22"/>
-        <w:szCs w:val="22"/>
-        <w:lang w:val="en-US" w:eastAsia="en-US" w:bidi="ar-SA"/>
-      </w:rPr>
-    </w:rPrDefault>
-    <w:pPrDefault>
-      <w:pPr>
-        <w:spacing w:after="160" w:line="259" w:lineRule="auto"/>
-      </w:pPr>
-    </w:pPrDefault>
-  </w:docDefaults>
-  <w:latentStyles w:defLockedState="0" w:defUIPriority="99" w:defSemiHidden="0" w:defUnhideWhenUsed="0" w:defQFormat="0" w:count="371">
-    <w:lsdException w:name="Normal" w:uiPriority="0" w:qFormat="1"/>
-    <w:lsdException w:name="heading 1" w:uiPriority="9" w:qFormat="1"/>
-    <w:lsdException w:name="heading 2" w:semiHidden="1" w:uiPriority="9" w:unhideWhenUsed="1" w:qFormat="1"/>
-    <w:lsdException w:name="heading 3" w:semiHidden="1" w:uiPriority="9" w:unhideWhenUsed="1" w:qFormat="1"/>
-    <w:lsdException w:name="heading 4" w:semiHidden="1" w:uiPriority="9" w:unhideWhenUsed="1" w:qFormat="1"/>
-    <w:lsdException w:name="heading 5" w:semiHidden="1" w:uiPriority="9" w:unhideWhenUsed="1" w:qFormat="1"/>
-    <w:lsdException w:name="heading 6" w:semiHidden="1" w:uiPriority="9" w:unhideWhenUsed="1" w:qFormat="1"/>
-    <w:lsdException w:name="heading 7" w:semiHidden="1" w:uiPriority="9" w:unhideWhenUsed="1" w:qFormat="1"/>
-    <w:lsdException w:name="heading 8" w:semiHidden="1" w:uiPriority="9" w:unhideWhenUsed="1" w:qFormat="1"/>
-    <w:lsdException w:name="heading 9" w:semiHidden="1" w:uiPriority="9" w:unhideWhenUsed="1" w:qFormat="1"/>
-    <w:lsdException w:name="index 1" w:semiHidden="1" w:unhideWhenUsed="1"/>
-    <w:lsdException w:name="index 2" w:semiHidden="1" w:unhideWhenUsed="1"/>
-    <w:lsdException w:name="index 3" w:semiHidden="1" w:unhideWhenUsed="1"/>
-    <w:lsdException w:name="index 4" w:semiHidden="1" w:unhideWhenUsed="1"/>
-    <w:lsdException w:name="index 5" w:semiHidden="1" w:unhideWhenUsed="1"/>
-    <w:lsdException w:name="index 6" w:semiHidden="1" w:unhideWhenUsed="1"/>
-    <w:lsdException w:name="index 7" w:semiHidden="1" w:unhideWhenUsed="1"/>
-    <w:lsdException w:name="index 8" w:semiHidden="1" w:unhideWhenUsed="1"/>
-    <w:lsdException w:name="index 9" w:semiHidden="1" w:unhideWhenUsed="1"/>
-    <w:lsdException w:name="toc 1" w:semiHidden="1" w:uiPriority="39" w:unhideWhenUsed="1"/>
-    <w:lsdException w:name="toc 2" w:semiHidden="1" w:uiPriority="39" w:unhideWhenUsed="1"/>
-    <w:lsdException w:name="toc 3" w:semiHidden="1" w:uiPriority="39" w:unhideWhenUsed="1"/>
-    <w:lsdException w:name="toc 4" w:semiHidden="1" w:uiPriority="39" w:unhideWhenUsed="1"/>
-    <w:lsdException w:name="toc 5" w:semiHidden="1" w:uiPriority="39" w:unhideWhenUsed="1"/>
-    <w:lsdException w:name="toc 6" w:semiHidden="1" w:uiPriority="39" w:unhideWhenUsed="1"/>
-    <w:lsdException w:name="toc 7" w:semiHidden="1" w:uiPriority="39" w:unhideWhenUsed="1"/>
-    <w:lsdException w:name="toc 8" w:semiHidden="1" w:uiPriority="39" w:unhideWhenUsed="1"/>
-    <w:lsdException w:name="toc 9" w:semiHidden="1" w:uiPriority="39" w:unhideWhenUsed="1"/>
-    <w:lsdException w:name="Normal Indent" w:semiHidden="1" w:unhideWhenUsed="1"/>
-    <w:lsdException w:name="footnote text" w:semiHidden="1" w:unhideWhenUsed="1"/>
-    <w:lsdException w:name="annotation text" w:semiHidden="1" w:unhideWhenUsed="1"/>
-    <w:lsdException w:name="header" w:semiHidden="1" w:unhideWhenUsed="1"/>
-    <w:lsdException w:name="footer" w:semiHidden="1" w:unhideWhenUsed="1"/>
-    <w:lsdException w:name="index heading" w:semiHidden="1" w:unhideWhenUsed="1"/>
-    <w:lsdException w:name="caption" w:semiHidden="1" w:uiPriority="35" w:unhideWhenUsed="1" w:qFormat="1"/>
-    <w:lsdException w:name="table of figures" w:semiHidden="1" w:unhideWhenUsed="1"/>
-    <w:lsdException w:name="envelope address" w:semiHidden="1" w:unhideWhenUsed="1"/>
-    <w:lsdException w:name="envelope return" w:semiHidden="1" w:unhideWhenUsed="1"/>
-    <w:lsdException w:name="footnote reference" w:semiHidden="1" w:unhideWhenUsed="1"/>
-    <w:lsdException w:name="annotation reference" w:semiHidden="1" w:unhideWhenUsed="1"/>
-    <w:lsdException w:name="line number" w:semiHidden="1" w:unhideWhenUsed="1"/>
-    <w:lsdException w:name="page number" w:semiHidden="1" w:unhideWhenUsed="1"/>
-    <w:lsdException w:name="endnote reference" w:semiHidden="1" w:unhideWhenUsed="1"/>
-    <w:lsdException w:name="endnote text" w:semiHidden="1" w:unhideWhenUsed="1"/>
-    <w:lsdException w:name="table of authorities" w:semiHidden="1" w:unhideWhenUsed="1"/>
-    <w:lsdException w:name="macro" w:semiHidden="1" w:unhideWhenUsed="1"/>
-    <w:lsdException w:name="toa heading" w:semiHidden="1" w:unhideWhenUsed="1"/>
-    <w:lsdException w:name="List" w:semiHidden="1" w:unhideWhenUsed="1"/>
-    <w:lsdException w:name="List Bullet" w:semiHidden="1" w:unhideWhenUsed="1"/>
-    <w:lsdException w:name="List Number" w:semiHidden="1" w:unhideWhenUsed="1"/>
-    <w:lsdException w:name="List 2" w:semiHidden="1" w:unhideWhenUsed="1"/>
-    <w:lsdException w:name="List 3" w:semiHidden="1" w:unhideWhenUsed="1"/>
-    <w:lsdException w:name="List 4" w:semiHidden="1" w:unhideWhenUsed="1"/>
-    <w:lsdException w:name="List 5" w:semiHidden="1" w:unhideWhenUsed="1"/>
-    <w:lsdException w:name="List Bullet 2" w:semiHidden="1" w:unhideWhenUsed="1"/>
-    <w:lsdException w:name="List Bullet 3" w:semiHidden="1" w:unhideWhenUsed="1"/>
-    <w:lsdException w:name="List Bullet 4" w:semiHidden="1" w:unhideWhenUsed="1"/>
-    <w:lsdException w:name="List Bullet 5" w:semiHidden="1" w:unhideWhenUsed="1"/>
-    <w:lsdException w:name="List Number 2" w:semiHidden="1" w:unhideWhenUsed="1"/>
-    <w:lsdException w:name="List Number 3" w:semiHidden="1" w:unhideWhenUsed="1"/>
-    <w:lsdException w:name="List Number 4" w:semiHidden="1" w:unhideWhenUsed="1"/>
-    <w:lsdException w:name="List Number 5" w:semiHidden="1" w:unhideWhenUsed="1"/>
-    <w:lsdException w:name="Title" w:uiPriority="10" w:qFormat="1"/>
-    <w:lsdException w:name="Closing" w:semiHidden="1" w:unhideWhenUsed="1"/>
-    <w:lsdException w:name="Signature" w:semiHidden="1" w:unhideWhenUsed="1"/>
-    <w:lsdException w:name="Default Paragraph Font" w:semiHidden="1" w:uiPriority="1" w:unhideWhenUsed="1"/>
-    <w:lsdException w:name="Body Text" w:semiHidden="1" w:unhideWhenUsed="1"/>
-    <w:lsdException w:name="Body Text Indent" w:semiHidden="1" w:unhideWhenUsed="1"/>
-    <w:lsdException w:name="List Continue" w:semiHidden="1" w:unhideWhenUsed="1"/>
-    <w:lsdException w:name="List Continue 2" w:semiHidden="1" w:unhideWhenUsed="1"/>
-    <w:lsdException w:name="List Continue 3" w:semiHidden="1" w:unhideWhenUsed="1"/>
-    <w:lsdException w:name="List Continue 4" w:semiHidden="1" w:unhideWhenUsed="1"/>
-    <w:lsdException w:name="List Continue 5" w:semiHidden="1" w:unhideWhenUsed="1"/>
-    <w:lsdException w:name="Message Header" w:semiHidden="1" w:unhideWhenUsed="1"/>
-    <w:lsdException w:name="Subtitle" w:uiPriority="11" w:qFormat="1"/>
-    <w:lsdException w:name="Salutation" w:semiHidden="1" w:unhideWhenUsed="1"/>
-    <w:lsdException w:name="Date" w:semiHidden="1" w:unhideWhenUsed="1"/>
-    <w:lsdException w:name="Body Text First Indent" w:semiHidden="1" w:unhideWhenUsed="1"/>
-    <w:lsdException w:name="Body Text First Indent 2" w:semiHidden="1" w:unhideWhenUsed="1"/>
-    <w:lsdException w:name="Note Heading" w:semiHidden="1" w:unhideWhenUsed="1"/>
-    <w:lsdException w:name="Body Text 2" w:semiHidden="1" w:unhideWhenUsed="1"/>
-    <w:lsdException w:name="Body Text 3" w:semiHidden="1" w:unhideWhenUsed="1"/>
-    <w:lsdException w:name="Body Text Indent 2" w:semiHidden="1" w:unhideWhenUsed="1"/>
-    <w:lsdException w:name="Body Text Indent 3" w:semiHidden="1" w:unhideWhenUsed="1"/>
-    <w:lsdException w:name="Block Text" w:semiHidden="1" w:unhideWhenUsed="1"/>
-    <w:lsdException w:name="Hyperlink" w:semiHidden="1" w:unhideWhenUsed="1"/>
-    <w:lsdException w:name="FollowedHyperlink" w:semiHidden="1" w:unhideWhenUsed="1"/>
-    <w:lsdException w:name="Strong" w:uiPriority="22" w:qFormat="1"/>
-    <w:lsdException w:name="Emphasis" w:uiPriority="20" w:qFormat="1"/>
-    <w:lsdException w:name="Document Map" w:semiHidden="1" w:unhideWhenUsed="1"/>
-    <w:lsdException w:name="Plain Text" w:semiHidden="1" w:unhideWhenUsed="1"/>
-    <w:lsdException w:name="E-mail Signature" w:semiHidden="1" w:unhideWhenUsed="1"/>
-    <w:lsdException w:name="HTML Top of Form" w:semiHidden="1" w:unhideWhenUsed="1"/>
-    <w:lsdException w:name="HTML Bottom of Form" w:semiHidden="1" w:unhideWhenUsed="1"/>
-    <w:lsdException w:name="Normal (Web)" w:semiHidden="1" w:unhideWhenUsed="1"/>
-    <w:lsdException w:name="HTML Acronym" w:semiHidden="1" w:unhideWhenUsed="1"/>
-    <w:lsdException w:name="HTML Address" w:semiHidden="1" w:unhideWhenUsed="1"/>
-    <w:lsdException w:name="HTML Cite" w:semiHidden="1" w:unhideWhenUsed="1"/>
-    <w:lsdException w:name="HTML Code" w:semiHidden="1" w:unhideWhenUsed="1"/>
-    <w:lsdException w:name="HTML Definition" w:semiHidden="1" w:unhideWhenUsed="1"/>
-    <w:lsdException w:name="HTML Keyboard" w:semiHidden="1" w:unhideWhenUsed="1"/>
-    <w:lsdException w:name="HTML Preformatted" w:semiHidden="1" w:unhideWhenUsed="1"/>
-    <w:lsdException w:name="HTML Sample" w:semiHidden="1" w:unhideWhenUsed="1"/>
-    <w:lsdException w:name="HTML Typewriter" w:semiHidden="1" w:unhideWhenUsed="1"/>
-    <w:lsdException w:name="HTML Variable" w:semiHidden="1" w:unhideWhenUsed="1"/>
-    <w:lsdException w:name="Normal Table" w:semiHidden="1" w:unhideWhenUsed="1"/>
-    <w:lsdException w:name="annotation subject" w:semiHidden="1" w:unhideWhenUsed="1"/>
-    <w:lsdException w:name="No List" w:semiHidden="1" w:unhideWhenUsed="1"/>
-    <w:lsdException w:name="Outline List 1" w:semiHidden="1" w:unhideWhenUsed="1"/>
-    <w:lsdException w:name="Outline List 2" w:semiHidden="1" w:unhideWhenUsed="1"/>
-    <w:lsdException w:name="Outline List 3" w:semiHidden="1" w:unhideWhenUsed="1"/>
-    <w:lsdException w:name="Table Simple 1" w:semiHidden="1" w:unhideWhenUsed="1"/>
-    <w:lsdException w:name="Table Simple 2" w:semiHidden="1" w:unhideWhenUsed="1"/>
-    <w:lsdException w:name="Table Simple 3" w:semiHidden="1" w:unhideWhenUsed="1"/>
-    <w:lsdException w:name="Table Classic 1" w:semiHidden="1" w:unhideWhenUsed="1"/>
-    <w:lsdException w:name="Table Classic 2" w:semiHidden="1" w:unhideWhenUsed="1"/>
-    <w:lsdException w:name="Table Classic 3" w:semiHidden="1" w:unhideWhenUsed="1"/>
-    <w:lsdException w:name="Table Classic 4" w:semiHidden="1" w:unhideWhenUsed="1"/>
-    <w:lsdException w:name="Table Colorful 1" w:semiHidden="1" w:unhideWhenUsed="1"/>
-    <w:lsdException w:name="Table Colorful 2" w:semiHidden="1" w:unhideWhenUsed="1"/>
-    <w:lsdException w:name="Table Colorful 3" w:semiHidden="1" w:unhideWhenUsed="1"/>
-    <w:lsdException w:name="Table Columns 1" w:semiHidden="1" w:unhideWhenUsed="1"/>
-    <w:lsdException w:name="Table Columns 2" w:semiHidden="1" w:unhideWhenUsed="1"/>
-    <w:lsdException w:name="Table Columns 3" w:semiHidden="1" w:unhideWhenUsed="1"/>
-    <w:lsdException w:name="Table Columns 4" w:semiHidden="1" w:unhideWhenUsed="1"/>
-    <w:lsdException w:name="Table Columns 5" w:semiHidden="1" w:unhideWhenUsed="1"/>
-    <w:lsdException w:name="Table Grid 1" w:semiHidden="1" w:unhideWhenUsed="1"/>
-    <w:lsdException w:name="Table Grid 2" w:semiHidden="1" w:unhideWhenUsed="1"/>
-    <w:lsdException w:name="Table Grid 3" w:semiHidden="1" w:unhideWhenUsed="1"/>
-    <w:lsdException w:name="Table Grid 4" w:semiHidden="1" w:unhideWhenUsed="1"/>
-    <w:lsdException w:name="Table Grid 5" w:semiHidden="1" w:unhideWhenUsed="1"/>
-    <w:lsdException w:name="Table Grid 6" w:semiHidden="1" w:unhideWhenUsed="1"/>
-    <w:lsdException w:name="Table Grid 7" w:semiHidden="1" w:unhideWhenUsed="1"/>
-    <w:lsdException w:name="Table Grid 8" w:semiHidden="1" w:unhideWhenUsed="1"/>
-    <w:lsdException w:name="Table List 1" w:semiHidden="1" w:unhideWhenUsed="1"/>
-    <w:lsdException w:name="Table List 2" w:semiHidden="1" w:unhideWhenUsed="1"/>
-    <w:lsdException w:name="Table List 3" w:semiHidden="1" w:unhideWhenUsed="1"/>
-    <w:lsdException w:name="Table List 4" w:semiHidden="1" w:unhideWhenUsed="1"/>
-    <w:lsdException w:name="Table List 5" w:semiHidden="1" w:unhideWhenUsed="1"/>
-    <w:lsdException w:name="Table List 6" w:semiHidden="1" w:unhideWhenUsed="1"/>
-    <w:lsdException w:name="Table List 7" w:semiHidden="1" w:unhideWhenUsed="1"/>
-    <w:lsdException w:name="Table List 8" w:semiHidden="1" w:unhideWhenUsed="1"/>
-    <w:lsdException w:name="Table 3D effects 1" w:semiHidden="1" w:unhideWhenUsed="1"/>
-    <w:lsdException w:name="Table 3D effects 2" w:semiHidden="1" w:unhideWhenUsed="1"/>
-    <w:lsdException w:name="Table 3D effects 3" w:semiHidden="1" w:unhideWhenUsed="1"/>
-    <w:lsdException w:name="Table Contemporary" w:semiHidden="1" w:unhideWhenUsed="1"/>
-    <w:lsdException w:name="Table Elegant" w:semiHidden="1" w:unhideWhenUsed="1"/>
-    <w:lsdException w:name="Table Professional" w:semiHidden="1" w:unhideWhenUsed="1"/>
-    <w:lsdException w:name="Table Subtle 1" w:semiHidden="1" w:unhideWhenUsed="1"/>
-    <w:lsdException w:name="Table Subtle 2" w:semiHidden="1" w:unhideWhenUsed="1"/>
-    <w:lsdException w:name="Table Web 1" w:semiHidden="1" w:unhideWhenUsed="1"/>
-    <w:lsdException w:name="Table Web 2" w:semiHidden="1" w:unhideWhenUsed="1"/>
-    <w:lsdException w:name="Table Web 3" w:semiHidden="1" w:unhideWhenUsed="1"/>
-    <w:lsdException w:name="Balloon Text" w:semiHidden="1" w:unhideWhenUsed="1"/>
-    <w:lsdException w:name="Table Grid" w:uiPriority="39"/>
-    <w:lsdException w:name="Table Theme" w:semiHidden="1" w:unhideWhenUsed="1"/>
-    <w:lsdException w:name="Placeholder Text" w:semiHidden="1"/>
-    <w:lsdException w:name="No Spacing" w:uiPriority="1" w:qFormat="1"/>
-    <w:lsdException w:name="Light Shading" w:uiPriority="60"/>
-    <w:lsdException w:name="Light List" w:uiPriority="61"/>
-    <w:lsdException w:name="Light Grid" w:uiPriority="62"/>
-    <w:lsdException w:name="Medium Shading 1" w:uiPriority="63"/>
-    <w:lsdException w:name="Medium Shading 2" w:uiPriority="64"/>
-    <w:lsdException w:name="Medium List 1" w:uiPriority="65"/>
-    <w:lsdException w:name="Medium List 2" w:uiPriority="66"/>
-    <w:lsdException w:name="Medium Grid 1" w:uiPriority="67"/>
-    <w:lsdException w:name="Medium Grid 2" w:uiPriority="68"/>
-    <w:lsdException w:name="Medium Grid 3" w:uiPriority="69"/>
-    <w:lsdException w:name="Dark List" w:uiPriority="70"/>
-    <w:lsdException w:name="Colorful Shading" w:uiPriority="71"/>
-    <w:lsdException w:name="Colorful List" w:uiPriority="72"/>
-    <w:lsdException w:name="Colorful Grid" w:uiPriority="73"/>
-    <w:lsdException w:name="Light Shading Accent 1" w:uiPriority="60"/>
-    <w:lsdException w:name="Light List Accent 1" w:uiPriority="61"/>
-    <w:lsdException w:name="Light Grid Accent 1" w:uiPriority="62"/>
-    <w:lsdException w:name="Medium Shading 1 Accent 1" w:uiPriority="63"/>
-    <w:lsdException w:name="Medium Shading 2 Accent 1" w:uiPriority="64"/>
-    <w:lsdException w:name="Medium List 1 Accent 1" w:uiPriority="65"/>
-    <w:lsdException w:name="Revision" w:semiHidden="1"/>
-    <w:lsdException w:name="List Paragraph" w:uiPriority="34" w:qFormat="1"/>
-    <w:lsdException w:name="Quote" w:uiPriority="29" w:qFormat="1"/>
-    <w:lsdException w:name="Intense Quote" w:uiPriority="30" w:qFormat="1"/>
-    <w:lsdException w:name="Medium List 2 Accent 1" w:uiPriority="66"/>
-    <w:lsdException w:name="Medium Grid 1 Accent 1" w:uiPriority="67"/>
-    <w:lsdException w:name="Medium Grid 2 Accent 1" w:uiPriority="68"/>
-    <w:lsdException w:name="Medium Grid 3 Accent 1" w:uiPriority="69"/>
-    <w:lsdException w:name="Dark List Accent 1" w:uiPriority="70"/>
-    <w:lsdException w:name="Colorful Shading Accent 1" w:uiPriority="71"/>
-    <w:lsdException w:name="Colorful List Accent 1" w:uiPriority="72"/>
-    <w:lsdException w:name="Colorful Grid Accent 1" w:uiPriority="73"/>
-    <w:lsdException w:name="Light Shading Accent 2" w:uiPriority="60"/>
-    <w:lsdException w:name="Light List Accent 2" w:uiPriority="61"/>
-    <w:lsdException w:name="Light Grid Accent 2" w:uiPriority="62"/>
-    <w:lsdException w:name="Medium Shading 1 Accent 2" w:uiPriority="63"/>
-    <w:lsdException w:name="Medium Shading 2 Accent 2" w:uiPriority="64"/>
-    <w:lsdException w:name="Medium List 1 Accent 2" w:uiPriority="65"/>
-    <w:lsdException w:name="Medium List 2 Accent 2" w:uiPriority="66"/>
-    <w:lsdException w:name="Medium Grid 1 Accent 2" w:uiPriority="67"/>
-    <w:lsdException w:name="Medium Grid 2 Accent 2" w:uiPriority="68"/>
-    <w:lsdException w:name="Medium Grid 3 Accent 2" w:uiPriority="69"/>
-    <w:lsdException w:name="Dark List Accent 2" w:uiPriority="70"/>
-    <w:lsdException w:name="Colorful Shading Accent 2" w:uiPriority="71"/>
-    <w:lsdException w:name="Colorful List Accent 2" w:uiPriority="72"/>
-    <w:lsdException w:name="Colorful Grid Accent 2" w:uiPriority="73"/>
-    <w:lsdException w:name="Light Shading Accent 3" w:uiPriority="60"/>
-    <w:lsdException w:name="Light List Accent 3" w:uiPriority="61"/>
-    <w:lsdException w:name="Light Grid Accent 3" w:uiPriority="62"/>
-    <w:lsdException w:name="Medium Shading 1 Accent 3" w:uiPriority="63"/>
-    <w:lsdException w:name="Medium Shading 2 Accent 3" w:uiPriority="64"/>
-    <w:lsdException w:name="Medium List 1 Accent 3" w:uiPriority="65"/>
-    <w:lsdException w:name="Medium List 2 Accent 3" w:uiPriority="66"/>
-    <w:lsdException w:name="Medium Grid 1 Accent 3" w:uiPriority="67"/>
-    <w:lsdException w:name="Medium Grid 2 Accent 3" w:uiPriority="68"/>
-    <w:lsdException w:name="Medium Grid 3 Accent 3" w:uiPriority="69"/>
-    <w:lsdException w:name="Dark List Accent 3" w:uiPriority="70"/>
-    <w:lsdException w:name="Colorful Shading Accent 3" w:uiPriority="71"/>
-    <w:lsdException w:name="Colorful List Accent 3" w:uiPriority="72"/>
-    <w:lsdException w:name="Colorful Grid Accent 3" w:uiPriority="73"/>
-    <w:lsdException w:name="Light Shading Accent 4" w:uiPriority="60"/>
-    <w:lsdException w:name="Light List Accent 4" w:uiPriority="61"/>
-    <w:lsdException w:name="Light Grid Accent 4" w:uiPriority="62"/>
-    <w:lsdException w:name="Medium Shading 1 Accent 4" w:uiPriority="63"/>
-    <w:lsdException w:name="Medium Shading 2 Accent 4" w:uiPriority="64"/>
-    <w:lsdException w:name="Medium List 1 Accent 4" w:uiPriority="65"/>
-    <w:lsdException w:name="Medium List 2 Accent 4" w:uiPriority="66"/>
-    <w:lsdException w:name="Medium Grid 1 Accent 4" w:uiPriority="67"/>
-    <w:lsdException w:name="Medium Grid 2 Accent 4" w:uiPriority="68"/>
-    <w:lsdException w:name="Medium Grid 3 Accent 4" w:uiPriority="69"/>
-    <w:lsdException w:name="Dark List Accent 4" w:uiPriority="70"/>
-    <w:lsdException w:name="Colorful Shading Accent 4" w:uiPriority="71"/>
-    <w:lsdException w:name="Colorful List Accent 4" w:uiPriority="72"/>
-    <w:lsdException w:name="Colorful Grid Accent 4" w:uiPriority="73"/>
-    <w:lsdException w:name="Light Shading Accent 5" w:uiPriority="60"/>
-    <w:lsdException w:name="Light List Accent 5" w:uiPriority="61"/>
-    <w:lsdException w:name="Light Grid Accent 5" w:uiPriority="62"/>
-    <w:lsdException w:name="Medium Shading 1 Accent 5" w:uiPriority="63"/>
-    <w:lsdException w:name="Medium Shading 2 Accent 5" w:uiPriority="64"/>
-    <w:lsdException w:name="Medium List 1 Accent 5" w:uiPriority="65"/>
-    <w:lsdException w:name="Medium List 2 Accent 5" w:uiPriority="66"/>
-    <w:lsdException w:name="Medium Grid 1 Accent 5" w:uiPriority="67"/>
-    <w:lsdException w:name="Medium Grid 2 Accent 5" w:uiPriority="68"/>
-    <w:lsdException w:name="Medium Grid 3 Accent 5" w:uiPriority="69"/>
-    <w:lsdException w:name="Dark List Accent 5" w:uiPriority="70"/>
-    <w:lsdException w:name="Colorful Shading Accent 5" w:uiPriority="71"/>
-    <w:lsdException w:name="Colorful List Accent 5" w:uiPriority="72"/>
-    <w:lsdException w:name="Colorful Grid Accent 5" w:uiPriority="73"/>
-    <w:lsdException w:name="Light Shading Accent 6" w:uiPriority="60"/>
-    <w:lsdException w:name="Light List Accent 6" w:uiPriority="61"/>
-    <w:lsdException w:name="Light Grid Accent 6" w:uiPriority="62"/>
-    <w:lsdException w:name="Medium Shading 1 Accent 6" w:uiPriority="63"/>
-    <w:lsdException w:name="Medium Shading 2 Accent 6" w:uiPriority="64"/>
-    <w:lsdException w:name="Medium List 1 Accent 6" w:uiPriority="65"/>
-    <w:lsdException w:name="Medium List 2 Accent 6" w:uiPriority="66"/>
-    <w:lsdException w:name="Medium Grid 1 Accent 6" w:uiPriority="67"/>
-    <w:lsdException w:name="Medium Grid 2 Accent 6" w:uiPriority="68"/>
-    <w:lsdException w:name="Medium Grid 3 Accent 6" w:uiPriority="69"/>
-    <w:lsdException w:name="Dark List Accent 6" w:uiPriority="70"/>
-    <w:lsdException w:name="Colorful Shading Accent 6" w:uiPriority="71"/>
-    <w:lsdException w:name="Colorful List Accent 6" w:uiPriority="72"/>
-    <w:lsdException w:name="Colorful Grid Accent 6" w:uiPriority="73"/>
-    <w:lsdException w:name="Subtle Emphasis" w:uiPriority="19" w:qFormat="1"/>
-    <w:lsdException w:name="Intense Emphasis" w:uiPriority="21" w:qFormat="1"/>
-    <w:lsdException w:name="Subtle Reference" w:uiPriority="31" w:qFormat="1"/>
-    <w:lsdException w:name="Intense Reference" w:uiPriority="32" w:qFormat="1"/>
-    <w:lsdException w:name="Book Title" w:uiPriority="33" w:qFormat="1"/>
-    <w:lsdException w:name="Bibliography" w:semiHidden="1" w:uiPriority="37" w:unhideWhenUsed="1"/>
-    <w:lsdException w:name="TOC Heading" w:semiHidden="1" w:uiPriority="39" w:unhideWhenUsed="1" w:qFormat="1"/>
-    <w:lsdException w:name="Plain Table 1" w:uiPriority="41"/>
-    <w:lsdException w:name="Plain Table 2" w:uiPriority="42"/>
-    <w:lsdException w:name="Plain Table 3" w:uiPriority="43"/>
-    <w:lsdException w:name="Plain Table 4" w:uiPriority="44"/>
-    <w:lsdException w:name="Plain Table 5" w:uiPriority="45"/>
-    <w:lsdException w:name="Grid Table Light" w:uiPriority="40"/>
-    <w:lsdException w:name="Grid Table 1 Light" w:uiPriority="46"/>
-    <w:lsdException w:name="Grid Table 2" w:uiPriority="47"/>
-    <w:lsdException w:name="Grid Table 3" w:uiPriority="48"/>
-    <w:lsdException w:name="Grid Table 4" w:uiPriority="49"/>
-    <w:lsdException w:name="Grid Table 5 Dark" w:uiPriority="50"/>
-    <w:lsdException w:name="Grid Table 6 Colorful" w:uiPriority="51"/>
-    <w:lsdException w:name="Grid Table 7 Colorful" w:uiPriority="52"/>
-    <w:lsdException w:name="Grid Table 1 Light Accent 1" w:uiPriority="46"/>
-    <w:lsdException w:name="Grid Table 2 Accent 1" w:uiPriority="47"/>
-    <w:lsdException w:name="Grid Table 3 Accent 1" w:uiPriority="48"/>
-    <w:lsdException w:name="Grid Table 4 Accent 1" w:uiPriority="49"/>
-    <w:lsdException w:name="Grid Table 5 Dark Accent 1" w:uiPriority="50"/>
-    <w:lsdException w:name="Grid Table 6 Colorful Accent 1" w:uiPriority="51"/>
-    <w:lsdException w:name="Grid Table 7 Colorful Accent 1" w:uiPriority="52"/>
-    <w:lsdException w:name="Grid Table 1 Light Accent 2" w:uiPriority="46"/>
-    <w:lsdException w:name="Grid Table 2 Accent 2" w:uiPriority="47"/>
-    <w:lsdException w:name="Grid Table 3 Accent 2" w:uiPriority="48"/>
-    <w:lsdException w:name="Grid Table 4 Accent 2" w:uiPriority="49"/>
-    <w:lsdException w:name="Grid Table 5 Dark Accent 2" w:uiPriority="50"/>
-    <w:lsdException w:name="Grid Table 6 Colorful Accent 2" w:uiPriority="51"/>
-    <w:lsdException w:name="Grid Table 7 Colorful Accent 2" w:uiPriority="52"/>
-    <w:lsdException w:name="Grid Table 1 Light Accent 3" w:uiPriority="46"/>
-    <w:lsdException w:name="Grid Table 2 Accent 3" w:uiPriority="47"/>
-    <w:lsdException w:name="Grid Table 3 Accent 3" w:uiPriority="48"/>
-    <w:lsdException w:name="Grid Table 4 Accent 3" w:uiPriority="49"/>
-    <w:lsdException w:name="Grid Table 5 Dark Accent 3" w:uiPriority="50"/>
-    <w:lsdException w:name="Grid Table 6 Colorful Accent 3" w:uiPriority="51"/>
-    <w:lsdException w:name="Grid Table 7 Colorful Accent 3" w:uiPriority="52"/>
-    <w:lsdException w:name="Grid Table 1 Light Accent 4" w:uiPriority="46"/>
-    <w:lsdException w:name="Grid Table 2 Accent 4" w:uiPriority="47"/>
-    <w:lsdException w:name="Grid Table 3 Accent 4" w:uiPriority="48"/>
-    <w:lsdException w:name="Grid Table 4 Accent 4" w:uiPriority="49"/>
-    <w:lsdException w:name="Grid Table 5 Dark Accent 4" w:uiPriority="50"/>
-    <w:lsdException w:name="Grid Table 6 Colorful Accent 4" w:uiPriority="51"/>
-    <w:lsdException w:name="Grid Table 7 Colorful Accent 4" w:uiPriority="52"/>
-    <w:lsdException w:name="Grid Table 1 Light Accent 5" w:uiPriority="46"/>
-    <w:lsdException w:name="Grid Table 2 Accent 5" w:uiPriority="47"/>
-    <w:lsdException w:name="Grid Table 3 Accent 5" w:uiPriority="48"/>
-    <w:lsdException w:name="Grid Table 4 Accent 5" w:uiPriority="49"/>
-    <w:lsdException w:name="Grid Table 5 Dark Accent 5" w:uiPriority="50"/>
-    <w:lsdException w:name="Grid Table 6 Colorful Accent 5" w:uiPriority="51"/>
-    <w:lsdException w:name="Grid Table 7 Colorful Accent 5" w:uiPriority="52"/>
-    <w:lsdException w:name="Grid Table 1 Light Accent 6" w:uiPriority="46"/>
-    <w:lsdException w:name="Grid Table 2 Accent 6" w:uiPriority="47"/>
-    <w:lsdException w:name="Grid Table 3 Accent 6" w:uiPriority="48"/>
-    <w:lsdException w:name="Grid Table 4 Accent 6" w:uiPriority="49"/>
-    <w:lsdException w:name="Grid Table 5 Dark Accent 6" w:uiPriority="50"/>
-    <w:lsdException w:name="Grid Table 6 Colorful Accent 6" w:uiPriority="51"/>
-    <w:lsdException w:name="Grid Table 7 Colorful Accent 6" w:uiPriority="52"/>
-    <w:lsdException w:name="List Table 1 Light" w:uiPriority="46"/>
-    <w:lsdException w:name="List Table 2" w:uiPriority="47"/>
-    <w:lsdException w:name="List Table 3" w:uiPriority="48"/>
-    <w:lsdException w:name="List Table 4" w:uiPriority="49"/>
-    <w:lsdException w:name="List Table 5 Dark" w:uiPriority="50"/>
-    <w:lsdException w:name="List Table 6 Colorful" w:uiPriority="51"/>
-    <w:lsdException w:name="List Table 7 Colorful" w:uiPriority="52"/>
-    <w:lsdException w:name="List Table 1 Light Accent 1" w:uiPriority="46"/>
-    <w:lsdException w:name="List Table 2 Accent 1" w:uiPriority="47"/>
-    <w:lsdException w:name="List Table 3 Accent 1" w:uiPriority="48"/>
-    <w:lsdException w:name="List Table 4 Accent 1" w:uiPriority="49"/>
-    <w:lsdException w:name="List Table 5 Dark Accent 1" w:uiPriority="50"/>
-    <w:lsdException w:name="List Table 6 Colorful Accent 1" w:uiPriority="51"/>
-    <w:lsdException w:name="List Table 7 Colorful Accent 1" w:uiPriority="52"/>
-    <w:lsdException w:name="List Table 1 Light Accent 2" w:uiPriority="46"/>
-    <w:lsdException w:name="List Table 2 Accent 2" w:uiPriority="47"/>
-    <w:lsdException w:name="List Table 3 Accent 2" w:uiPriority="48"/>
-    <w:lsdException w:name="List Table 4 Accent 2" w:uiPriority="49"/>
-    <w:lsdException w:name="List Table 5 Dark Accent 2" w:uiPriority="50"/>
-    <w:lsdException w:name="List Table 6 Colorful Accent 2" w:uiPriority="51"/>
-    <w:lsdException w:name="List Table 7 Colorful Accent 2" w:uiPriority="52"/>
-    <w:lsdException w:name="List Table 1 Light Accent 3" w:uiPriority="46"/>
-    <w:lsdException w:name="List Table 2 Accent 3" w:uiPriority="47"/>
-    <w:lsdException w:name="List Table 3 Accent 3" w:uiPriority="48"/>
-    <w:lsdException w:name="List Table 4 Accent 3" w:uiPriority="49"/>
-    <w:lsdException w:name="List Table 5 Dark Accent 3" w:uiPriority="50"/>
-    <w:lsdException w:name="List Table 6 Colorful Accent 3" w:uiPriority="51"/>
-    <w:lsdException w:name="List Table 7 Colorful Accent 3" w:uiPriority="52"/>
-    <w:lsdException w:name="List Table 1 Light Accent 4" w:uiPriority="46"/>
-    <w:lsdException w:name="List Table 2 Accent 4" w:uiPriority="47"/>
-    <w:lsdException w:name="List Table 3 Accent 4" w:uiPriority="48"/>
-    <w:lsdException w:name="List Table 4 Accent 4" w:uiPriority="49"/>
-    <w:lsdException w:name="List Table 5 Dark Accent 4" w:uiPriority="50"/>
-    <w:lsdException w:name="List Table 6 Colorful Accent 4" w:uiPriority="51"/>
-    <w:lsdException w:name="List Table 7 Colorful Accent 4" w:uiPriority="52"/>
-    <w:lsdException w:name="List Table 1 Light Accent 5" w:uiPriority="46"/>
-    <w:lsdException w:name="List Table 2 Accent 5" w:uiPriority="47"/>
-    <w:lsdException w:name="List Table 3 Accent 5" w:uiPriority="48"/>
-    <w:lsdException w:name="List Table 4 Accent 5" w:uiPriority="49"/>
-    <w:lsdException w:name="List Table 5 Dark Accent 5" w:uiPriority="50"/>
-    <w:lsdException w:name="List Table 6 Colorful Accent 5" w:uiPriority="51"/>
-    <w:lsdException w:name="List Table 7 Colorful Accent 5" w:uiPriority="52"/>
-    <w:lsdException w:name="List Table 1 Light Accent 6" w:uiPriority="46"/>
-    <w:lsdException w:name="List Table 2 Accent 6" w:uiPriority="47"/>
-    <w:lsdException w:name="List Table 3 Accent 6" w:uiPriority="48"/>
-    <w:lsdException w:name="List Table 4 Accent 6" w:uiPriority="49"/>
-    <w:lsdException w:name="List Table 5 Dark Accent 6" w:uiPriority="50"/>
-    <w:lsdException w:name="List Table 6 Colorful Accent 6" w:uiPriority="51"/>
-    <w:lsdException w:name="List Table 7 Colorful Accent 6" w:uiPriority="52"/>
-  </w:latentStyles>
-  <w:style w:type="paragraph" w:default="1" w:styleId="Normal">
-    <w:name w:val="Normal"/>
-    <w:qFormat/>
-  </w:style>
-  <w:style w:type="character" w:default="1" w:styleId="DefaultParagraphFont">
-    <w:name w:val="Default Paragraph Font"/>
-    <w:uiPriority w:val="1"/>
-    <w:semiHidden/>
-    <w:unhideWhenUsed/>
-  </w:style>
-  <w:style w:type="table" w:default="1" w:styleId="TableNormal">
-    <w:name w:val="Normal Table"/>
-    <w:uiPriority w:val="99"/>
-    <w:semiHidden/>
-    <w:unhideWhenUsed/>
-    <w:tblPr>
-      <w:tblInd w:w="0" w:type="dxa"/>
-      <w:tblCellMar>
-        <w:top w:w="0" w:type="dxa"/>
-        <w:left w:w="108" w:type="dxa"/>
-        <w:bottom w:w="0" w:type="dxa"/>
-        <w:right w:w="108" w:type="dxa"/>
-      </w:tblCellMar>
-    </w:tblPr>
-  </w:style>
-  <w:style w:type="numbering" w:default="1" w:styleId="NoList">
-    <w:name w:val="No List"/>
-    <w:uiPriority w:val="99"/>
-    <w:semiHidden/>
-    <w:unhideWhenUsed/>
-  </w:style>
-  <w:style w:type="character" w:styleId="PlaceholderText">
-    <w:name w:val="Placeholder Text"/>
-    <w:basedOn w:val="DefaultParagraphFont"/>
-    <w:uiPriority w:val="99"/>
-    <w:semiHidden/>
-    <w:rsid w:val="0013317A"/>
-    <w:rPr>
-      <w:color w:val="808080"/>
-    </w:rPr>
-  </w:style>
-</w:styles>
-</file>
-
-<file path=word/glossary/webSettings.xml><?xml version="1.0" encoding="utf-8"?>
-<w:webSettings xmlns:mc="http://schemas.openxmlformats.org/markup-compatibility/2006" xmlns:r="http://schemas.openxmlformats.org/officeDocument/2006/relationships" xmlns:w="http://schemas.openxmlformats.org/wordprocessingml/2006/main" xmlns:w14="http://schemas.microsoft.com/office/word/2010/wordml" xmlns:w15="http://schemas.microsoft.com/office/word/2012/wordml" xmlns:w16se="http://schemas.microsoft.com/office/word/2015/wordml/symex" mc:Ignorable="w14 w15 w16se">
-  <w:optimizeForBrowser/>
-  <w:allowPNG/>
-</w:webSettings>
-</file>
-
 <file path=word/theme/theme1.xml><?xml version="1.0" encoding="utf-8"?>
 <a:theme xmlns:a="http://schemas.openxmlformats.org/drawingml/2006/main" name="Office Theme">
   <a:themeElements>
@@ -42322,7 +41616,7 @@
 </file>
 
 <file path=customXml/itemProps1.xml><?xml version="1.0" encoding="utf-8"?>
-<ds:datastoreItem xmlns:ds="http://schemas.openxmlformats.org/officeDocument/2006/customXml" ds:itemID="{230C2DBC-56B9-4091-A940-E064E1116F88}">
+<ds:datastoreItem xmlns:ds="http://schemas.openxmlformats.org/officeDocument/2006/customXml" ds:itemID="{D76C8857-1CA6-4E3E-B716-C71CAEBAC670}">
   <ds:schemaRefs>
     <ds:schemaRef ds:uri="http://schemas.openxmlformats.org/officeDocument/2006/bibliography"/>
   </ds:schemaRefs>

</xml_diff>

<commit_message>
small changes to user manual
</commit_message>
<xml_diff>
--- a/manual/VAST_model_structure.docx
+++ b/manual/VAST_model_structure.docx
@@ -2759,15 +2759,7 @@
                                   <w:sz w:val="24"/>
                                   <w:szCs w:val="24"/>
                                 </w:rPr>
-                                <m:t>ξ</m:t>
-                              </m:r>
-                              <m:r>
-                                <w:rPr>
-                                  <w:rFonts w:ascii="Cambria Math" w:hAnsi="Cambria Math" w:cs="Times New Roman"/>
-                                  <w:sz w:val="24"/>
-                                  <w:szCs w:val="24"/>
-                                </w:rPr>
-                                <m:t>1</m:t>
+                                <m:t>ξ1</m:t>
                               </m:r>
                             </m:sub>
                           </m:sSub>
@@ -7055,15 +7047,7 @@
                 <w:sz w:val="24"/>
                 <w:szCs w:val="24"/>
               </w:rPr>
-              <m:t>ξ</m:t>
-            </m:r>
-            <m:r>
-              <w:rPr>
-                <w:rFonts w:ascii="Cambria Math" w:hAnsi="Cambria Math" w:cs="Times New Roman"/>
-                <w:sz w:val="24"/>
-                <w:szCs w:val="24"/>
-              </w:rPr>
-              <m:t>1</m:t>
+              <m:t>ξ1</m:t>
             </m:r>
           </m:sub>
         </m:sSub>
@@ -7583,15 +7567,7 @@
                 <w:sz w:val="24"/>
                 <w:szCs w:val="24"/>
               </w:rPr>
-              <m:t>ξ</m:t>
-            </m:r>
-            <m:r>
-              <w:rPr>
-                <w:rFonts w:ascii="Cambria Math" w:hAnsi="Cambria Math" w:cs="Times New Roman"/>
-                <w:sz w:val="24"/>
-                <w:szCs w:val="24"/>
-              </w:rPr>
-              <m:t>1</m:t>
+              <m:t>ξ1</m:t>
             </m:r>
           </m:sub>
         </m:sSub>
@@ -8342,7 +8318,18 @@
           <w:sz w:val="24"/>
           <w:szCs w:val="24"/>
         </w:rPr>
-        <w:t xml:space="preserve"> represents positive catch rates in a delta-model, or the count-data intensity function in a count-data model:</w:t>
+        <w:t xml:space="preserve"> represents p</w:t>
+      </w:r>
+      <w:bookmarkStart w:id="1" w:name="_GoBack"/>
+      <w:bookmarkEnd w:id="1"/>
+      <w:r>
+        <w:rPr>
+          <w:rFonts w:ascii="Times New Roman" w:eastAsiaTheme="minorEastAsia" w:hAnsi="Times New Roman" w:cs="Times New Roman"/>
+          <w:iCs/>
+          <w:sz w:val="24"/>
+          <w:szCs w:val="24"/>
+        </w:rPr>
+        <w:t>ositive catch rates in a delta-model, or the count-data intensity function in a count-data model:</w:t>
       </w:r>
     </w:p>
     <w:p>
@@ -8969,18 +8956,17 @@
                         </w:rPr>
                         <m:t>, f)</m:t>
                       </m:r>
-                      <m:sSub>
-                        <m:sSubPr>
+                      <m:sSubSup>
+                        <m:sSubSupPr>
                           <m:ctrlPr>
                             <w:rPr>
                               <w:rFonts w:ascii="Cambria Math" w:hAnsi="Cambria Math" w:cs="Times New Roman"/>
                               <w:i/>
-                              <w:iCs/>
                               <w:sz w:val="24"/>
                               <w:szCs w:val="24"/>
                             </w:rPr>
                           </m:ctrlPr>
-                        </m:sSubPr>
+                        </m:sSubSupPr>
                         <m:e>
                           <m:r>
                             <w:rPr>
@@ -9001,7 +8987,17 @@
                             <m:t>2</m:t>
                           </m:r>
                         </m:sub>
-                      </m:sSub>
+                        <m:sup>
+                          <m:r>
+                            <w:rPr>
+                              <w:rFonts w:ascii="Cambria Math" w:hAnsi="Cambria Math" w:cs="Times New Roman"/>
+                              <w:sz w:val="24"/>
+                              <w:szCs w:val="24"/>
+                            </w:rPr>
+                            <m:t>*</m:t>
+                          </m:r>
+                        </m:sup>
+                      </m:sSubSup>
                       <m:d>
                         <m:dPr>
                           <m:ctrlPr>
@@ -9250,18 +9246,17 @@
                         </w:rPr>
                         <m:t>, f)</m:t>
                       </m:r>
-                      <m:sSub>
-                        <m:sSubPr>
+                      <m:sSubSup>
+                        <m:sSubSupPr>
                           <m:ctrlPr>
                             <w:rPr>
                               <w:rFonts w:ascii="Cambria Math" w:hAnsi="Cambria Math" w:cs="Times New Roman"/>
                               <w:i/>
-                              <w:iCs/>
                               <w:sz w:val="24"/>
                               <w:szCs w:val="24"/>
                             </w:rPr>
                           </m:ctrlPr>
-                        </m:sSubPr>
+                        </m:sSubSupPr>
                         <m:e>
                           <m:r>
                             <w:rPr>
@@ -9282,7 +9277,17 @@
                             <m:t>2</m:t>
                           </m:r>
                         </m:sub>
-                      </m:sSub>
+                        <m:sup>
+                          <m:r>
+                            <w:rPr>
+                              <w:rFonts w:ascii="Cambria Math" w:hAnsi="Cambria Math" w:cs="Times New Roman"/>
+                              <w:sz w:val="24"/>
+                              <w:szCs w:val="24"/>
+                            </w:rPr>
+                            <m:t>*</m:t>
+                          </m:r>
+                        </m:sup>
+                      </m:sSubSup>
                       <m:d>
                         <m:dPr>
                           <m:ctrlPr>
@@ -9970,15 +9975,7 @@
                                   <w:sz w:val="24"/>
                                   <w:szCs w:val="24"/>
                                 </w:rPr>
-                                <m:t>ξ</m:t>
-                              </m:r>
-                              <m:r>
-                                <w:rPr>
-                                  <w:rFonts w:ascii="Cambria Math" w:hAnsi="Cambria Math" w:cs="Times New Roman"/>
-                                  <w:sz w:val="24"/>
-                                  <w:szCs w:val="24"/>
-                                </w:rPr>
-                                <m:t>2</m:t>
+                                <m:t>ξ2</m:t>
                               </m:r>
                             </m:sub>
                           </m:sSub>
@@ -10030,8 +10027,8 @@
                             </w:rPr>
                             <m:t>,p)</m:t>
                           </m:r>
-                          <m:sSub>
-                            <m:sSubPr>
+                          <m:sSubSup>
+                            <m:sSubSupPr>
                               <m:ctrlPr>
                                 <w:rPr>
                                   <w:rFonts w:ascii="Cambria Math" w:hAnsi="Cambria Math" w:cs="Times New Roman"/>
@@ -10040,7 +10037,7 @@
                                   <w:szCs w:val="24"/>
                                 </w:rPr>
                               </m:ctrlPr>
-                            </m:sSubPr>
+                            </m:sSubSupPr>
                             <m:e>
                               <m:r>
                                 <w:rPr>
@@ -10061,7 +10058,17 @@
                                 <m:t>2</m:t>
                               </m:r>
                             </m:sub>
-                          </m:sSub>
+                            <m:sup>
+                              <m:r>
+                                <w:rPr>
+                                  <w:rFonts w:ascii="Cambria Math" w:hAnsi="Cambria Math" w:cs="Times New Roman"/>
+                                  <w:sz w:val="24"/>
+                                  <w:szCs w:val="24"/>
+                                </w:rPr>
+                                <m:t>*</m:t>
+                              </m:r>
+                            </m:sup>
+                          </m:sSubSup>
                           <m:d>
                             <m:dPr>
                               <m:ctrlPr>
@@ -30717,15 +30724,7 @@
                               <w:sz w:val="24"/>
                               <w:szCs w:val="24"/>
                             </w:rPr>
-                            <m:t>g</m:t>
-                          </m:r>
-                          <m:r>
-                            <w:rPr>
-                              <w:rFonts w:ascii="Cambria Math" w:hAnsi="Cambria Math" w:cs="Times New Roman"/>
-                              <w:sz w:val="24"/>
-                              <w:szCs w:val="24"/>
-                            </w:rPr>
-                            <m:t>,f </m:t>
+                            <m:t>g,f </m:t>
                           </m:r>
                         </m:e>
                       </m:d>
@@ -30941,15 +30940,7 @@
                               <w:sz w:val="24"/>
                               <w:szCs w:val="24"/>
                             </w:rPr>
-                            <m:t>g</m:t>
-                          </m:r>
-                          <m:r>
-                            <w:rPr>
-                              <w:rFonts w:ascii="Cambria Math" w:hAnsi="Cambria Math" w:cs="Times New Roman"/>
-                              <w:sz w:val="24"/>
-                              <w:szCs w:val="24"/>
-                            </w:rPr>
-                            <m:t>,f,t</m:t>
+                            <m:t>g,f,t</m:t>
                           </m:r>
                         </m:e>
                       </m:d>
@@ -31190,15 +31181,7 @@
                                   <w:sz w:val="24"/>
                                   <w:szCs w:val="24"/>
                                 </w:rPr>
-                                <m:t>ξ</m:t>
-                              </m:r>
-                              <m:r>
-                                <w:rPr>
-                                  <w:rFonts w:ascii="Cambria Math" w:hAnsi="Cambria Math" w:cs="Times New Roman"/>
-                                  <w:sz w:val="24"/>
-                                  <w:szCs w:val="24"/>
-                                </w:rPr>
-                                <m:t>1</m:t>
+                                <m:t>ξ1</m:t>
                               </m:r>
                             </m:sub>
                           </m:sSub>
@@ -31270,15 +31253,7 @@
                                   <w:sz w:val="24"/>
                                   <w:szCs w:val="24"/>
                                 </w:rPr>
-                                <m:t>g</m:t>
-                              </m:r>
-                              <m:r>
-                                <w:rPr>
-                                  <w:rFonts w:ascii="Cambria Math" w:hAnsi="Cambria Math" w:cs="Times New Roman"/>
-                                  <w:sz w:val="24"/>
-                                  <w:szCs w:val="24"/>
-                                </w:rPr>
-                                <m:t>,c,p</m:t>
+                                <m:t>g,c,p</m:t>
                               </m:r>
                             </m:e>
                           </m:d>
@@ -31536,18 +31511,7 @@
           <w:sz w:val="24"/>
           <w:szCs w:val="24"/>
         </w:rPr>
-        <w:t>, where their product is predi</w:t>
-      </w:r>
-      <w:bookmarkStart w:id="1" w:name="_GoBack"/>
-      <w:bookmarkEnd w:id="1"/>
-      <w:r>
-        <w:rPr>
-          <w:rFonts w:ascii="Times New Roman" w:eastAsiaTheme="minorEastAsia" w:hAnsi="Times New Roman" w:cs="Times New Roman"/>
-          <w:iCs/>
-          <w:sz w:val="24"/>
-          <w:szCs w:val="24"/>
-        </w:rPr>
-        <w:t xml:space="preserve">cted biomass-density </w:t>
+        <w:t xml:space="preserve">, where their product is predicted biomass-density </w:t>
       </w:r>
       <m:oMath>
         <m:r>
@@ -38923,7 +38887,7 @@
           <w:rPr>
             <w:noProof/>
           </w:rPr>
-          <w:t>22</w:t>
+          <w:t>5</w:t>
         </w:r>
         <w:r>
           <w:rPr>
@@ -41616,7 +41580,7 @@
 </file>
 
 <file path=customXml/itemProps1.xml><?xml version="1.0" encoding="utf-8"?>
-<ds:datastoreItem xmlns:ds="http://schemas.openxmlformats.org/officeDocument/2006/customXml" ds:itemID="{D76C8857-1CA6-4E3E-B716-C71CAEBAC670}">
+<ds:datastoreItem xmlns:ds="http://schemas.openxmlformats.org/officeDocument/2006/customXml" ds:itemID="{F1B5ED91-836C-4950-AB5D-DA7A5C6682D0}">
   <ds:schemaRefs>
     <ds:schemaRef ds:uri="http://schemas.openxmlformats.org/officeDocument/2006/bibliography"/>
   </ds:schemaRefs>

</xml_diff>

<commit_message>
further edits to User Manual
</commit_message>
<xml_diff>
--- a/manual/VAST_model_structure.docx
+++ b/manual/VAST_model_structure.docx
@@ -271,47 +271,7 @@
           <w:sz w:val="24"/>
           <w:szCs w:val="24"/>
         </w:rPr>
-        <w:t xml:space="preserve"> while linking </w:t>
-      </w:r>
-      <w:r>
-        <w:rPr>
-          <w:rFonts w:ascii="Times New Roman" w:hAnsi="Times New Roman" w:cs="Times New Roman"/>
-          <w:sz w:val="24"/>
-          <w:szCs w:val="24"/>
-        </w:rPr>
-        <w:t xml:space="preserve">it </w:t>
-      </w:r>
-      <w:r>
-        <w:rPr>
-          <w:rFonts w:ascii="Times New Roman" w:hAnsi="Times New Roman" w:cs="Times New Roman"/>
-          <w:sz w:val="24"/>
-          <w:szCs w:val="24"/>
-        </w:rPr>
-        <w:t xml:space="preserve">to </w:t>
-      </w:r>
-      <w:r>
-        <w:rPr>
-          <w:rFonts w:ascii="Times New Roman" w:hAnsi="Times New Roman" w:cs="Times New Roman"/>
-          <w:sz w:val="24"/>
-          <w:szCs w:val="24"/>
-        </w:rPr>
-        <w:t xml:space="preserve">user-options that are available via </w:t>
-      </w:r>
-      <w:r>
-        <w:rPr>
-          <w:rFonts w:ascii="Times New Roman" w:hAnsi="Times New Roman" w:cs="Times New Roman"/>
-          <w:sz w:val="24"/>
-          <w:szCs w:val="24"/>
-        </w:rPr>
-        <w:t>the R interface</w:t>
-      </w:r>
-      <w:r>
-        <w:rPr>
-          <w:rFonts w:ascii="Times New Roman" w:hAnsi="Times New Roman" w:cs="Times New Roman"/>
-          <w:sz w:val="24"/>
-          <w:szCs w:val="24"/>
-        </w:rPr>
-        <w:t xml:space="preserve"> to package VAST</w:t>
+        <w:t>.  Please see reference documentation for explanation of the user interface, and GitHub wiki for examples</w:t>
       </w:r>
       <w:r>
         <w:rPr>
@@ -541,7 +501,7 @@
           <w:sz w:val="24"/>
           <w:szCs w:val="24"/>
         </w:rPr>
-        <w:t xml:space="preserve">In the following, I use mathematical notation similar to the C++ code used to define the model in TMB:  I use parentheses to indicate a parameter or variable that is indexed by the specified indices, and I use subscripts for naming (e.g., to indicate different parameters for different model components).  </w:t>
+        <w:t xml:space="preserve">In the following, I use mathematical notation similar to the C++ code used to define the model in TMB:  </w:t>
       </w:r>
       <w:r>
         <w:rPr>
@@ -733,15 +693,71 @@
           <w:sz w:val="24"/>
           <w:szCs w:val="24"/>
         </w:rPr>
-        <w:t xml:space="preserve">.  Categories could include either multiple species, and/or multiple size/age/sex classes </w:t>
-      </w:r>
-      <w:r>
-        <w:rPr>
-          <w:rFonts w:ascii="Times New Roman" w:eastAsiaTheme="minorEastAsia" w:hAnsi="Times New Roman" w:cs="Times New Roman"/>
-          <w:sz w:val="24"/>
-          <w:szCs w:val="24"/>
-        </w:rPr>
-        <w:t>for each individual species.  VAST</w:t>
+        <w:t xml:space="preserve">.  Categories could include either multiple species, multiple size/age/sex classes </w:t>
+      </w:r>
+      <w:r>
+        <w:rPr>
+          <w:rFonts w:ascii="Times New Roman" w:eastAsiaTheme="minorEastAsia" w:hAnsi="Times New Roman" w:cs="Times New Roman"/>
+          <w:sz w:val="24"/>
+          <w:szCs w:val="24"/>
+        </w:rPr>
+        <w:t>for each individual species</w:t>
+      </w:r>
+      <w:r>
+        <w:rPr>
+          <w:rFonts w:ascii="Times New Roman" w:eastAsiaTheme="minorEastAsia" w:hAnsi="Times New Roman" w:cs="Times New Roman"/>
+          <w:sz w:val="24"/>
+          <w:szCs w:val="24"/>
+        </w:rPr>
+        <w:t xml:space="preserve">, </w:t>
+      </w:r>
+      <w:r>
+        <w:rPr>
+          <w:rFonts w:ascii="Times New Roman" w:eastAsiaTheme="minorEastAsia" w:hAnsi="Times New Roman" w:cs="Times New Roman"/>
+          <w:sz w:val="24"/>
+          <w:szCs w:val="24"/>
+        </w:rPr>
+        <w:t>and/or</w:t>
+      </w:r>
+      <w:r>
+        <w:rPr>
+          <w:rFonts w:ascii="Times New Roman" w:eastAsiaTheme="minorEastAsia" w:hAnsi="Times New Roman" w:cs="Times New Roman"/>
+          <w:sz w:val="24"/>
+          <w:szCs w:val="24"/>
+        </w:rPr>
+        <w:t xml:space="preserve"> a mix of biological, physical</w:t>
+      </w:r>
+      <w:r>
+        <w:rPr>
+          <w:rFonts w:ascii="Times New Roman" w:eastAsiaTheme="minorEastAsia" w:hAnsi="Times New Roman" w:cs="Times New Roman"/>
+          <w:sz w:val="24"/>
+          <w:szCs w:val="24"/>
+        </w:rPr>
+        <w:t>,</w:t>
+      </w:r>
+      <w:r>
+        <w:rPr>
+          <w:rFonts w:ascii="Times New Roman" w:eastAsiaTheme="minorEastAsia" w:hAnsi="Times New Roman" w:cs="Times New Roman"/>
+          <w:sz w:val="24"/>
+          <w:szCs w:val="24"/>
+        </w:rPr>
+        <w:t xml:space="preserve"> and fishery variables</w:t>
+      </w:r>
+      <w:r>
+        <w:rPr>
+          <w:rFonts w:ascii="Times New Roman" w:eastAsiaTheme="minorEastAsia" w:hAnsi="Times New Roman" w:cs="Times New Roman"/>
+          <w:sz w:val="24"/>
+          <w:szCs w:val="24"/>
+        </w:rPr>
+        <w:t xml:space="preserve"> describing an ecosystem</w:t>
+      </w:r>
+      <w:r>
+        <w:rPr>
+          <w:rFonts w:ascii="Times New Roman" w:eastAsiaTheme="minorEastAsia" w:hAnsi="Times New Roman" w:cs="Times New Roman"/>
+          <w:sz w:val="24"/>
+          <w:szCs w:val="24"/>
+        </w:rPr>
+        <w:t>.  VAST</w:t>
       </w:r>
       <w:r>
         <w:rPr>
@@ -871,7 +887,7 @@
           <w:sz w:val="24"/>
           <w:szCs w:val="24"/>
         </w:rPr>
-        <w:t xml:space="preserve">across a user-specified </w:t>
+        <w:t xml:space="preserve">across a user-specified spatial domain.  This </w:t>
       </w:r>
       <w:r>
         <w:rPr>
@@ -879,31 +895,95 @@
           <w:sz w:val="24"/>
           <w:szCs w:val="24"/>
         </w:rPr>
+        <w:t xml:space="preserve">allows derived quantities to be calculated by </w:t>
+      </w:r>
+      <w:r>
+        <w:rPr>
+          <w:rFonts w:ascii="Times New Roman" w:hAnsi="Times New Roman" w:cs="Times New Roman"/>
+          <w:sz w:val="24"/>
+          <w:szCs w:val="24"/>
+        </w:rPr>
+        <w:t xml:space="preserve">summing across extrapolation-grid cells </w:t>
+      </w:r>
+      <w:r>
+        <w:rPr>
+          <w:rFonts w:ascii="Times New Roman" w:hAnsi="Times New Roman" w:cs="Times New Roman"/>
+          <w:sz w:val="24"/>
+          <w:szCs w:val="24"/>
+        </w:rPr>
+        <w:t>(</w:t>
+      </w:r>
+      <w:r>
+        <w:rPr>
+          <w:rFonts w:ascii="Times New Roman" w:hAnsi="Times New Roman" w:cs="Times New Roman"/>
+          <w:sz w:val="24"/>
+          <w:szCs w:val="24"/>
+        </w:rPr>
+        <w:t xml:space="preserve">as an </w:t>
+      </w:r>
+      <w:r>
+        <w:rPr>
+          <w:rFonts w:ascii="Times New Roman" w:hAnsi="Times New Roman" w:cs="Times New Roman"/>
+          <w:sz w:val="24"/>
+          <w:szCs w:val="24"/>
+        </w:rPr>
+        <w:t>a</w:t>
+      </w:r>
+      <w:r>
+        <w:rPr>
+          <w:rFonts w:ascii="Times New Roman" w:hAnsi="Times New Roman" w:cs="Times New Roman"/>
+          <w:sz w:val="24"/>
+          <w:szCs w:val="24"/>
+        </w:rPr>
+        <w:t>pproximation to</w:t>
+      </w:r>
+      <w:r>
+        <w:rPr>
+          <w:rFonts w:ascii="Times New Roman" w:hAnsi="Times New Roman" w:cs="Times New Roman"/>
+          <w:sz w:val="24"/>
+          <w:szCs w:val="24"/>
+        </w:rPr>
+        <w:t xml:space="preserve"> the integral </w:t>
+      </w:r>
+      <w:r>
+        <w:rPr>
+          <w:rFonts w:ascii="Times New Roman" w:hAnsi="Times New Roman" w:cs="Times New Roman"/>
+          <w:sz w:val="24"/>
+          <w:szCs w:val="24"/>
+        </w:rPr>
+        <w:t>across this spatial domain</w:t>
+      </w:r>
+      <w:r>
+        <w:rPr>
+          <w:rFonts w:ascii="Times New Roman" w:hAnsi="Times New Roman" w:cs="Times New Roman"/>
+          <w:sz w:val="24"/>
+          <w:szCs w:val="24"/>
+        </w:rPr>
+        <w:t>)</w:t>
+      </w:r>
+      <w:r>
+        <w:rPr>
+          <w:rFonts w:ascii="Times New Roman" w:hAnsi="Times New Roman" w:cs="Times New Roman"/>
+          <w:sz w:val="24"/>
+          <w:szCs w:val="24"/>
+        </w:rPr>
+        <w:t xml:space="preserve">; this </w:t>
+      </w:r>
+      <w:r>
+        <w:rPr>
+          <w:rFonts w:ascii="Times New Roman" w:hAnsi="Times New Roman" w:cs="Times New Roman"/>
+          <w:sz w:val="24"/>
+          <w:szCs w:val="24"/>
+        </w:rPr>
+        <w:t xml:space="preserve">is </w:t>
+      </w:r>
+      <w:r>
+        <w:rPr>
+          <w:rFonts w:ascii="Times New Roman" w:hAnsi="Times New Roman" w:cs="Times New Roman"/>
+          <w:sz w:val="24"/>
+          <w:szCs w:val="24"/>
+        </w:rPr>
         <w:lastRenderedPageBreak/>
-        <w:t xml:space="preserve">spatial domain.  This </w:t>
-      </w:r>
-      <w:r>
-        <w:rPr>
-          <w:rFonts w:ascii="Times New Roman" w:hAnsi="Times New Roman" w:cs="Times New Roman"/>
-          <w:sz w:val="24"/>
-          <w:szCs w:val="24"/>
-        </w:rPr>
-        <w:t xml:space="preserve">allows derived quantities to be calculated by summing across this spatial domain; this </w:t>
-      </w:r>
-      <w:r>
-        <w:rPr>
-          <w:rFonts w:ascii="Times New Roman" w:hAnsi="Times New Roman" w:cs="Times New Roman"/>
-          <w:sz w:val="24"/>
-          <w:szCs w:val="24"/>
-        </w:rPr>
-        <w:t xml:space="preserve">is </w:t>
-      </w:r>
-      <w:r>
-        <w:rPr>
-          <w:rFonts w:ascii="Times New Roman" w:hAnsi="Times New Roman" w:cs="Times New Roman"/>
-          <w:sz w:val="24"/>
-          <w:szCs w:val="24"/>
-        </w:rPr>
         <w:t xml:space="preserve">analogous </w:t>
       </w:r>
       <w:r>
@@ -1023,7 +1103,25 @@
           <w:sz w:val="24"/>
           <w:szCs w:val="24"/>
         </w:rPr>
-        <w:t xml:space="preserve">, as well as additional boundary vertices such that the total number of spatial locations is </w:t>
+        <w:t xml:space="preserve">, as well as additional boundary vertices such that the total number of spatial </w:t>
+      </w:r>
+      <w:r>
+        <w:rPr>
+          <w:rFonts w:ascii="Times New Roman" w:eastAsiaTheme="minorEastAsia" w:hAnsi="Times New Roman" w:cs="Times New Roman"/>
+          <w:iCs/>
+          <w:sz w:val="24"/>
+          <w:szCs w:val="24"/>
+        </w:rPr>
+        <w:t xml:space="preserve">“vertices” </w:t>
+      </w:r>
+      <w:r>
+        <w:rPr>
+          <w:rFonts w:ascii="Times New Roman" w:eastAsiaTheme="minorEastAsia" w:hAnsi="Times New Roman" w:cs="Times New Roman"/>
+          <w:iCs/>
+          <w:sz w:val="24"/>
+          <w:szCs w:val="24"/>
+        </w:rPr>
+        <w:t xml:space="preserve">is </w:t>
       </w:r>
       <m:oMath>
         <m:sSub>
@@ -1351,94 +1449,6 @@
                   </m:ctrlPr>
                 </m:groupChrPr>
                 <m:e>
-                  <m:sSub>
-                    <m:sSubPr>
-                      <m:ctrlPr>
-                        <w:rPr>
-                          <w:rFonts w:ascii="Cambria Math" w:hAnsi="Cambria Math" w:cs="Times New Roman"/>
-                          <w:i/>
-                          <w:sz w:val="24"/>
-                          <w:szCs w:val="24"/>
-                        </w:rPr>
-                      </m:ctrlPr>
-                    </m:sSubPr>
-                    <m:e>
-                      <m:r>
-                        <w:rPr>
-                          <w:rFonts w:ascii="Cambria Math" w:hAnsi="Cambria Math" w:cs="Times New Roman"/>
-                          <w:sz w:val="24"/>
-                          <w:szCs w:val="24"/>
-                        </w:rPr>
-                        <m:t>μ</m:t>
-                      </m:r>
-                    </m:e>
-                    <m:sub>
-                      <m:r>
-                        <w:rPr>
-                          <w:rFonts w:ascii="Cambria Math" w:hAnsi="Cambria Math" w:cs="Times New Roman"/>
-                          <w:sz w:val="24"/>
-                          <w:szCs w:val="24"/>
-                        </w:rPr>
-                        <m:t>β1</m:t>
-                      </m:r>
-                    </m:sub>
-                  </m:sSub>
-                  <m:d>
-                    <m:dPr>
-                      <m:ctrlPr>
-                        <w:rPr>
-                          <w:rFonts w:ascii="Cambria Math" w:hAnsi="Cambria Math" w:cs="Times New Roman"/>
-                          <w:i/>
-                          <w:iCs/>
-                          <w:sz w:val="24"/>
-                          <w:szCs w:val="24"/>
-                        </w:rPr>
-                      </m:ctrlPr>
-                    </m:dPr>
-                    <m:e>
-                      <m:sSub>
-                        <m:sSubPr>
-                          <m:ctrlPr>
-                            <w:rPr>
-                              <w:rFonts w:ascii="Cambria Math" w:hAnsi="Cambria Math" w:cs="Times New Roman"/>
-                              <w:i/>
-                              <w:iCs/>
-                              <w:sz w:val="24"/>
-                              <w:szCs w:val="24"/>
-                            </w:rPr>
-                          </m:ctrlPr>
-                        </m:sSubPr>
-                        <m:e>
-                          <m:r>
-                            <w:rPr>
-                              <w:rFonts w:ascii="Cambria Math" w:hAnsi="Cambria Math" w:cs="Times New Roman"/>
-                              <w:sz w:val="24"/>
-                              <w:szCs w:val="24"/>
-                            </w:rPr>
-                            <m:t>c</m:t>
-                          </m:r>
-                        </m:e>
-                        <m:sub>
-                          <m:r>
-                            <w:rPr>
-                              <w:rFonts w:ascii="Cambria Math" w:hAnsi="Cambria Math" w:cs="Times New Roman"/>
-                              <w:sz w:val="24"/>
-                              <w:szCs w:val="24"/>
-                            </w:rPr>
-                            <m:t>i</m:t>
-                          </m:r>
-                        </m:sub>
-                      </m:sSub>
-                    </m:e>
-                  </m:d>
-                  <m:r>
-                    <w:rPr>
-                      <w:rFonts w:ascii="Cambria Math" w:hAnsi="Cambria Math" w:cs="Times New Roman"/>
-                      <w:sz w:val="24"/>
-                      <w:szCs w:val="24"/>
-                    </w:rPr>
-                    <m:t>+</m:t>
-                  </m:r>
                   <m:sSub>
                     <m:sSubPr>
                       <m:ctrlPr>
@@ -2422,6 +2432,144 @@
               </m:r>
             </m:lim>
           </m:limLow>
+          <m:r>
+            <w:rPr>
+              <w:rFonts w:ascii="Cambria Math" w:eastAsiaTheme="minorEastAsia" w:hAnsi="Cambria Math" w:cs="Times New Roman"/>
+              <w:sz w:val="24"/>
+              <w:szCs w:val="24"/>
+            </w:rPr>
+            <m:t>-</m:t>
+          </m:r>
+          <m:limLow>
+            <m:limLowPr>
+              <m:ctrlPr>
+                <w:rPr>
+                  <w:rFonts w:ascii="Cambria Math" w:eastAsiaTheme="minorEastAsia" w:hAnsi="Cambria Math" w:cs="Times New Roman"/>
+                  <w:i/>
+                  <w:iCs/>
+                  <w:sz w:val="24"/>
+                  <w:szCs w:val="24"/>
+                </w:rPr>
+              </m:ctrlPr>
+            </m:limLowPr>
+            <m:e>
+              <m:groupChr>
+                <m:groupChrPr>
+                  <m:ctrlPr>
+                    <w:rPr>
+                      <w:rFonts w:ascii="Cambria Math" w:eastAsiaTheme="minorEastAsia" w:hAnsi="Cambria Math" w:cs="Times New Roman"/>
+                      <w:i/>
+                      <w:iCs/>
+                      <w:sz w:val="24"/>
+                      <w:szCs w:val="24"/>
+                    </w:rPr>
+                  </m:ctrlPr>
+                </m:groupChrPr>
+                <m:e>
+                  <m:r>
+                    <w:rPr>
+                      <w:rFonts w:ascii="Cambria Math" w:eastAsiaTheme="minorEastAsia" w:hAnsi="Cambria Math" w:cs="Times New Roman"/>
+                      <w:sz w:val="24"/>
+                      <w:szCs w:val="24"/>
+                    </w:rPr>
+                    <m:t>ι(</m:t>
+                  </m:r>
+                  <m:sSub>
+                    <m:sSubPr>
+                      <m:ctrlPr>
+                        <w:rPr>
+                          <w:rFonts w:ascii="Cambria Math" w:eastAsiaTheme="minorEastAsia" w:hAnsi="Cambria Math" w:cs="Times New Roman"/>
+                          <w:i/>
+                          <w:iCs/>
+                          <w:sz w:val="24"/>
+                          <w:szCs w:val="24"/>
+                        </w:rPr>
+                      </m:ctrlPr>
+                    </m:sSubPr>
+                    <m:e>
+                      <m:r>
+                        <w:rPr>
+                          <w:rFonts w:ascii="Cambria Math" w:eastAsiaTheme="minorEastAsia" w:hAnsi="Cambria Math" w:cs="Times New Roman"/>
+                          <w:sz w:val="24"/>
+                          <w:szCs w:val="24"/>
+                        </w:rPr>
+                        <m:t>c</m:t>
+                      </m:r>
+                    </m:e>
+                    <m:sub>
+                      <m:r>
+                        <w:rPr>
+                          <w:rFonts w:ascii="Cambria Math" w:eastAsiaTheme="minorEastAsia" w:hAnsi="Cambria Math" w:cs="Times New Roman"/>
+                          <w:sz w:val="24"/>
+                          <w:szCs w:val="24"/>
+                        </w:rPr>
+                        <m:t>i</m:t>
+                      </m:r>
+                    </m:sub>
+                  </m:sSub>
+                  <m:r>
+                    <w:rPr>
+                      <w:rFonts w:ascii="Cambria Math" w:eastAsiaTheme="minorEastAsia" w:hAnsi="Cambria Math" w:cs="Times New Roman"/>
+                      <w:sz w:val="24"/>
+                      <w:szCs w:val="24"/>
+                    </w:rPr>
+                    <m:t>,</m:t>
+                  </m:r>
+                  <m:sSub>
+                    <m:sSubPr>
+                      <m:ctrlPr>
+                        <w:rPr>
+                          <w:rFonts w:ascii="Cambria Math" w:eastAsiaTheme="minorEastAsia" w:hAnsi="Cambria Math" w:cs="Times New Roman"/>
+                          <w:i/>
+                          <w:iCs/>
+                          <w:sz w:val="24"/>
+                          <w:szCs w:val="24"/>
+                        </w:rPr>
+                      </m:ctrlPr>
+                    </m:sSubPr>
+                    <m:e>
+                      <m:r>
+                        <w:rPr>
+                          <w:rFonts w:ascii="Cambria Math" w:eastAsiaTheme="minorEastAsia" w:hAnsi="Cambria Math" w:cs="Times New Roman"/>
+                          <w:sz w:val="24"/>
+                          <w:szCs w:val="24"/>
+                        </w:rPr>
+                        <m:t>t</m:t>
+                      </m:r>
+                    </m:e>
+                    <m:sub>
+                      <m:r>
+                        <w:rPr>
+                          <w:rFonts w:ascii="Cambria Math" w:eastAsiaTheme="minorEastAsia" w:hAnsi="Cambria Math" w:cs="Times New Roman"/>
+                          <w:sz w:val="24"/>
+                          <w:szCs w:val="24"/>
+                        </w:rPr>
+                        <m:t>i</m:t>
+                      </m:r>
+                    </m:sub>
+                  </m:sSub>
+                  <m:r>
+                    <w:rPr>
+                      <w:rFonts w:ascii="Cambria Math" w:eastAsiaTheme="minorEastAsia" w:hAnsi="Cambria Math" w:cs="Times New Roman"/>
+                      <w:sz w:val="24"/>
+                      <w:szCs w:val="24"/>
+                    </w:rPr>
+                    <m:t>)</m:t>
+                  </m:r>
+                </m:e>
+              </m:groupChr>
+            </m:e>
+            <m:lim>
+              <m:r>
+                <w:rPr>
+                  <w:rFonts w:ascii="Cambria Math" w:eastAsiaTheme="minorEastAsia" w:hAnsi="Cambria Math" w:cs="Times New Roman"/>
+                  <w:sz w:val="24"/>
+                  <w:szCs w:val="24"/>
+                </w:rPr>
+                <m:t>Fishing impacts</m:t>
+              </m:r>
+            </m:lim>
+          </m:limLow>
         </m:oMath>
       </m:oMathPara>
     </w:p>
@@ -2745,7 +2893,7 @@
           <w:sz w:val="24"/>
           <w:szCs w:val="24"/>
         </w:rPr>
-        <w:t xml:space="preserve"> represents positive catch rates in a delta-</w:t>
+        <w:t xml:space="preserve"> represents positive catch rates in a delta-model, or the count-data intensity function in a count-data model, where all variables and </w:t>
       </w:r>
       <w:r>
         <w:rPr>
@@ -2755,7 +2903,7 @@
           <w:szCs w:val="24"/>
         </w:rPr>
         <w:lastRenderedPageBreak/>
-        <w:t xml:space="preserve">model, or the count-data intensity function in a count-data model, where all variables and parameters are defined similarly except using different subscripts </w:t>
+        <w:t xml:space="preserve">parameters are defined similarly except using different subscripts </w:t>
       </w:r>
       <w:r>
         <w:rPr>
@@ -2825,7 +2973,25 @@
           <w:sz w:val="24"/>
           <w:szCs w:val="24"/>
         </w:rPr>
-        <w:t>components are specified hierarchically to generate a correlation among categories and years</w:t>
+        <w:t xml:space="preserve">components are specified hierarchically to </w:t>
+      </w:r>
+      <w:r>
+        <w:rPr>
+          <w:rFonts w:ascii="Times New Roman" w:eastAsiaTheme="minorEastAsia" w:hAnsi="Times New Roman" w:cs="Times New Roman"/>
+          <w:iCs/>
+          <w:sz w:val="24"/>
+          <w:szCs w:val="24"/>
+        </w:rPr>
+        <w:t>efficiently compute correlated variation</w:t>
+      </w:r>
+      <w:r>
+        <w:rPr>
+          <w:rFonts w:ascii="Times New Roman" w:eastAsiaTheme="minorEastAsia" w:hAnsi="Times New Roman" w:cs="Times New Roman"/>
+          <w:iCs/>
+          <w:sz w:val="24"/>
+          <w:szCs w:val="24"/>
+        </w:rPr>
+        <w:t xml:space="preserve"> among categories and years</w:t>
       </w:r>
       <w:r>
         <w:rPr>
@@ -2990,6 +3156,94 @@
               <w:szCs w:val="24"/>
             </w:rPr>
             <m:t>=</m:t>
+          </m:r>
+          <m:sSub>
+            <m:sSubPr>
+              <m:ctrlPr>
+                <w:rPr>
+                  <w:rFonts w:ascii="Cambria Math" w:hAnsi="Cambria Math" w:cs="Times New Roman"/>
+                  <w:i/>
+                  <w:sz w:val="24"/>
+                  <w:szCs w:val="24"/>
+                </w:rPr>
+              </m:ctrlPr>
+            </m:sSubPr>
+            <m:e>
+              <m:r>
+                <w:rPr>
+                  <w:rFonts w:ascii="Cambria Math" w:hAnsi="Cambria Math" w:cs="Times New Roman"/>
+                  <w:sz w:val="24"/>
+                  <w:szCs w:val="24"/>
+                </w:rPr>
+                <m:t>μ</m:t>
+              </m:r>
+            </m:e>
+            <m:sub>
+              <m:r>
+                <w:rPr>
+                  <w:rFonts w:ascii="Cambria Math" w:hAnsi="Cambria Math" w:cs="Times New Roman"/>
+                  <w:sz w:val="24"/>
+                  <w:szCs w:val="24"/>
+                </w:rPr>
+                <m:t>β1</m:t>
+              </m:r>
+            </m:sub>
+          </m:sSub>
+          <m:d>
+            <m:dPr>
+              <m:ctrlPr>
+                <w:rPr>
+                  <w:rFonts w:ascii="Cambria Math" w:hAnsi="Cambria Math" w:cs="Times New Roman"/>
+                  <w:i/>
+                  <w:iCs/>
+                  <w:sz w:val="24"/>
+                  <w:szCs w:val="24"/>
+                </w:rPr>
+              </m:ctrlPr>
+            </m:dPr>
+            <m:e>
+              <m:sSub>
+                <m:sSubPr>
+                  <m:ctrlPr>
+                    <w:rPr>
+                      <w:rFonts w:ascii="Cambria Math" w:hAnsi="Cambria Math" w:cs="Times New Roman"/>
+                      <w:i/>
+                      <w:iCs/>
+                      <w:sz w:val="24"/>
+                      <w:szCs w:val="24"/>
+                    </w:rPr>
+                  </m:ctrlPr>
+                </m:sSubPr>
+                <m:e>
+                  <m:r>
+                    <w:rPr>
+                      <w:rFonts w:ascii="Cambria Math" w:hAnsi="Cambria Math" w:cs="Times New Roman"/>
+                      <w:sz w:val="24"/>
+                      <w:szCs w:val="24"/>
+                    </w:rPr>
+                    <m:t>c</m:t>
+                  </m:r>
+                </m:e>
+                <m:sub>
+                  <m:r>
+                    <w:rPr>
+                      <w:rFonts w:ascii="Cambria Math" w:hAnsi="Cambria Math" w:cs="Times New Roman"/>
+                      <w:sz w:val="24"/>
+                      <w:szCs w:val="24"/>
+                    </w:rPr>
+                    <m:t>i</m:t>
+                  </m:r>
+                </m:sub>
+              </m:sSub>
+            </m:e>
+          </m:d>
+          <m:r>
+            <w:rPr>
+              <w:rFonts w:ascii="Cambria Math" w:hAnsi="Cambria Math" w:cs="Times New Roman"/>
+              <w:sz w:val="24"/>
+              <w:szCs w:val="24"/>
+            </w:rPr>
+            <m:t>+</m:t>
           </m:r>
           <m:nary>
             <m:naryPr>
@@ -3237,6 +3491,7 @@
         <w:spacing w:after="0" w:line="480" w:lineRule="auto"/>
         <w:rPr>
           <w:rFonts w:ascii="Times New Roman" w:eastAsiaTheme="minorEastAsia" w:hAnsi="Times New Roman" w:cs="Times New Roman"/>
+          <w:iCs/>
           <w:sz w:val="24"/>
           <w:szCs w:val="24"/>
         </w:rPr>
@@ -3260,8 +3515,8 @@
         <w:t xml:space="preserve"> </w:t>
       </w:r>
       <m:oMath>
-        <m:sSubSup>
-          <m:sSubSupPr>
+        <m:sSub>
+          <m:sSubPr>
             <m:ctrlPr>
               <w:rPr>
                 <w:rFonts w:ascii="Cambria Math" w:hAnsi="Cambria Math" w:cs="Times New Roman"/>
@@ -3270,7 +3525,7 @@
                 <w:szCs w:val="24"/>
               </w:rPr>
             </m:ctrlPr>
-          </m:sSubSupPr>
+          </m:sSubPr>
           <m:e>
             <m:r>
               <w:rPr>
@@ -3291,17 +3546,7 @@
               <m:t>1</m:t>
             </m:r>
           </m:sub>
-          <m:sup>
-            <m:r>
-              <w:rPr>
-                <w:rFonts w:ascii="Cambria Math" w:hAnsi="Cambria Math" w:cs="Times New Roman"/>
-                <w:sz w:val="24"/>
-                <w:szCs w:val="24"/>
-              </w:rPr>
-              <m:t>*</m:t>
-            </m:r>
-          </m:sup>
-        </m:sSubSup>
+        </m:sSub>
         <m:d>
           <m:dPr>
             <m:ctrlPr>
@@ -3585,18 +3830,17 @@
         <w:t xml:space="preserve">, and </w:t>
       </w:r>
       <m:oMath>
-        <m:sSubSup>
-          <m:sSubSupPr>
+        <m:sSub>
+          <m:sSubPr>
             <m:ctrlPr>
               <w:rPr>
                 <w:rFonts w:ascii="Cambria Math" w:hAnsi="Cambria Math" w:cs="Times New Roman"/>
                 <w:i/>
-                <w:iCs/>
                 <w:sz w:val="24"/>
                 <w:szCs w:val="24"/>
               </w:rPr>
             </m:ctrlPr>
-          </m:sSubSupPr>
+          </m:sSubPr>
           <m:e>
             <m:r>
               <w:rPr>
@@ -3604,7 +3848,7 @@
                 <w:sz w:val="24"/>
                 <w:szCs w:val="24"/>
               </w:rPr>
-              <m:t>β</m:t>
+              <m:t>μ</m:t>
             </m:r>
           </m:e>
           <m:sub>
@@ -3614,20 +3858,10 @@
                 <w:sz w:val="24"/>
                 <w:szCs w:val="24"/>
               </w:rPr>
-              <m:t>2</m:t>
+              <m:t>β1</m:t>
             </m:r>
           </m:sub>
-          <m:sup>
-            <m:r>
-              <w:rPr>
-                <w:rFonts w:ascii="Cambria Math" w:hAnsi="Cambria Math" w:cs="Times New Roman"/>
-                <w:sz w:val="24"/>
-                <w:szCs w:val="24"/>
-              </w:rPr>
-              <m:t>*</m:t>
-            </m:r>
-          </m:sup>
-        </m:sSubSup>
+        </m:sSub>
         <m:d>
           <m:dPr>
             <m:ctrlPr>
@@ -4138,7 +4372,115 @@
           <w:sz w:val="24"/>
           <w:szCs w:val="24"/>
         </w:rPr>
-        <w:t xml:space="preserve">, and </w:t>
+        <w:t xml:space="preserve">, </w:t>
+      </w:r>
+      <m:oMath>
+        <m:sSub>
+          <m:sSubPr>
+            <m:ctrlPr>
+              <w:rPr>
+                <w:rFonts w:ascii="Cambria Math" w:hAnsi="Cambria Math" w:cs="Times New Roman"/>
+                <w:i/>
+                <w:sz w:val="24"/>
+                <w:szCs w:val="24"/>
+              </w:rPr>
+            </m:ctrlPr>
+          </m:sSubPr>
+          <m:e>
+            <m:r>
+              <w:rPr>
+                <w:rFonts w:ascii="Cambria Math" w:hAnsi="Cambria Math" w:cs="Times New Roman"/>
+                <w:sz w:val="24"/>
+                <w:szCs w:val="24"/>
+              </w:rPr>
+              <m:t>μ</m:t>
+            </m:r>
+          </m:e>
+          <m:sub>
+            <m:r>
+              <w:rPr>
+                <w:rFonts w:ascii="Cambria Math" w:hAnsi="Cambria Math" w:cs="Times New Roman"/>
+                <w:sz w:val="24"/>
+                <w:szCs w:val="24"/>
+              </w:rPr>
+              <m:t>β1</m:t>
+            </m:r>
+          </m:sub>
+        </m:sSub>
+        <m:d>
+          <m:dPr>
+            <m:ctrlPr>
+              <w:rPr>
+                <w:rFonts w:ascii="Cambria Math" w:hAnsi="Cambria Math" w:cs="Times New Roman"/>
+                <w:i/>
+                <w:iCs/>
+                <w:sz w:val="24"/>
+                <w:szCs w:val="24"/>
+              </w:rPr>
+            </m:ctrlPr>
+          </m:dPr>
+          <m:e>
+            <m:sSub>
+              <m:sSubPr>
+                <m:ctrlPr>
+                  <w:rPr>
+                    <w:rFonts w:ascii="Cambria Math" w:hAnsi="Cambria Math" w:cs="Times New Roman"/>
+                    <w:i/>
+                    <w:iCs/>
+                    <w:sz w:val="24"/>
+                    <w:szCs w:val="24"/>
+                  </w:rPr>
+                </m:ctrlPr>
+              </m:sSubPr>
+              <m:e>
+                <m:r>
+                  <w:rPr>
+                    <w:rFonts w:ascii="Cambria Math" w:hAnsi="Cambria Math" w:cs="Times New Roman"/>
+                    <w:sz w:val="24"/>
+                    <w:szCs w:val="24"/>
+                  </w:rPr>
+                  <m:t>c</m:t>
+                </m:r>
+              </m:e>
+              <m:sub>
+                <m:r>
+                  <w:rPr>
+                    <w:rFonts w:ascii="Cambria Math" w:hAnsi="Cambria Math" w:cs="Times New Roman"/>
+                    <w:sz w:val="24"/>
+                    <w:szCs w:val="24"/>
+                  </w:rPr>
+                  <m:t>i</m:t>
+                </m:r>
+              </m:sub>
+            </m:sSub>
+          </m:e>
+        </m:d>
+        <m:r>
+          <w:rPr>
+            <w:rFonts w:ascii="Cambria Math" w:hAnsi="Cambria Math" w:cs="Times New Roman"/>
+            <w:sz w:val="24"/>
+            <w:szCs w:val="24"/>
+          </w:rPr>
+          <m:t>=0</m:t>
+        </m:r>
+      </m:oMath>
+      <w:r>
+        <w:rPr>
+          <w:rFonts w:ascii="Times New Roman" w:eastAsiaTheme="minorEastAsia" w:hAnsi="Times New Roman" w:cs="Times New Roman"/>
+          <w:iCs/>
+          <w:sz w:val="24"/>
+          <w:szCs w:val="24"/>
+        </w:rPr>
+        <w:t xml:space="preserve">, </w:t>
+      </w:r>
+      <w:r>
+        <w:rPr>
+          <w:rFonts w:ascii="Times New Roman" w:eastAsiaTheme="minorEastAsia" w:hAnsi="Times New Roman" w:cs="Times New Roman"/>
+          <w:iCs/>
+          <w:sz w:val="24"/>
+          <w:szCs w:val="24"/>
+        </w:rPr>
+        <w:t xml:space="preserve">and </w:t>
       </w:r>
       <m:oMath>
         <m:sSub>
@@ -4382,7 +4724,54 @@
           <w:sz w:val="24"/>
           <w:szCs w:val="24"/>
         </w:rPr>
-        <w:t xml:space="preserve"> for each category and year.  However, the intercepts can instead be treated as a random effect using the factor-model formulation, which allows for sharing information among years and categories.  When treated as random, </w:t>
+        <w:t xml:space="preserve"> </w:t>
+      </w:r>
+      <w:r>
+        <w:rPr>
+          <w:rFonts w:ascii="Times New Roman" w:eastAsiaTheme="minorEastAsia" w:hAnsi="Times New Roman" w:cs="Times New Roman"/>
+          <w:iCs/>
+          <w:sz w:val="24"/>
+          <w:szCs w:val="24"/>
+        </w:rPr>
+        <w:t xml:space="preserve">as fixed effect </w:t>
+      </w:r>
+      <w:r>
+        <w:rPr>
+          <w:rFonts w:ascii="Times New Roman" w:eastAsiaTheme="minorEastAsia" w:hAnsi="Times New Roman" w:cs="Times New Roman"/>
+          <w:iCs/>
+          <w:sz w:val="24"/>
+          <w:szCs w:val="24"/>
+        </w:rPr>
+        <w:t xml:space="preserve">for each category and year.  </w:t>
+      </w:r>
+    </w:p>
+    <w:p>
+      <w:pPr>
+        <w:spacing w:after="0" w:line="480" w:lineRule="auto"/>
+        <w:ind w:firstLine="720"/>
+        <w:rPr>
+          <w:rFonts w:ascii="Times New Roman" w:eastAsiaTheme="minorEastAsia" w:hAnsi="Times New Roman" w:cs="Times New Roman"/>
+          <w:sz w:val="24"/>
+          <w:szCs w:val="24"/>
+        </w:rPr>
+      </w:pPr>
+      <w:r>
+        <w:rPr>
+          <w:rFonts w:ascii="Times New Roman" w:eastAsiaTheme="minorEastAsia" w:hAnsi="Times New Roman" w:cs="Times New Roman"/>
+          <w:iCs/>
+          <w:sz w:val="24"/>
+          <w:szCs w:val="24"/>
+        </w:rPr>
+        <w:t>I</w:t>
+      </w:r>
+      <w:r>
+        <w:rPr>
+          <w:rFonts w:ascii="Times New Roman" w:eastAsiaTheme="minorEastAsia" w:hAnsi="Times New Roman" w:cs="Times New Roman"/>
+          <w:iCs/>
+          <w:sz w:val="24"/>
+          <w:szCs w:val="24"/>
+        </w:rPr>
+        <w:t xml:space="preserve">ntercepts can instead be treated as a random effect using the factor-model formulation, which allows for sharing information among years and categories.  When treated as random, </w:t>
       </w:r>
       <m:oMath>
         <m:sSub>
@@ -5456,385 +5845,6 @@
           <w:szCs w:val="24"/>
         </w:rPr>
       </w:pPr>
-      <m:oMathPara>
-        <m:oMath>
-          <m:sSub>
-            <m:sSubPr>
-              <m:ctrlPr>
-                <w:rPr>
-                  <w:rFonts w:ascii="Cambria Math" w:eastAsiaTheme="minorEastAsia" w:hAnsi="Cambria Math" w:cs="Times New Roman"/>
-                  <w:i/>
-                  <w:sz w:val="24"/>
-                  <w:szCs w:val="24"/>
-                </w:rPr>
-              </m:ctrlPr>
-            </m:sSubPr>
-            <m:e>
-              <m:r>
-                <w:rPr>
-                  <w:rFonts w:ascii="Cambria Math" w:eastAsiaTheme="minorEastAsia" w:hAnsi="Cambria Math" w:cs="Times New Roman"/>
-                  <w:sz w:val="24"/>
-                  <w:szCs w:val="24"/>
-                </w:rPr>
-                <m:t>β</m:t>
-              </m:r>
-            </m:e>
-            <m:sub>
-              <m:r>
-                <w:rPr>
-                  <w:rFonts w:ascii="Cambria Math" w:eastAsiaTheme="minorEastAsia" w:hAnsi="Cambria Math" w:cs="Times New Roman"/>
-                  <w:sz w:val="24"/>
-                  <w:szCs w:val="24"/>
-                </w:rPr>
-                <m:t>2</m:t>
-              </m:r>
-            </m:sub>
-          </m:sSub>
-          <m:d>
-            <m:dPr>
-              <m:ctrlPr>
-                <w:rPr>
-                  <w:rFonts w:ascii="Cambria Math" w:eastAsiaTheme="minorEastAsia" w:hAnsi="Cambria Math" w:cs="Times New Roman"/>
-                  <w:i/>
-                  <w:iCs/>
-                  <w:sz w:val="24"/>
-                  <w:szCs w:val="24"/>
-                </w:rPr>
-              </m:ctrlPr>
-            </m:dPr>
-            <m:e>
-              <m:r>
-                <w:rPr>
-                  <w:rFonts w:ascii="Cambria Math" w:eastAsiaTheme="minorEastAsia" w:hAnsi="Cambria Math" w:cs="Times New Roman"/>
-                  <w:sz w:val="24"/>
-                  <w:szCs w:val="24"/>
-                </w:rPr>
-                <m:t>t,f</m:t>
-              </m:r>
-            </m:e>
-          </m:d>
-          <m:r>
-            <w:rPr>
-              <w:rFonts w:ascii="Cambria Math" w:eastAsiaTheme="minorEastAsia" w:hAnsi="Cambria Math" w:cs="Times New Roman"/>
-              <w:sz w:val="24"/>
-              <w:szCs w:val="24"/>
-            </w:rPr>
-            <m:t>~</m:t>
-          </m:r>
-          <m:d>
-            <m:dPr>
-              <m:begChr m:val="{"/>
-              <m:endChr m:val=""/>
-              <m:ctrlPr>
-                <w:rPr>
-                  <w:rFonts w:ascii="Cambria Math" w:eastAsiaTheme="minorEastAsia" w:hAnsi="Cambria Math" w:cs="Times New Roman"/>
-                  <w:i/>
-                  <w:sz w:val="24"/>
-                  <w:szCs w:val="24"/>
-                </w:rPr>
-              </m:ctrlPr>
-            </m:dPr>
-            <m:e>
-              <m:m>
-                <m:mPr>
-                  <m:mcs>
-                    <m:mc>
-                      <m:mcPr>
-                        <m:count m:val="2"/>
-                        <m:mcJc m:val="center"/>
-                      </m:mcPr>
-                    </m:mc>
-                  </m:mcs>
-                  <m:ctrlPr>
-                    <w:rPr>
-                      <w:rFonts w:ascii="Cambria Math" w:eastAsiaTheme="minorEastAsia" w:hAnsi="Cambria Math" w:cs="Times New Roman"/>
-                      <w:i/>
-                      <w:sz w:val="24"/>
-                      <w:szCs w:val="24"/>
-                    </w:rPr>
-                  </m:ctrlPr>
-                </m:mPr>
-                <m:mr>
-                  <m:e>
-                    <m:r>
-                      <w:rPr>
-                        <w:rFonts w:ascii="Cambria Math" w:eastAsiaTheme="minorEastAsia" w:hAnsi="Cambria Math" w:cs="Times New Roman"/>
-                        <w:sz w:val="24"/>
-                        <w:szCs w:val="24"/>
-                      </w:rPr>
-                      <m:t>Normal</m:t>
-                    </m:r>
-                    <m:d>
-                      <m:dPr>
-                        <m:ctrlPr>
-                          <w:rPr>
-                            <w:rFonts w:ascii="Cambria Math" w:eastAsiaTheme="minorEastAsia" w:hAnsi="Cambria Math" w:cs="Times New Roman"/>
-                            <w:i/>
-                            <w:iCs/>
-                            <w:sz w:val="24"/>
-                            <w:szCs w:val="24"/>
-                          </w:rPr>
-                        </m:ctrlPr>
-                      </m:dPr>
-                      <m:e>
-                        <m:r>
-                          <w:rPr>
-                            <w:rFonts w:ascii="Cambria Math" w:eastAsiaTheme="minorEastAsia" w:hAnsi="Cambria Math" w:cs="Times New Roman"/>
-                            <w:sz w:val="24"/>
-                            <w:szCs w:val="24"/>
-                          </w:rPr>
-                          <m:t>0,1</m:t>
-                        </m:r>
-                      </m:e>
-                    </m:d>
-                  </m:e>
-                  <m:e>
-                    <m:r>
-                      <m:rPr>
-                        <m:sty m:val="p"/>
-                      </m:rPr>
-                      <w:rPr>
-                        <w:rFonts w:ascii="Cambria Math" w:eastAsiaTheme="minorEastAsia" w:hAnsi="Cambria Math" w:cs="Times New Roman"/>
-                        <w:sz w:val="24"/>
-                        <w:szCs w:val="24"/>
-                      </w:rPr>
-                      <m:t xml:space="preserve">if </m:t>
-                    </m:r>
-                    <m:r>
-                      <w:rPr>
-                        <w:rFonts w:ascii="Cambria Math" w:eastAsiaTheme="minorEastAsia" w:hAnsi="Cambria Math" w:cs="Times New Roman"/>
-                        <w:sz w:val="24"/>
-                        <w:szCs w:val="24"/>
-                      </w:rPr>
-                      <m:t>t=</m:t>
-                    </m:r>
-                    <m:sSub>
-                      <m:sSubPr>
-                        <m:ctrlPr>
-                          <w:rPr>
-                            <w:rFonts w:ascii="Cambria Math" w:eastAsiaTheme="minorEastAsia" w:hAnsi="Cambria Math" w:cs="Times New Roman"/>
-                            <w:i/>
-                            <w:sz w:val="24"/>
-                            <w:szCs w:val="24"/>
-                          </w:rPr>
-                        </m:ctrlPr>
-                      </m:sSubPr>
-                      <m:e>
-                        <m:r>
-                          <w:rPr>
-                            <w:rFonts w:ascii="Cambria Math" w:eastAsiaTheme="minorEastAsia" w:hAnsi="Cambria Math" w:cs="Times New Roman"/>
-                            <w:sz w:val="24"/>
-                            <w:szCs w:val="24"/>
-                          </w:rPr>
-                          <m:t>t</m:t>
-                        </m:r>
-                      </m:e>
-                      <m:sub>
-                        <m:r>
-                          <w:rPr>
-                            <w:rFonts w:ascii="Cambria Math" w:eastAsiaTheme="minorEastAsia" w:hAnsi="Cambria Math" w:cs="Times New Roman"/>
-                            <w:sz w:val="24"/>
-                            <w:szCs w:val="24"/>
-                          </w:rPr>
-                          <m:t>min</m:t>
-                        </m:r>
-                      </m:sub>
-                    </m:sSub>
-                  </m:e>
-                </m:mr>
-                <m:mr>
-                  <m:e>
-                    <m:r>
-                      <w:rPr>
-                        <w:rFonts w:ascii="Cambria Math" w:eastAsiaTheme="minorEastAsia" w:hAnsi="Cambria Math" w:cs="Times New Roman"/>
-                        <w:sz w:val="24"/>
-                        <w:szCs w:val="24"/>
-                      </w:rPr>
-                      <m:t>Normal</m:t>
-                    </m:r>
-                    <m:d>
-                      <m:dPr>
-                        <m:ctrlPr>
-                          <w:rPr>
-                            <w:rFonts w:ascii="Cambria Math" w:eastAsiaTheme="minorEastAsia" w:hAnsi="Cambria Math" w:cs="Times New Roman"/>
-                            <w:i/>
-                            <w:iCs/>
-                            <w:sz w:val="24"/>
-                            <w:szCs w:val="24"/>
-                          </w:rPr>
-                        </m:ctrlPr>
-                      </m:dPr>
-                      <m:e>
-                        <m:sSub>
-                          <m:sSubPr>
-                            <m:ctrlPr>
-                              <w:rPr>
-                                <w:rFonts w:ascii="Cambria Math" w:eastAsiaTheme="minorEastAsia" w:hAnsi="Cambria Math" w:cs="Times New Roman"/>
-                                <w:i/>
-                                <w:iCs/>
-                                <w:sz w:val="24"/>
-                                <w:szCs w:val="24"/>
-                              </w:rPr>
-                            </m:ctrlPr>
-                          </m:sSubPr>
-                          <m:e>
-                            <m:r>
-                              <w:rPr>
-                                <w:rFonts w:ascii="Cambria Math" w:eastAsiaTheme="minorEastAsia" w:hAnsi="Cambria Math" w:cs="Times New Roman"/>
-                                <w:sz w:val="24"/>
-                                <w:szCs w:val="24"/>
-                              </w:rPr>
-                              <m:t>ρ</m:t>
-                            </m:r>
-                          </m:e>
-                          <m:sub>
-                            <m:r>
-                              <w:rPr>
-                                <w:rFonts w:ascii="Cambria Math" w:eastAsiaTheme="minorEastAsia" w:hAnsi="Cambria Math" w:cs="Times New Roman"/>
-                                <w:sz w:val="24"/>
-                                <w:szCs w:val="24"/>
-                              </w:rPr>
-                              <m:t>β2</m:t>
-                            </m:r>
-                          </m:sub>
-                        </m:sSub>
-                        <m:sSub>
-                          <m:sSubPr>
-                            <m:ctrlPr>
-                              <w:rPr>
-                                <w:rFonts w:ascii="Cambria Math" w:eastAsiaTheme="minorEastAsia" w:hAnsi="Cambria Math" w:cs="Times New Roman"/>
-                                <w:i/>
-                                <w:iCs/>
-                                <w:sz w:val="24"/>
-                                <w:szCs w:val="24"/>
-                              </w:rPr>
-                            </m:ctrlPr>
-                          </m:sSubPr>
-                          <m:e>
-                            <m:r>
-                              <w:rPr>
-                                <w:rFonts w:ascii="Cambria Math" w:eastAsiaTheme="minorEastAsia" w:hAnsi="Cambria Math" w:cs="Times New Roman"/>
-                                <w:sz w:val="24"/>
-                                <w:szCs w:val="24"/>
-                              </w:rPr>
-                              <m:t>β</m:t>
-                            </m:r>
-                          </m:e>
-                          <m:sub>
-                            <m:r>
-                              <w:rPr>
-                                <w:rFonts w:ascii="Cambria Math" w:eastAsiaTheme="minorEastAsia" w:hAnsi="Cambria Math" w:cs="Times New Roman"/>
-                                <w:sz w:val="24"/>
-                                <w:szCs w:val="24"/>
-                              </w:rPr>
-                              <m:t>2</m:t>
-                            </m:r>
-                          </m:sub>
-                        </m:sSub>
-                        <m:d>
-                          <m:dPr>
-                            <m:ctrlPr>
-                              <w:rPr>
-                                <w:rFonts w:ascii="Cambria Math" w:eastAsiaTheme="minorEastAsia" w:hAnsi="Cambria Math" w:cs="Times New Roman"/>
-                                <w:i/>
-                                <w:iCs/>
-                                <w:sz w:val="24"/>
-                                <w:szCs w:val="24"/>
-                              </w:rPr>
-                            </m:ctrlPr>
-                          </m:dPr>
-                          <m:e>
-                            <m:r>
-                              <w:rPr>
-                                <w:rFonts w:ascii="Cambria Math" w:eastAsiaTheme="minorEastAsia" w:hAnsi="Cambria Math" w:cs="Times New Roman"/>
-                                <w:sz w:val="24"/>
-                                <w:szCs w:val="24"/>
-                              </w:rPr>
-                              <m:t>t-1,f</m:t>
-                            </m:r>
-                          </m:e>
-                        </m:d>
-                        <m:r>
-                          <w:rPr>
-                            <w:rFonts w:ascii="Cambria Math" w:eastAsiaTheme="minorEastAsia" w:hAnsi="Cambria Math" w:cs="Times New Roman"/>
-                            <w:sz w:val="24"/>
-                            <w:szCs w:val="24"/>
-                          </w:rPr>
-                          <m:t>,1</m:t>
-                        </m:r>
-                      </m:e>
-                    </m:d>
-                  </m:e>
-                  <m:e>
-                    <m:r>
-                      <m:rPr>
-                        <m:sty m:val="p"/>
-                      </m:rPr>
-                      <w:rPr>
-                        <w:rFonts w:ascii="Cambria Math" w:eastAsiaTheme="minorEastAsia" w:hAnsi="Cambria Math" w:cs="Times New Roman"/>
-                        <w:sz w:val="24"/>
-                        <w:szCs w:val="24"/>
-                      </w:rPr>
-                      <m:t xml:space="preserve">if </m:t>
-                    </m:r>
-                    <m:r>
-                      <w:rPr>
-                        <w:rFonts w:ascii="Cambria Math" w:eastAsiaTheme="minorEastAsia" w:hAnsi="Cambria Math" w:cs="Times New Roman"/>
-                        <w:sz w:val="24"/>
-                        <w:szCs w:val="24"/>
-                      </w:rPr>
-                      <m:t>t&gt;</m:t>
-                    </m:r>
-                    <m:sSub>
-                      <m:sSubPr>
-                        <m:ctrlPr>
-                          <w:rPr>
-                            <w:rFonts w:ascii="Cambria Math" w:eastAsiaTheme="minorEastAsia" w:hAnsi="Cambria Math" w:cs="Times New Roman"/>
-                            <w:i/>
-                            <w:sz w:val="24"/>
-                            <w:szCs w:val="24"/>
-                          </w:rPr>
-                        </m:ctrlPr>
-                      </m:sSubPr>
-                      <m:e>
-                        <m:r>
-                          <w:rPr>
-                            <w:rFonts w:ascii="Cambria Math" w:eastAsiaTheme="minorEastAsia" w:hAnsi="Cambria Math" w:cs="Times New Roman"/>
-                            <w:sz w:val="24"/>
-                            <w:szCs w:val="24"/>
-                          </w:rPr>
-                          <m:t>t</m:t>
-                        </m:r>
-                      </m:e>
-                      <m:sub>
-                        <m:r>
-                          <w:rPr>
-                            <w:rFonts w:ascii="Cambria Math" w:eastAsiaTheme="minorEastAsia" w:hAnsi="Cambria Math" w:cs="Times New Roman"/>
-                            <w:sz w:val="24"/>
-                            <w:szCs w:val="24"/>
-                          </w:rPr>
-                          <m:t>min</m:t>
-                        </m:r>
-                      </m:sub>
-                    </m:sSub>
-                  </m:e>
-                </m:mr>
-              </m:m>
-            </m:e>
-          </m:d>
-        </m:oMath>
-      </m:oMathPara>
-    </w:p>
-    <w:p>
-      <w:pPr>
-        <w:spacing w:after="0" w:line="480" w:lineRule="auto"/>
-        <w:rPr>
-          <w:rFonts w:ascii="Times New Roman" w:eastAsiaTheme="minorEastAsia" w:hAnsi="Times New Roman" w:cs="Times New Roman"/>
-          <w:iCs/>
-          <w:sz w:val="24"/>
-          <w:szCs w:val="24"/>
-        </w:rPr>
-      </w:pPr>
       <w:r>
         <w:rPr>
           <w:rFonts w:ascii="Times New Roman" w:eastAsiaTheme="minorEastAsia" w:hAnsi="Times New Roman" w:cs="Times New Roman"/>
@@ -5983,7 +5993,25 @@
           <w:sz w:val="24"/>
           <w:szCs w:val="24"/>
         </w:rPr>
-        <w:t>.  Options include</w:t>
+        <w:t xml:space="preserve">.  Options </w:t>
+      </w:r>
+      <w:r>
+        <w:rPr>
+          <w:rFonts w:ascii="Times New Roman" w:eastAsiaTheme="minorEastAsia" w:hAnsi="Times New Roman" w:cs="Times New Roman"/>
+          <w:iCs/>
+          <w:sz w:val="24"/>
+          <w:szCs w:val="24"/>
+        </w:rPr>
+        <w:t xml:space="preserve">treating intercepts as a random effect </w:t>
+      </w:r>
+      <w:r>
+        <w:rPr>
+          <w:rFonts w:ascii="Times New Roman" w:eastAsiaTheme="minorEastAsia" w:hAnsi="Times New Roman" w:cs="Times New Roman"/>
+          <w:iCs/>
+          <w:sz w:val="24"/>
+          <w:szCs w:val="24"/>
+        </w:rPr>
+        <w:t>include</w:t>
       </w:r>
       <w:r>
         <w:rPr>
@@ -7394,7 +7422,6 @@
           <w:sz w:val="24"/>
           <w:szCs w:val="24"/>
         </w:rPr>
-        <w:lastRenderedPageBreak/>
         <w:t xml:space="preserve">VAST specifies internally that the spatial and spatio-temporal Gaussian random fields </w:t>
       </w:r>
       <w:r>
@@ -7619,157 +7646,6 @@
           <w:iCs/>
           <w:sz w:val="24"/>
           <w:szCs w:val="24"/>
-        </w:rPr>
-      </w:pPr>
-      <m:oMathPara>
-        <m:oMath>
-          <m:sSub>
-            <m:sSubPr>
-              <m:ctrlPr>
-                <w:rPr>
-                  <w:rFonts w:ascii="Cambria Math" w:eastAsiaTheme="minorEastAsia" w:hAnsi="Cambria Math" w:cs="Times New Roman"/>
-                  <w:i/>
-                  <w:iCs/>
-                  <w:sz w:val="24"/>
-                  <w:szCs w:val="24"/>
-                </w:rPr>
-              </m:ctrlPr>
-            </m:sSubPr>
-            <m:e>
-              <m:r>
-                <m:rPr>
-                  <m:sty m:val="b"/>
-                </m:rPr>
-                <w:rPr>
-                  <w:rFonts w:ascii="Cambria Math" w:eastAsiaTheme="minorEastAsia" w:hAnsi="Cambria Math" w:cs="Times New Roman"/>
-                  <w:sz w:val="24"/>
-                  <w:szCs w:val="24"/>
-                </w:rPr>
-                <m:t>ω</m:t>
-              </m:r>
-            </m:e>
-            <m:sub>
-              <m:r>
-                <w:rPr>
-                  <w:rFonts w:ascii="Cambria Math" w:eastAsiaTheme="minorEastAsia" w:hAnsi="Cambria Math" w:cs="Times New Roman"/>
-                  <w:sz w:val="24"/>
-                  <w:szCs w:val="24"/>
-                </w:rPr>
-                <m:t>2</m:t>
-              </m:r>
-            </m:sub>
-          </m:sSub>
-          <m:d>
-            <m:dPr>
-              <m:ctrlPr>
-                <w:rPr>
-                  <w:rFonts w:ascii="Cambria Math" w:eastAsiaTheme="minorEastAsia" w:hAnsi="Cambria Math" w:cs="Times New Roman"/>
-                  <w:i/>
-                  <w:iCs/>
-                  <w:sz w:val="24"/>
-                  <w:szCs w:val="24"/>
-                </w:rPr>
-              </m:ctrlPr>
-            </m:dPr>
-            <m:e>
-              <m:r>
-                <w:rPr>
-                  <w:rFonts w:ascii="Cambria Math" w:eastAsiaTheme="minorEastAsia" w:hAnsi="Cambria Math" w:cs="Times New Roman"/>
-                  <w:sz w:val="24"/>
-                  <w:szCs w:val="24"/>
-                </w:rPr>
-                <m:t>f</m:t>
-              </m:r>
-            </m:e>
-          </m:d>
-          <m:r>
-            <w:rPr>
-              <w:rFonts w:ascii="Cambria Math" w:eastAsiaTheme="minorEastAsia" w:hAnsi="Cambria Math" w:cs="Times New Roman"/>
-              <w:sz w:val="24"/>
-              <w:szCs w:val="24"/>
-            </w:rPr>
-            <m:t>~MVN</m:t>
-          </m:r>
-          <m:d>
-            <m:dPr>
-              <m:ctrlPr>
-                <w:rPr>
-                  <w:rFonts w:ascii="Cambria Math" w:eastAsiaTheme="minorEastAsia" w:hAnsi="Cambria Math" w:cs="Times New Roman"/>
-                  <w:i/>
-                  <w:iCs/>
-                  <w:sz w:val="24"/>
-                  <w:szCs w:val="24"/>
-                </w:rPr>
-              </m:ctrlPr>
-            </m:dPr>
-            <m:e>
-              <m:r>
-                <m:rPr>
-                  <m:sty m:val="bi"/>
-                </m:rPr>
-                <w:rPr>
-                  <w:rFonts w:ascii="Cambria Math" w:eastAsiaTheme="minorEastAsia" w:hAnsi="Cambria Math" w:cs="Times New Roman"/>
-                  <w:sz w:val="24"/>
-                  <w:szCs w:val="24"/>
-                </w:rPr>
-                <m:t>0</m:t>
-              </m:r>
-              <m:r>
-                <w:rPr>
-                  <w:rFonts w:ascii="Cambria Math" w:eastAsiaTheme="minorEastAsia" w:hAnsi="Cambria Math" w:cs="Times New Roman"/>
-                  <w:sz w:val="24"/>
-                  <w:szCs w:val="24"/>
-                </w:rPr>
-                <m:t>,</m:t>
-              </m:r>
-              <m:sSub>
-                <m:sSubPr>
-                  <m:ctrlPr>
-                    <w:rPr>
-                      <w:rFonts w:ascii="Cambria Math" w:hAnsi="Cambria Math" w:cs="Times New Roman"/>
-                      <w:b/>
-                      <w:sz w:val="24"/>
-                      <w:szCs w:val="24"/>
-                    </w:rPr>
-                  </m:ctrlPr>
-                </m:sSubPr>
-                <m:e>
-                  <m:r>
-                    <m:rPr>
-                      <m:sty m:val="b"/>
-                    </m:rPr>
-                    <w:rPr>
-                      <w:rFonts w:ascii="Cambria Math" w:hAnsi="Cambria Math" w:cs="Times New Roman"/>
-                      <w:sz w:val="24"/>
-                      <w:szCs w:val="24"/>
-                    </w:rPr>
-                    <m:t>R</m:t>
-                  </m:r>
-                </m:e>
-                <m:sub>
-                  <m:r>
-                    <w:rPr>
-                      <w:rFonts w:ascii="Cambria Math" w:hAnsi="Cambria Math" w:cs="Times New Roman"/>
-                      <w:sz w:val="24"/>
-                      <w:szCs w:val="24"/>
-                    </w:rPr>
-                    <m:t>2</m:t>
-                  </m:r>
-                </m:sub>
-              </m:sSub>
-            </m:e>
-          </m:d>
-        </m:oMath>
-      </m:oMathPara>
-    </w:p>
-    <w:p>
-      <w:pPr>
-        <w:spacing w:after="0" w:line="480" w:lineRule="auto"/>
-        <w:rPr>
-          <w:rFonts w:ascii="Times New Roman" w:eastAsiaTheme="minorEastAsia" w:hAnsi="Times New Roman" w:cs="Times New Roman"/>
-          <w:iCs/>
-          <w:sz w:val="24"/>
-          <w:szCs w:val="24"/>
           <w:lang w:val="en-US"/>
         </w:rPr>
       </w:pPr>
@@ -8188,7 +8064,47 @@
           <w:szCs w:val="24"/>
           <w:lang w:val="en-US"/>
         </w:rPr>
-        <w:t>.  Values are then predicted as e.g.:</w:t>
+        <w:t xml:space="preserve">.  </w:t>
+      </w:r>
+      <w:r>
+        <w:rPr>
+          <w:rFonts w:ascii="Times New Roman" w:eastAsiaTheme="minorEastAsia" w:hAnsi="Times New Roman" w:cs="Times New Roman"/>
+          <w:iCs/>
+          <w:sz w:val="24"/>
+          <w:szCs w:val="24"/>
+          <w:lang w:val="en-US"/>
+        </w:rPr>
+        <w:t>Specifically, v</w:t>
+      </w:r>
+      <w:r>
+        <w:rPr>
+          <w:rFonts w:ascii="Times New Roman" w:eastAsiaTheme="minorEastAsia" w:hAnsi="Times New Roman" w:cs="Times New Roman"/>
+          <w:iCs/>
+          <w:sz w:val="24"/>
+          <w:szCs w:val="24"/>
+          <w:lang w:val="en-US"/>
+        </w:rPr>
+        <w:t xml:space="preserve">alues are </w:t>
+      </w:r>
+      <w:r>
+        <w:rPr>
+          <w:rFonts w:ascii="Times New Roman" w:eastAsiaTheme="minorEastAsia" w:hAnsi="Times New Roman" w:cs="Times New Roman"/>
+          <w:iCs/>
+          <w:sz w:val="24"/>
+          <w:szCs w:val="24"/>
+          <w:lang w:val="en-US"/>
+        </w:rPr>
+        <w:t xml:space="preserve">projected </w:t>
+      </w:r>
+      <w:r>
+        <w:rPr>
+          <w:rFonts w:ascii="Times New Roman" w:eastAsiaTheme="minorEastAsia" w:hAnsi="Times New Roman" w:cs="Times New Roman"/>
+          <w:iCs/>
+          <w:sz w:val="24"/>
+          <w:szCs w:val="24"/>
+          <w:lang w:val="en-US"/>
+        </w:rPr>
+        <w:t>as:</w:t>
       </w:r>
     </w:p>
     <w:p>
@@ -8748,1338 +8664,34 @@
           <w:sz w:val="24"/>
           <w:szCs w:val="24"/>
         </w:rPr>
-        <w:t>Regarding spatio-temporal variation</w:t>
-      </w:r>
-      <w:r>
-        <w:rPr>
-          <w:rFonts w:ascii="Times New Roman" w:eastAsiaTheme="minorEastAsia" w:hAnsi="Times New Roman" w:cs="Times New Roman"/>
-          <w:iCs/>
-          <w:sz w:val="24"/>
-          <w:szCs w:val="24"/>
-        </w:rPr>
-        <w:t>:</w:t>
-      </w:r>
-    </w:p>
-    <w:p>
-      <w:pPr>
-        <w:spacing w:after="0" w:line="480" w:lineRule="auto"/>
-        <w:ind w:firstLine="720"/>
-        <w:rPr>
-          <w:rFonts w:ascii="Times New Roman" w:eastAsiaTheme="minorEastAsia" w:hAnsi="Times New Roman" w:cs="Times New Roman"/>
-          <w:iCs/>
-          <w:sz w:val="24"/>
-          <w:szCs w:val="24"/>
-        </w:rPr>
-      </w:pPr>
-      <m:oMathPara>
-        <m:oMath>
-          <m:sSubSup>
-            <m:sSubSupPr>
-              <m:ctrlPr>
-                <w:rPr>
-                  <w:rFonts w:ascii="Cambria Math" w:hAnsi="Cambria Math" w:cs="Times New Roman"/>
-                  <w:i/>
-                  <w:iCs/>
-                  <w:sz w:val="24"/>
-                  <w:szCs w:val="24"/>
-                </w:rPr>
-              </m:ctrlPr>
-            </m:sSubSupPr>
-            <m:e>
-              <m:r>
-                <w:rPr>
-                  <w:rFonts w:ascii="Cambria Math" w:hAnsi="Cambria Math" w:cs="Times New Roman"/>
-                  <w:sz w:val="24"/>
-                  <w:szCs w:val="24"/>
-                </w:rPr>
-                <m:t>ε</m:t>
-              </m:r>
-            </m:e>
-            <m:sub>
-              <m:r>
-                <w:rPr>
-                  <w:rFonts w:ascii="Cambria Math" w:hAnsi="Cambria Math" w:cs="Times New Roman"/>
-                  <w:sz w:val="24"/>
-                  <w:szCs w:val="24"/>
-                </w:rPr>
-                <m:t>1</m:t>
-              </m:r>
-            </m:sub>
-            <m:sup>
-              <m:r>
-                <w:rPr>
-                  <w:rFonts w:ascii="Cambria Math" w:hAnsi="Cambria Math" w:cs="Times New Roman"/>
-                  <w:sz w:val="24"/>
-                  <w:szCs w:val="24"/>
-                </w:rPr>
-                <m:t>*</m:t>
-              </m:r>
-            </m:sup>
-          </m:sSubSup>
-          <m:d>
-            <m:dPr>
-              <m:ctrlPr>
-                <w:rPr>
-                  <w:rFonts w:ascii="Cambria Math" w:hAnsi="Cambria Math" w:cs="Times New Roman"/>
-                  <w:i/>
-                  <w:iCs/>
-                  <w:sz w:val="24"/>
-                  <w:szCs w:val="24"/>
-                </w:rPr>
-              </m:ctrlPr>
-            </m:dPr>
-            <m:e>
-              <m:r>
-                <w:rPr>
-                  <w:rFonts w:ascii="Cambria Math" w:hAnsi="Cambria Math" w:cs="Times New Roman"/>
-                  <w:sz w:val="24"/>
-                  <w:szCs w:val="24"/>
-                </w:rPr>
-                <m:t>s,c,t</m:t>
-              </m:r>
-            </m:e>
-          </m:d>
-          <m:r>
-            <w:rPr>
-              <w:rFonts w:ascii="Cambria Math" w:hAnsi="Cambria Math" w:cs="Times New Roman"/>
-              <w:sz w:val="24"/>
-              <w:szCs w:val="24"/>
-            </w:rPr>
-            <m:t>=</m:t>
-          </m:r>
-          <m:nary>
-            <m:naryPr>
-              <m:chr m:val="∑"/>
-              <m:limLoc m:val="undOvr"/>
-              <m:ctrlPr>
-                <w:rPr>
-                  <w:rFonts w:ascii="Cambria Math" w:hAnsi="Cambria Math" w:cs="Times New Roman"/>
-                  <w:i/>
-                  <w:iCs/>
-                  <w:sz w:val="24"/>
-                  <w:szCs w:val="24"/>
-                </w:rPr>
-              </m:ctrlPr>
-            </m:naryPr>
-            <m:sub>
-              <m:r>
-                <w:rPr>
-                  <w:rFonts w:ascii="Cambria Math" w:hAnsi="Cambria Math" w:cs="Times New Roman"/>
-                  <w:sz w:val="24"/>
-                  <w:szCs w:val="24"/>
-                </w:rPr>
-                <m:t>f=1</m:t>
-              </m:r>
-            </m:sub>
-            <m:sup>
-              <m:sSub>
-                <m:sSubPr>
-                  <m:ctrlPr>
-                    <w:rPr>
-                      <w:rFonts w:ascii="Cambria Math" w:hAnsi="Cambria Math" w:cs="Times New Roman"/>
-                      <w:i/>
-                      <w:iCs/>
-                      <w:sz w:val="24"/>
-                      <w:szCs w:val="24"/>
-                    </w:rPr>
-                  </m:ctrlPr>
-                </m:sSubPr>
-                <m:e>
-                  <m:r>
-                    <w:rPr>
-                      <w:rFonts w:ascii="Cambria Math" w:hAnsi="Cambria Math" w:cs="Times New Roman"/>
-                      <w:sz w:val="24"/>
-                      <w:szCs w:val="24"/>
-                    </w:rPr>
-                    <m:t>n</m:t>
-                  </m:r>
-                </m:e>
-                <m:sub>
-                  <m:sSub>
-                    <m:sSubPr>
-                      <m:ctrlPr>
-                        <w:rPr>
-                          <w:rFonts w:ascii="Cambria Math" w:hAnsi="Cambria Math" w:cs="Times New Roman"/>
-                          <w:i/>
-                          <w:sz w:val="24"/>
-                          <w:szCs w:val="24"/>
-                        </w:rPr>
-                      </m:ctrlPr>
-                    </m:sSubPr>
-                    <m:e>
-                      <m:r>
-                        <w:rPr>
-                          <w:rFonts w:ascii="Cambria Math" w:hAnsi="Cambria Math" w:cs="Times New Roman"/>
-                          <w:sz w:val="24"/>
-                          <w:szCs w:val="24"/>
-                        </w:rPr>
-                        <m:t>ε</m:t>
-                      </m:r>
-                    </m:e>
-                    <m:sub>
-                      <m:r>
-                        <w:rPr>
-                          <w:rFonts w:ascii="Cambria Math" w:hAnsi="Cambria Math" w:cs="Times New Roman"/>
-                          <w:sz w:val="24"/>
-                          <w:szCs w:val="24"/>
-                        </w:rPr>
-                        <m:t>c</m:t>
-                      </m:r>
-                    </m:sub>
-                  </m:sSub>
-                  <m:r>
-                    <w:rPr>
-                      <w:rFonts w:ascii="Cambria Math" w:hAnsi="Cambria Math" w:cs="Times New Roman"/>
-                      <w:sz w:val="24"/>
-                      <w:szCs w:val="24"/>
-                    </w:rPr>
-                    <m:t>1</m:t>
-                  </m:r>
-                </m:sub>
-              </m:sSub>
-            </m:sup>
-            <m:e>
-              <m:sSub>
-                <m:sSubPr>
-                  <m:ctrlPr>
-                    <w:rPr>
-                      <w:rFonts w:ascii="Cambria Math" w:hAnsi="Cambria Math" w:cs="Times New Roman"/>
-                      <w:i/>
-                      <w:iCs/>
-                      <w:sz w:val="24"/>
-                      <w:szCs w:val="24"/>
-                    </w:rPr>
-                  </m:ctrlPr>
-                </m:sSubPr>
-                <m:e>
-                  <m:r>
-                    <w:rPr>
-                      <w:rFonts w:ascii="Cambria Math" w:hAnsi="Cambria Math" w:cs="Times New Roman"/>
-                      <w:sz w:val="24"/>
-                      <w:szCs w:val="24"/>
-                    </w:rPr>
-                    <m:t>L</m:t>
-                  </m:r>
-                </m:e>
-                <m:sub>
-                  <m:sSub>
-                    <m:sSubPr>
-                      <m:ctrlPr>
-                        <w:rPr>
-                          <w:rFonts w:ascii="Cambria Math" w:hAnsi="Cambria Math" w:cs="Times New Roman"/>
-                          <w:i/>
-                          <w:sz w:val="24"/>
-                          <w:szCs w:val="24"/>
-                        </w:rPr>
-                      </m:ctrlPr>
-                    </m:sSubPr>
-                    <m:e>
-                      <m:r>
-                        <w:rPr>
-                          <w:rFonts w:ascii="Cambria Math" w:hAnsi="Cambria Math" w:cs="Times New Roman"/>
-                          <w:sz w:val="24"/>
-                          <w:szCs w:val="24"/>
-                        </w:rPr>
-                        <m:t>ε</m:t>
-                      </m:r>
-                    </m:e>
-                    <m:sub>
-                      <m:r>
-                        <w:rPr>
-                          <w:rFonts w:ascii="Cambria Math" w:hAnsi="Cambria Math" w:cs="Times New Roman"/>
-                          <w:sz w:val="24"/>
-                          <w:szCs w:val="24"/>
-                        </w:rPr>
-                        <m:t>c</m:t>
-                      </m:r>
-                    </m:sub>
-                  </m:sSub>
-                  <m:r>
-                    <w:rPr>
-                      <w:rFonts w:ascii="Cambria Math" w:hAnsi="Cambria Math" w:cs="Times New Roman"/>
-                      <w:sz w:val="24"/>
-                      <w:szCs w:val="24"/>
-                    </w:rPr>
-                    <m:t>1</m:t>
-                  </m:r>
-                </m:sub>
-              </m:sSub>
-              <m:d>
-                <m:dPr>
-                  <m:ctrlPr>
-                    <w:rPr>
-                      <w:rFonts w:ascii="Cambria Math" w:hAnsi="Cambria Math" w:cs="Times New Roman"/>
-                      <w:i/>
-                      <w:sz w:val="24"/>
-                      <w:szCs w:val="24"/>
-                    </w:rPr>
-                  </m:ctrlPr>
-                </m:dPr>
-                <m:e>
-                  <m:sSub>
-                    <m:sSubPr>
-                      <m:ctrlPr>
-                        <w:rPr>
-                          <w:rFonts w:ascii="Cambria Math" w:hAnsi="Cambria Math" w:cs="Times New Roman"/>
-                          <w:i/>
-                          <w:iCs/>
-                          <w:sz w:val="24"/>
-                          <w:szCs w:val="24"/>
-                        </w:rPr>
-                      </m:ctrlPr>
-                    </m:sSubPr>
-                    <m:e>
-                      <m:r>
-                        <w:rPr>
-                          <w:rFonts w:ascii="Cambria Math" w:hAnsi="Cambria Math" w:cs="Times New Roman"/>
-                          <w:sz w:val="24"/>
-                          <w:szCs w:val="24"/>
-                        </w:rPr>
-                        <m:t>c</m:t>
-                      </m:r>
-                    </m:e>
-                    <m:sub>
-                      <m:r>
-                        <w:rPr>
-                          <w:rFonts w:ascii="Cambria Math" w:hAnsi="Cambria Math" w:cs="Times New Roman"/>
-                          <w:sz w:val="24"/>
-                          <w:szCs w:val="24"/>
-                        </w:rPr>
-                        <m:t>i</m:t>
-                      </m:r>
-                    </m:sub>
-                  </m:sSub>
-                  <m:r>
-                    <w:rPr>
-                      <w:rFonts w:ascii="Cambria Math" w:hAnsi="Cambria Math" w:cs="Times New Roman"/>
-                      <w:sz w:val="24"/>
-                      <w:szCs w:val="24"/>
-                    </w:rPr>
-                    <m:t>,f</m:t>
-                  </m:r>
-                </m:e>
-              </m:d>
-              <m:sSubSup>
-                <m:sSubSupPr>
-                  <m:ctrlPr>
-                    <w:rPr>
-                      <w:rFonts w:ascii="Cambria Math" w:hAnsi="Cambria Math" w:cs="Times New Roman"/>
-                      <w:i/>
-                      <w:sz w:val="24"/>
-                      <w:szCs w:val="24"/>
-                    </w:rPr>
-                  </m:ctrlPr>
-                </m:sSubSupPr>
-                <m:e>
-                  <m:r>
-                    <w:rPr>
-                      <w:rFonts w:ascii="Cambria Math" w:hAnsi="Cambria Math" w:cs="Times New Roman"/>
-                      <w:sz w:val="24"/>
-                      <w:szCs w:val="24"/>
-                    </w:rPr>
-                    <m:t>ε</m:t>
-                  </m:r>
-                </m:e>
-                <m:sub>
-                  <m:r>
-                    <w:rPr>
-                      <w:rFonts w:ascii="Cambria Math" w:hAnsi="Cambria Math" w:cs="Times New Roman"/>
-                      <w:sz w:val="24"/>
-                      <w:szCs w:val="24"/>
-                    </w:rPr>
-                    <m:t>1</m:t>
-                  </m:r>
-                </m:sub>
-                <m:sup>
-                  <m:r>
-                    <w:rPr>
-                      <w:rFonts w:ascii="Cambria Math" w:hAnsi="Cambria Math" w:cs="Times New Roman"/>
-                      <w:sz w:val="24"/>
-                      <w:szCs w:val="24"/>
-                    </w:rPr>
-                    <m:t>*</m:t>
-                  </m:r>
-                </m:sup>
-              </m:sSubSup>
-              <m:d>
-                <m:dPr>
-                  <m:ctrlPr>
-                    <w:rPr>
-                      <w:rFonts w:ascii="Cambria Math" w:hAnsi="Cambria Math" w:cs="Times New Roman"/>
-                      <w:i/>
-                      <w:iCs/>
-                      <w:sz w:val="24"/>
-                      <w:szCs w:val="24"/>
-                    </w:rPr>
-                  </m:ctrlPr>
-                </m:dPr>
-                <m:e>
-                  <m:sSub>
-                    <m:sSubPr>
-                      <m:ctrlPr>
-                        <w:rPr>
-                          <w:rFonts w:ascii="Cambria Math" w:hAnsi="Cambria Math" w:cs="Times New Roman"/>
-                          <w:i/>
-                          <w:iCs/>
-                          <w:sz w:val="24"/>
-                          <w:szCs w:val="24"/>
-                        </w:rPr>
-                      </m:ctrlPr>
-                    </m:sSubPr>
-                    <m:e>
-                      <m:r>
-                        <w:rPr>
-                          <w:rFonts w:ascii="Cambria Math" w:hAnsi="Cambria Math" w:cs="Times New Roman"/>
-                          <w:sz w:val="24"/>
-                          <w:szCs w:val="24"/>
-                        </w:rPr>
-                        <m:t>s</m:t>
-                      </m:r>
-                    </m:e>
-                    <m:sub>
-                      <m:r>
-                        <w:rPr>
-                          <w:rFonts w:ascii="Cambria Math" w:hAnsi="Cambria Math" w:cs="Times New Roman"/>
-                          <w:sz w:val="24"/>
-                          <w:szCs w:val="24"/>
-                        </w:rPr>
-                        <m:t>i</m:t>
-                      </m:r>
-                    </m:sub>
-                  </m:sSub>
-                  <m:r>
-                    <w:rPr>
-                      <w:rFonts w:ascii="Cambria Math" w:hAnsi="Cambria Math" w:cs="Times New Roman"/>
-                      <w:sz w:val="24"/>
-                      <w:szCs w:val="24"/>
-                    </w:rPr>
-                    <m:t>,f,</m:t>
-                  </m:r>
-                  <m:sSub>
-                    <m:sSubPr>
-                      <m:ctrlPr>
-                        <w:rPr>
-                          <w:rFonts w:ascii="Cambria Math" w:hAnsi="Cambria Math" w:cs="Times New Roman"/>
-                          <w:i/>
-                          <w:iCs/>
-                          <w:sz w:val="24"/>
-                          <w:szCs w:val="24"/>
-                        </w:rPr>
-                      </m:ctrlPr>
-                    </m:sSubPr>
-                    <m:e>
-                      <m:r>
-                        <w:rPr>
-                          <w:rFonts w:ascii="Cambria Math" w:hAnsi="Cambria Math" w:cs="Times New Roman"/>
-                          <w:sz w:val="24"/>
-                          <w:szCs w:val="24"/>
-                        </w:rPr>
-                        <m:t>t</m:t>
-                      </m:r>
-                      <m:ctrlPr>
-                        <w:rPr>
-                          <w:rFonts w:ascii="Cambria Math" w:hAnsi="Cambria Math" w:cs="Times New Roman"/>
-                          <w:i/>
-                          <w:sz w:val="24"/>
-                          <w:szCs w:val="24"/>
-                        </w:rPr>
-                      </m:ctrlPr>
-                    </m:e>
-                    <m:sub>
-                      <m:r>
-                        <w:rPr>
-                          <w:rFonts w:ascii="Cambria Math" w:hAnsi="Cambria Math" w:cs="Times New Roman"/>
-                          <w:sz w:val="24"/>
-                          <w:szCs w:val="24"/>
-                        </w:rPr>
-                        <m:t>i</m:t>
-                      </m:r>
-                    </m:sub>
-                  </m:sSub>
-                </m:e>
-              </m:d>
-            </m:e>
-          </m:nary>
-        </m:oMath>
-      </m:oMathPara>
-    </w:p>
-    <w:p>
-      <w:pPr>
-        <w:spacing w:after="0" w:line="480" w:lineRule="auto"/>
-        <w:rPr>
-          <w:rFonts w:ascii="Times New Roman" w:eastAsiaTheme="minorEastAsia" w:hAnsi="Times New Roman" w:cs="Times New Roman"/>
-          <w:iCs/>
-          <w:sz w:val="24"/>
-          <w:szCs w:val="24"/>
-        </w:rPr>
-      </w:pPr>
-      <w:r>
-        <w:rPr>
-          <w:rFonts w:ascii="Times New Roman" w:eastAsiaTheme="minorEastAsia" w:hAnsi="Times New Roman" w:cs="Times New Roman"/>
-          <w:iCs/>
-          <w:sz w:val="24"/>
-          <w:szCs w:val="24"/>
-        </w:rPr>
-        <w:t>where</w:t>
-      </w:r>
-      <w:r>
-        <w:rPr>
-          <w:rFonts w:ascii="Times New Roman" w:eastAsiaTheme="minorEastAsia" w:hAnsi="Times New Roman" w:cs="Times New Roman"/>
-          <w:iCs/>
-          <w:sz w:val="24"/>
-          <w:szCs w:val="24"/>
-        </w:rPr>
-        <w:t xml:space="preserve"> </w:t>
-      </w:r>
-      <m:oMath>
-        <m:sSubSup>
-          <m:sSubSupPr>
-            <m:ctrlPr>
-              <w:rPr>
-                <w:rFonts w:ascii="Cambria Math" w:hAnsi="Cambria Math" w:cs="Times New Roman"/>
-                <w:i/>
-                <w:sz w:val="24"/>
-                <w:szCs w:val="24"/>
-              </w:rPr>
-            </m:ctrlPr>
-          </m:sSubSupPr>
-          <m:e>
-            <m:r>
-              <w:rPr>
-                <w:rFonts w:ascii="Cambria Math" w:hAnsi="Cambria Math" w:cs="Times New Roman"/>
-                <w:sz w:val="24"/>
-                <w:szCs w:val="24"/>
-              </w:rPr>
-              <m:t>ε</m:t>
-            </m:r>
-          </m:e>
-          <m:sub>
-            <m:r>
-              <w:rPr>
-                <w:rFonts w:ascii="Cambria Math" w:hAnsi="Cambria Math" w:cs="Times New Roman"/>
-                <w:sz w:val="24"/>
-                <w:szCs w:val="24"/>
-              </w:rPr>
-              <m:t>1</m:t>
-            </m:r>
-          </m:sub>
-          <m:sup>
-            <m:r>
-              <w:rPr>
-                <w:rFonts w:ascii="Cambria Math" w:hAnsi="Cambria Math" w:cs="Times New Roman"/>
-                <w:sz w:val="24"/>
-                <w:szCs w:val="24"/>
-              </w:rPr>
-              <m:t>*</m:t>
-            </m:r>
-          </m:sup>
-        </m:sSubSup>
-        <m:d>
-          <m:dPr>
-            <m:ctrlPr>
-              <w:rPr>
-                <w:rFonts w:ascii="Cambria Math" w:hAnsi="Cambria Math" w:cs="Times New Roman"/>
-                <w:i/>
-                <w:iCs/>
-                <w:sz w:val="24"/>
-                <w:szCs w:val="24"/>
-              </w:rPr>
-            </m:ctrlPr>
-          </m:dPr>
-          <m:e>
-            <m:sSub>
-              <m:sSubPr>
-                <m:ctrlPr>
-                  <w:rPr>
-                    <w:rFonts w:ascii="Cambria Math" w:hAnsi="Cambria Math" w:cs="Times New Roman"/>
-                    <w:i/>
-                    <w:iCs/>
-                    <w:sz w:val="24"/>
-                    <w:szCs w:val="24"/>
-                  </w:rPr>
-                </m:ctrlPr>
-              </m:sSubPr>
-              <m:e>
-                <m:r>
-                  <w:rPr>
-                    <w:rFonts w:ascii="Cambria Math" w:hAnsi="Cambria Math" w:cs="Times New Roman"/>
-                    <w:sz w:val="24"/>
-                    <w:szCs w:val="24"/>
-                  </w:rPr>
-                  <m:t>s</m:t>
-                </m:r>
-              </m:e>
-              <m:sub>
-                <m:r>
-                  <w:rPr>
-                    <w:rFonts w:ascii="Cambria Math" w:hAnsi="Cambria Math" w:cs="Times New Roman"/>
-                    <w:sz w:val="24"/>
-                    <w:szCs w:val="24"/>
-                  </w:rPr>
-                  <m:t>i</m:t>
-                </m:r>
-              </m:sub>
-            </m:sSub>
-            <m:r>
-              <w:rPr>
-                <w:rFonts w:ascii="Cambria Math" w:hAnsi="Cambria Math" w:cs="Times New Roman"/>
-                <w:sz w:val="24"/>
-                <w:szCs w:val="24"/>
-              </w:rPr>
-              <m:t>,f,</m:t>
-            </m:r>
-            <m:sSub>
-              <m:sSubPr>
-                <m:ctrlPr>
-                  <w:rPr>
-                    <w:rFonts w:ascii="Cambria Math" w:hAnsi="Cambria Math" w:cs="Times New Roman"/>
-                    <w:i/>
-                    <w:sz w:val="24"/>
-                    <w:szCs w:val="24"/>
-                  </w:rPr>
-                </m:ctrlPr>
-              </m:sSubPr>
-              <m:e>
-                <m:r>
-                  <w:rPr>
-                    <w:rFonts w:ascii="Cambria Math" w:hAnsi="Cambria Math" w:cs="Times New Roman"/>
-                    <w:sz w:val="24"/>
-                    <w:szCs w:val="24"/>
-                  </w:rPr>
-                  <m:t>t</m:t>
-                </m:r>
-              </m:e>
-              <m:sub>
-                <m:r>
-                  <w:rPr>
-                    <w:rFonts w:ascii="Cambria Math" w:hAnsi="Cambria Math" w:cs="Times New Roman"/>
-                    <w:sz w:val="24"/>
-                    <w:szCs w:val="24"/>
-                  </w:rPr>
-                  <m:t>i</m:t>
-                </m:r>
-              </m:sub>
-            </m:sSub>
-          </m:e>
-        </m:d>
-      </m:oMath>
-      <w:r>
-        <w:rPr>
-          <w:rFonts w:ascii="Times New Roman" w:eastAsiaTheme="minorEastAsia" w:hAnsi="Times New Roman" w:cs="Times New Roman"/>
-          <w:iCs/>
-          <w:sz w:val="24"/>
-          <w:szCs w:val="24"/>
-        </w:rPr>
-        <w:t xml:space="preserve"> </w:t>
-      </w:r>
-      <w:r>
-        <w:rPr>
-          <w:rFonts w:ascii="Times New Roman" w:eastAsiaTheme="minorEastAsia" w:hAnsi="Times New Roman" w:cs="Times New Roman"/>
-          <w:iCs/>
-          <w:sz w:val="24"/>
-          <w:szCs w:val="24"/>
-        </w:rPr>
-        <w:t>represents</w:t>
-      </w:r>
-      <w:r>
-        <w:rPr>
-          <w:rFonts w:ascii="Times New Roman" w:eastAsiaTheme="minorEastAsia" w:hAnsi="Times New Roman" w:cs="Times New Roman"/>
-          <w:iCs/>
-          <w:sz w:val="24"/>
-          <w:szCs w:val="24"/>
-        </w:rPr>
-        <w:t xml:space="preserve"> </w:t>
-      </w:r>
-      <w:r>
-        <w:rPr>
-          <w:rFonts w:ascii="Times New Roman" w:eastAsiaTheme="minorEastAsia" w:hAnsi="Times New Roman" w:cs="Times New Roman"/>
-          <w:iCs/>
-          <w:sz w:val="24"/>
-          <w:szCs w:val="24"/>
-        </w:rPr>
-        <w:t xml:space="preserve">predicted </w:t>
-      </w:r>
-      <w:r>
-        <w:rPr>
-          <w:rFonts w:ascii="Times New Roman" w:eastAsiaTheme="minorEastAsia" w:hAnsi="Times New Roman" w:cs="Times New Roman"/>
-          <w:iCs/>
-          <w:sz w:val="24"/>
-          <w:szCs w:val="24"/>
-        </w:rPr>
-        <w:t>spatio-temporal variation</w:t>
-      </w:r>
-      <w:r>
-        <w:rPr>
-          <w:rFonts w:ascii="Times New Roman" w:eastAsiaTheme="minorEastAsia" w:hAnsi="Times New Roman" w:cs="Times New Roman"/>
-          <w:iCs/>
-          <w:sz w:val="24"/>
-          <w:szCs w:val="24"/>
-        </w:rPr>
-        <w:t xml:space="preserve"> </w:t>
-      </w:r>
-      <w:r>
-        <w:rPr>
-          <w:rFonts w:ascii="Times New Roman" w:eastAsiaTheme="minorEastAsia" w:hAnsi="Times New Roman" w:cs="Times New Roman"/>
-          <w:iCs/>
-          <w:sz w:val="24"/>
-          <w:szCs w:val="24"/>
-        </w:rPr>
-        <w:t xml:space="preserve">in the first linear predictor </w:t>
-      </w:r>
-      <w:r>
-        <w:rPr>
-          <w:rFonts w:ascii="Times New Roman" w:eastAsiaTheme="minorEastAsia" w:hAnsi="Times New Roman" w:cs="Times New Roman"/>
-          <w:iCs/>
-          <w:sz w:val="24"/>
-          <w:szCs w:val="24"/>
-        </w:rPr>
-        <w:t xml:space="preserve">for each factor </w:t>
-      </w:r>
-      <m:oMath>
-        <m:sSub>
-          <m:sSubPr>
-            <m:ctrlPr>
-              <w:rPr>
-                <w:rFonts w:ascii="Cambria Math" w:eastAsiaTheme="minorEastAsia" w:hAnsi="Cambria Math" w:cs="Times New Roman"/>
-                <w:i/>
-                <w:sz w:val="24"/>
-                <w:szCs w:val="24"/>
-              </w:rPr>
-            </m:ctrlPr>
-          </m:sSubPr>
-          <m:e>
-            <m:r>
-              <w:rPr>
-                <w:rFonts w:ascii="Cambria Math" w:eastAsiaTheme="minorEastAsia" w:hAnsi="Cambria Math" w:cs="Times New Roman"/>
-                <w:sz w:val="24"/>
-                <w:szCs w:val="24"/>
-              </w:rPr>
-              <m:t>f</m:t>
-            </m:r>
-          </m:e>
-          <m:sub>
-            <m:r>
-              <w:rPr>
-                <w:rFonts w:ascii="Cambria Math" w:eastAsiaTheme="minorEastAsia" w:hAnsi="Cambria Math" w:cs="Times New Roman"/>
-                <w:sz w:val="24"/>
-                <w:szCs w:val="24"/>
-              </w:rPr>
-              <m:t>1</m:t>
-            </m:r>
-          </m:sub>
-        </m:sSub>
-      </m:oMath>
-      <w:r>
-        <w:rPr>
-          <w:rFonts w:ascii="Times New Roman" w:eastAsiaTheme="minorEastAsia" w:hAnsi="Times New Roman" w:cs="Times New Roman"/>
-          <w:sz w:val="24"/>
-          <w:szCs w:val="24"/>
-        </w:rPr>
-        <w:t xml:space="preserve"> representing covariance among species</w:t>
-      </w:r>
-      <w:r>
-        <w:rPr>
-          <w:rFonts w:ascii="Times New Roman" w:eastAsiaTheme="minorEastAsia" w:hAnsi="Times New Roman" w:cs="Times New Roman"/>
-          <w:iCs/>
-          <w:sz w:val="24"/>
-          <w:szCs w:val="24"/>
-        </w:rPr>
-        <w:t xml:space="preserve"> (of </w:t>
-      </w:r>
-      <m:oMath>
-        <m:sSub>
-          <m:sSubPr>
-            <m:ctrlPr>
-              <w:rPr>
-                <w:rFonts w:ascii="Cambria Math" w:hAnsi="Cambria Math" w:cs="Times New Roman"/>
-                <w:i/>
-                <w:iCs/>
-                <w:sz w:val="24"/>
-                <w:szCs w:val="24"/>
-              </w:rPr>
-            </m:ctrlPr>
-          </m:sSubPr>
-          <m:e>
-            <m:r>
-              <w:rPr>
-                <w:rFonts w:ascii="Cambria Math" w:hAnsi="Cambria Math" w:cs="Times New Roman"/>
-                <w:sz w:val="24"/>
-                <w:szCs w:val="24"/>
-              </w:rPr>
-              <m:t>n</m:t>
-            </m:r>
-          </m:e>
-          <m:sub>
-            <m:sSub>
-              <m:sSubPr>
-                <m:ctrlPr>
-                  <w:rPr>
-                    <w:rFonts w:ascii="Cambria Math" w:hAnsi="Cambria Math" w:cs="Times New Roman"/>
-                    <w:i/>
-                    <w:sz w:val="24"/>
-                    <w:szCs w:val="24"/>
-                  </w:rPr>
-                </m:ctrlPr>
-              </m:sSubPr>
-              <m:e>
-                <m:r>
-                  <w:rPr>
-                    <w:rFonts w:ascii="Cambria Math" w:hAnsi="Cambria Math" w:cs="Times New Roman"/>
-                    <w:sz w:val="24"/>
-                    <w:szCs w:val="24"/>
-                  </w:rPr>
-                  <m:t>ε</m:t>
-                </m:r>
-              </m:e>
-              <m:sub>
-                <m:r>
-                  <w:rPr>
-                    <w:rFonts w:ascii="Cambria Math" w:hAnsi="Cambria Math" w:cs="Times New Roman"/>
-                    <w:sz w:val="24"/>
-                    <w:szCs w:val="24"/>
-                  </w:rPr>
-                  <m:t>c</m:t>
-                </m:r>
-              </m:sub>
-            </m:sSub>
-            <m:r>
-              <w:rPr>
-                <w:rFonts w:ascii="Cambria Math" w:hAnsi="Cambria Math" w:cs="Times New Roman"/>
-                <w:sz w:val="24"/>
-                <w:szCs w:val="24"/>
-              </w:rPr>
-              <m:t>1</m:t>
-            </m:r>
-          </m:sub>
-        </m:sSub>
-      </m:oMath>
-      <w:r>
-        <w:rPr>
-          <w:rFonts w:ascii="Times New Roman" w:eastAsiaTheme="minorEastAsia" w:hAnsi="Times New Roman" w:cs="Times New Roman"/>
-          <w:iCs/>
-          <w:sz w:val="24"/>
-          <w:szCs w:val="24"/>
-        </w:rPr>
-        <w:t xml:space="preserve"> factors)</w:t>
-      </w:r>
-      <w:r>
-        <w:rPr>
-          <w:rFonts w:ascii="Times New Roman" w:eastAsiaTheme="minorEastAsia" w:hAnsi="Times New Roman" w:cs="Times New Roman"/>
-          <w:iCs/>
-          <w:sz w:val="24"/>
-          <w:szCs w:val="24"/>
-        </w:rPr>
-        <w:t xml:space="preserve"> and each factor </w:t>
-      </w:r>
-      <m:oMath>
-        <m:sSub>
-          <m:sSubPr>
-            <m:ctrlPr>
-              <w:rPr>
-                <w:rFonts w:ascii="Cambria Math" w:eastAsiaTheme="minorEastAsia" w:hAnsi="Cambria Math" w:cs="Times New Roman"/>
-                <w:i/>
-                <w:iCs/>
-                <w:sz w:val="24"/>
-                <w:szCs w:val="24"/>
-              </w:rPr>
-            </m:ctrlPr>
-          </m:sSubPr>
-          <m:e>
-            <m:r>
-              <w:rPr>
-                <w:rFonts w:ascii="Cambria Math" w:eastAsiaTheme="minorEastAsia" w:hAnsi="Cambria Math" w:cs="Times New Roman"/>
-                <w:sz w:val="24"/>
-                <w:szCs w:val="24"/>
-              </w:rPr>
-              <m:t>f</m:t>
-            </m:r>
-          </m:e>
-          <m:sub>
-            <m:r>
-              <w:rPr>
-                <w:rFonts w:ascii="Cambria Math" w:eastAsiaTheme="minorEastAsia" w:hAnsi="Cambria Math" w:cs="Times New Roman"/>
-                <w:sz w:val="24"/>
-                <w:szCs w:val="24"/>
-              </w:rPr>
-              <m:t>2</m:t>
-            </m:r>
-          </m:sub>
-        </m:sSub>
-      </m:oMath>
-      <w:r>
-        <w:rPr>
-          <w:rFonts w:ascii="Times New Roman" w:eastAsiaTheme="minorEastAsia" w:hAnsi="Times New Roman" w:cs="Times New Roman"/>
-          <w:iCs/>
-          <w:sz w:val="24"/>
-          <w:szCs w:val="24"/>
-        </w:rPr>
-        <w:t xml:space="preserve"> representing covariance among years (of </w:t>
-      </w:r>
-      <m:oMath>
-        <m:sSub>
-          <m:sSubPr>
-            <m:ctrlPr>
-              <w:rPr>
-                <w:rFonts w:ascii="Cambria Math" w:eastAsiaTheme="minorEastAsia" w:hAnsi="Cambria Math" w:cs="Times New Roman"/>
-                <w:i/>
-                <w:iCs/>
-                <w:sz w:val="24"/>
-                <w:szCs w:val="24"/>
-              </w:rPr>
-            </m:ctrlPr>
-          </m:sSubPr>
-          <m:e>
-            <m:r>
-              <w:rPr>
-                <w:rFonts w:ascii="Cambria Math" w:eastAsiaTheme="minorEastAsia" w:hAnsi="Cambria Math" w:cs="Times New Roman"/>
-                <w:sz w:val="24"/>
-                <w:szCs w:val="24"/>
-              </w:rPr>
-              <m:t>n</m:t>
-            </m:r>
-          </m:e>
-          <m:sub>
-            <m:sSub>
-              <m:sSubPr>
-                <m:ctrlPr>
-                  <w:rPr>
-                    <w:rFonts w:ascii="Cambria Math" w:eastAsiaTheme="minorEastAsia" w:hAnsi="Cambria Math" w:cs="Times New Roman"/>
-                    <w:i/>
-                    <w:iCs/>
-                    <w:sz w:val="24"/>
-                    <w:szCs w:val="24"/>
-                  </w:rPr>
-                </m:ctrlPr>
-              </m:sSubPr>
-              <m:e>
-                <m:r>
-                  <w:rPr>
-                    <w:rFonts w:ascii="Cambria Math" w:eastAsiaTheme="minorEastAsia" w:hAnsi="Cambria Math" w:cs="Times New Roman"/>
-                    <w:sz w:val="24"/>
-                    <w:szCs w:val="24"/>
-                  </w:rPr>
-                  <m:t>ε</m:t>
-                </m:r>
-              </m:e>
-              <m:sub>
-                <m:r>
-                  <w:rPr>
-                    <w:rFonts w:ascii="Cambria Math" w:eastAsiaTheme="minorEastAsia" w:hAnsi="Cambria Math" w:cs="Times New Roman"/>
-                    <w:sz w:val="24"/>
-                    <w:szCs w:val="24"/>
-                  </w:rPr>
-                  <m:t>t</m:t>
-                </m:r>
-              </m:sub>
-            </m:sSub>
-            <m:r>
-              <w:rPr>
-                <w:rFonts w:ascii="Cambria Math" w:eastAsiaTheme="minorEastAsia" w:hAnsi="Cambria Math" w:cs="Times New Roman"/>
-                <w:sz w:val="24"/>
-                <w:szCs w:val="24"/>
-              </w:rPr>
-              <m:t>1</m:t>
-            </m:r>
-          </m:sub>
-        </m:sSub>
-      </m:oMath>
-      <w:r>
-        <w:rPr>
-          <w:rFonts w:ascii="Times New Roman" w:eastAsiaTheme="minorEastAsia" w:hAnsi="Times New Roman" w:cs="Times New Roman"/>
-          <w:iCs/>
-          <w:sz w:val="24"/>
-          <w:szCs w:val="24"/>
-        </w:rPr>
-        <w:t xml:space="preserve"> such factors).</w:t>
-      </w:r>
-      <w:r>
-        <w:rPr>
-          <w:rFonts w:ascii="Times New Roman" w:eastAsiaTheme="minorEastAsia" w:hAnsi="Times New Roman" w:cs="Times New Roman"/>
-          <w:sz w:val="24"/>
-          <w:szCs w:val="24"/>
-        </w:rPr>
-        <w:t xml:space="preserve">  Meanwhile </w:t>
-      </w:r>
-      <w:r>
-        <w:rPr>
-          <w:rFonts w:ascii="Times New Roman" w:eastAsiaTheme="minorEastAsia" w:hAnsi="Times New Roman" w:cs="Times New Roman"/>
-          <w:iCs/>
-          <w:sz w:val="24"/>
-          <w:szCs w:val="24"/>
-        </w:rPr>
-        <w:t xml:space="preserve">and </w:t>
-      </w:r>
-      <m:oMath>
-        <m:sSub>
-          <m:sSubPr>
-            <m:ctrlPr>
-              <w:rPr>
-                <w:rFonts w:ascii="Cambria Math" w:hAnsi="Cambria Math" w:cs="Times New Roman"/>
-                <w:i/>
-                <w:iCs/>
-                <w:sz w:val="24"/>
-                <w:szCs w:val="24"/>
-              </w:rPr>
-            </m:ctrlPr>
-          </m:sSubPr>
-          <m:e>
-            <m:r>
-              <w:rPr>
-                <w:rFonts w:ascii="Cambria Math" w:hAnsi="Cambria Math" w:cs="Times New Roman"/>
-                <w:sz w:val="24"/>
-                <w:szCs w:val="24"/>
-              </w:rPr>
-              <m:t>L</m:t>
-            </m:r>
-          </m:e>
-          <m:sub>
-            <m:sSub>
-              <m:sSubPr>
-                <m:ctrlPr>
-                  <w:rPr>
-                    <w:rFonts w:ascii="Cambria Math" w:hAnsi="Cambria Math" w:cs="Times New Roman"/>
-                    <w:i/>
-                    <w:sz w:val="24"/>
-                    <w:szCs w:val="24"/>
-                  </w:rPr>
-                </m:ctrlPr>
-              </m:sSubPr>
-              <m:e>
-                <m:r>
-                  <w:rPr>
-                    <w:rFonts w:ascii="Cambria Math" w:hAnsi="Cambria Math" w:cs="Times New Roman"/>
-                    <w:sz w:val="24"/>
-                    <w:szCs w:val="24"/>
-                  </w:rPr>
-                  <m:t>ε</m:t>
-                </m:r>
-              </m:e>
-              <m:sub>
-                <m:r>
-                  <w:rPr>
-                    <w:rFonts w:ascii="Cambria Math" w:hAnsi="Cambria Math" w:cs="Times New Roman"/>
-                    <w:sz w:val="24"/>
-                    <w:szCs w:val="24"/>
-                  </w:rPr>
-                  <m:t>c</m:t>
-                </m:r>
-              </m:sub>
-            </m:sSub>
-            <m:r>
-              <w:rPr>
-                <w:rFonts w:ascii="Cambria Math" w:hAnsi="Cambria Math" w:cs="Times New Roman"/>
-                <w:sz w:val="24"/>
-                <w:szCs w:val="24"/>
-              </w:rPr>
-              <m:t>1</m:t>
-            </m:r>
-          </m:sub>
-        </m:sSub>
-        <m:r>
-          <w:rPr>
-            <w:rFonts w:ascii="Cambria Math" w:hAnsi="Cambria Math" w:cs="Times New Roman"/>
-            <w:sz w:val="24"/>
-            <w:szCs w:val="24"/>
-          </w:rPr>
-          <m:t>(</m:t>
-        </m:r>
-        <m:sSub>
-          <m:sSubPr>
-            <m:ctrlPr>
-              <w:rPr>
-                <w:rFonts w:ascii="Cambria Math" w:hAnsi="Cambria Math" w:cs="Times New Roman"/>
-                <w:i/>
-                <w:iCs/>
-                <w:sz w:val="24"/>
-                <w:szCs w:val="24"/>
-              </w:rPr>
-            </m:ctrlPr>
-          </m:sSubPr>
-          <m:e>
-            <m:r>
-              <w:rPr>
-                <w:rFonts w:ascii="Cambria Math" w:hAnsi="Cambria Math" w:cs="Times New Roman"/>
-                <w:sz w:val="24"/>
-                <w:szCs w:val="24"/>
-              </w:rPr>
-              <m:t>c</m:t>
-            </m:r>
-          </m:e>
-          <m:sub>
-            <m:r>
-              <w:rPr>
-                <w:rFonts w:ascii="Cambria Math" w:hAnsi="Cambria Math" w:cs="Times New Roman"/>
-                <w:sz w:val="24"/>
-                <w:szCs w:val="24"/>
-              </w:rPr>
-              <m:t>i</m:t>
-            </m:r>
-          </m:sub>
-        </m:sSub>
-        <m:r>
-          <w:rPr>
-            <w:rFonts w:ascii="Cambria Math" w:hAnsi="Cambria Math" w:cs="Times New Roman"/>
-            <w:sz w:val="24"/>
-            <w:szCs w:val="24"/>
-          </w:rPr>
-          <m:t>,</m:t>
-        </m:r>
-        <m:sSub>
-          <m:sSubPr>
-            <m:ctrlPr>
-              <w:rPr>
-                <w:rFonts w:ascii="Cambria Math" w:hAnsi="Cambria Math" w:cs="Times New Roman"/>
-                <w:i/>
-                <w:sz w:val="24"/>
-                <w:szCs w:val="24"/>
-              </w:rPr>
-            </m:ctrlPr>
-          </m:sSubPr>
-          <m:e>
-            <m:r>
-              <w:rPr>
-                <w:rFonts w:ascii="Cambria Math" w:hAnsi="Cambria Math" w:cs="Times New Roman"/>
-                <w:sz w:val="24"/>
-                <w:szCs w:val="24"/>
-              </w:rPr>
-              <m:t>f</m:t>
-            </m:r>
-          </m:e>
-          <m:sub>
-            <m:r>
-              <w:rPr>
-                <w:rFonts w:ascii="Cambria Math" w:hAnsi="Cambria Math" w:cs="Times New Roman"/>
-                <w:sz w:val="24"/>
-                <w:szCs w:val="24"/>
-              </w:rPr>
-              <m:t>1</m:t>
-            </m:r>
-          </m:sub>
-        </m:sSub>
-        <m:r>
-          <w:rPr>
-            <w:rFonts w:ascii="Cambria Math" w:hAnsi="Cambria Math" w:cs="Times New Roman"/>
-            <w:sz w:val="24"/>
-            <w:szCs w:val="24"/>
-          </w:rPr>
-          <m:t>)</m:t>
-        </m:r>
-      </m:oMath>
-      <w:r>
-        <w:rPr>
-          <w:rFonts w:ascii="Times New Roman" w:eastAsiaTheme="minorEastAsia" w:hAnsi="Times New Roman" w:cs="Times New Roman"/>
-          <w:iCs/>
-          <w:sz w:val="24"/>
-          <w:szCs w:val="24"/>
-        </w:rPr>
-        <w:t xml:space="preserve"> is the loadings matrix that generates spatio-temporal covariation </w:t>
-      </w:r>
-      <w:r>
-        <w:rPr>
-          <w:rFonts w:ascii="Times New Roman" w:eastAsiaTheme="minorEastAsia" w:hAnsi="Times New Roman" w:cs="Times New Roman"/>
-          <w:iCs/>
-          <w:sz w:val="24"/>
-          <w:szCs w:val="24"/>
-        </w:rPr>
-        <w:t xml:space="preserve">among species, and </w:t>
-      </w:r>
-      <m:oMath>
-        <m:sSub>
-          <m:sSubPr>
-            <m:ctrlPr>
-              <w:rPr>
-                <w:rFonts w:ascii="Cambria Math" w:eastAsiaTheme="minorEastAsia" w:hAnsi="Cambria Math" w:cs="Times New Roman"/>
-                <w:i/>
-                <w:iCs/>
-                <w:sz w:val="24"/>
-                <w:szCs w:val="24"/>
-              </w:rPr>
-            </m:ctrlPr>
-          </m:sSubPr>
-          <m:e>
-            <m:r>
-              <w:rPr>
-                <w:rFonts w:ascii="Cambria Math" w:eastAsiaTheme="minorEastAsia" w:hAnsi="Cambria Math" w:cs="Times New Roman"/>
-                <w:sz w:val="24"/>
-                <w:szCs w:val="24"/>
-              </w:rPr>
-              <m:t>L</m:t>
-            </m:r>
-          </m:e>
-          <m:sub>
-            <m:sSub>
-              <m:sSubPr>
-                <m:ctrlPr>
-                  <w:rPr>
-                    <w:rFonts w:ascii="Cambria Math" w:eastAsiaTheme="minorEastAsia" w:hAnsi="Cambria Math" w:cs="Times New Roman"/>
-                    <w:i/>
-                    <w:iCs/>
-                    <w:sz w:val="24"/>
-                    <w:szCs w:val="24"/>
-                  </w:rPr>
-                </m:ctrlPr>
-              </m:sSubPr>
-              <m:e>
-                <m:r>
-                  <w:rPr>
-                    <w:rFonts w:ascii="Cambria Math" w:eastAsiaTheme="minorEastAsia" w:hAnsi="Cambria Math" w:cs="Times New Roman"/>
-                    <w:sz w:val="24"/>
-                    <w:szCs w:val="24"/>
-                  </w:rPr>
-                  <m:t>ε</m:t>
-                </m:r>
-              </m:e>
-              <m:sub>
-                <m:r>
-                  <w:rPr>
-                    <w:rFonts w:ascii="Cambria Math" w:eastAsiaTheme="minorEastAsia" w:hAnsi="Cambria Math" w:cs="Times New Roman"/>
-                    <w:sz w:val="24"/>
-                    <w:szCs w:val="24"/>
-                  </w:rPr>
-                  <m:t>t</m:t>
-                </m:r>
-              </m:sub>
-            </m:sSub>
-            <m:r>
-              <w:rPr>
-                <w:rFonts w:ascii="Cambria Math" w:eastAsiaTheme="minorEastAsia" w:hAnsi="Cambria Math" w:cs="Times New Roman"/>
-                <w:sz w:val="24"/>
-                <w:szCs w:val="24"/>
-              </w:rPr>
-              <m:t>1</m:t>
-            </m:r>
-          </m:sub>
-        </m:sSub>
-        <m:r>
-          <w:rPr>
-            <w:rFonts w:ascii="Cambria Math" w:eastAsiaTheme="minorEastAsia" w:hAnsi="Cambria Math" w:cs="Times New Roman"/>
-            <w:sz w:val="24"/>
-            <w:szCs w:val="24"/>
-          </w:rPr>
-          <m:t>(</m:t>
-        </m:r>
-        <m:sSub>
-          <m:sSubPr>
-            <m:ctrlPr>
-              <w:rPr>
-                <w:rFonts w:ascii="Cambria Math" w:eastAsiaTheme="minorEastAsia" w:hAnsi="Cambria Math" w:cs="Times New Roman"/>
-                <w:i/>
-                <w:iCs/>
-                <w:sz w:val="24"/>
-                <w:szCs w:val="24"/>
-              </w:rPr>
-            </m:ctrlPr>
-          </m:sSubPr>
-          <m:e>
-            <m:r>
-              <w:rPr>
-                <w:rFonts w:ascii="Cambria Math" w:eastAsiaTheme="minorEastAsia" w:hAnsi="Cambria Math" w:cs="Times New Roman"/>
-                <w:sz w:val="24"/>
-                <w:szCs w:val="24"/>
-              </w:rPr>
-              <m:t>t</m:t>
-            </m:r>
-          </m:e>
-          <m:sub>
-            <m:r>
-              <w:rPr>
-                <w:rFonts w:ascii="Cambria Math" w:eastAsiaTheme="minorEastAsia" w:hAnsi="Cambria Math" w:cs="Times New Roman"/>
-                <w:sz w:val="24"/>
-                <w:szCs w:val="24"/>
-              </w:rPr>
-              <m:t>i</m:t>
-            </m:r>
-          </m:sub>
-        </m:sSub>
-        <m:r>
-          <w:rPr>
-            <w:rFonts w:ascii="Cambria Math" w:eastAsiaTheme="minorEastAsia" w:hAnsi="Cambria Math" w:cs="Times New Roman"/>
-            <w:sz w:val="24"/>
-            <w:szCs w:val="24"/>
-          </w:rPr>
-          <m:t>,</m:t>
-        </m:r>
-        <m:sSub>
-          <m:sSubPr>
-            <m:ctrlPr>
-              <w:rPr>
-                <w:rFonts w:ascii="Cambria Math" w:eastAsiaTheme="minorEastAsia" w:hAnsi="Cambria Math" w:cs="Times New Roman"/>
-                <w:i/>
-                <w:iCs/>
-                <w:sz w:val="24"/>
-                <w:szCs w:val="24"/>
-              </w:rPr>
-            </m:ctrlPr>
-          </m:sSubPr>
-          <m:e>
-            <m:r>
-              <w:rPr>
-                <w:rFonts w:ascii="Cambria Math" w:eastAsiaTheme="minorEastAsia" w:hAnsi="Cambria Math" w:cs="Times New Roman"/>
-                <w:sz w:val="24"/>
-                <w:szCs w:val="24"/>
-              </w:rPr>
-              <m:t>f</m:t>
-            </m:r>
-          </m:e>
-          <m:sub>
-            <m:r>
-              <w:rPr>
-                <w:rFonts w:ascii="Cambria Math" w:eastAsiaTheme="minorEastAsia" w:hAnsi="Cambria Math" w:cs="Times New Roman"/>
-                <w:sz w:val="24"/>
-                <w:szCs w:val="24"/>
-              </w:rPr>
-              <m:t>2</m:t>
-            </m:r>
-          </m:sub>
-        </m:sSub>
-        <m:r>
-          <w:rPr>
-            <w:rFonts w:ascii="Cambria Math" w:eastAsiaTheme="minorEastAsia" w:hAnsi="Cambria Math" w:cs="Times New Roman"/>
-            <w:sz w:val="24"/>
-            <w:szCs w:val="24"/>
-          </w:rPr>
-          <m:t>)</m:t>
-        </m:r>
-      </m:oMath>
-      <w:r>
-        <w:rPr>
-          <w:rFonts w:ascii="Times New Roman" w:eastAsiaTheme="minorEastAsia" w:hAnsi="Times New Roman" w:cs="Times New Roman"/>
-          <w:iCs/>
-          <w:sz w:val="24"/>
-          <w:szCs w:val="24"/>
-        </w:rPr>
-        <w:t xml:space="preserve"> is the loadings matrix that generates spatio-temporal covariation among years</w:t>
-      </w:r>
-      <w:r>
-        <w:rPr>
-          <w:rFonts w:ascii="Times New Roman" w:eastAsiaTheme="minorEastAsia" w:hAnsi="Times New Roman" w:cs="Times New Roman"/>
-          <w:iCs/>
-          <w:sz w:val="24"/>
-          <w:szCs w:val="24"/>
-        </w:rPr>
-        <w:t xml:space="preserve">.  </w:t>
-      </w:r>
-    </w:p>
-    <w:p>
-      <w:pPr>
-        <w:spacing w:after="0" w:line="480" w:lineRule="auto"/>
-        <w:ind w:firstLine="720"/>
-        <w:rPr>
-          <w:rFonts w:ascii="Times New Roman" w:eastAsiaTheme="minorEastAsia" w:hAnsi="Times New Roman" w:cs="Times New Roman"/>
-          <w:iCs/>
-          <w:sz w:val="24"/>
-          <w:szCs w:val="24"/>
-        </w:rPr>
-      </w:pPr>
-      <w:r>
-        <w:rPr>
-          <w:rFonts w:ascii="Times New Roman" w:eastAsiaTheme="minorEastAsia" w:hAnsi="Times New Roman" w:cs="Times New Roman"/>
-          <w:iCs/>
-          <w:sz w:val="24"/>
-          <w:szCs w:val="24"/>
-        </w:rPr>
-        <w:lastRenderedPageBreak/>
-        <w:t xml:space="preserve">By default, the model specifies that each vector of spatio-temporal random effects, </w:t>
+        <w:t xml:space="preserve">Regarding spatio-temporal </w:t>
+      </w:r>
+      <w:r>
+        <w:rPr>
+          <w:rFonts w:ascii="Times New Roman" w:eastAsiaTheme="minorEastAsia" w:hAnsi="Times New Roman" w:cs="Times New Roman"/>
+          <w:iCs/>
+          <w:sz w:val="24"/>
+          <w:szCs w:val="24"/>
+        </w:rPr>
+        <w:t>the model</w:t>
+      </w:r>
+      <w:r>
+        <w:rPr>
+          <w:rFonts w:ascii="Times New Roman" w:eastAsiaTheme="minorEastAsia" w:hAnsi="Times New Roman" w:cs="Times New Roman"/>
+          <w:iCs/>
+          <w:sz w:val="24"/>
+          <w:szCs w:val="24"/>
+        </w:rPr>
+        <w:t xml:space="preserve"> by default</w:t>
+      </w:r>
+      <w:r>
+        <w:rPr>
+          <w:rFonts w:ascii="Times New Roman" w:eastAsiaTheme="minorEastAsia" w:hAnsi="Times New Roman" w:cs="Times New Roman"/>
+          <w:iCs/>
+          <w:sz w:val="24"/>
+          <w:szCs w:val="24"/>
+        </w:rPr>
+        <w:t xml:space="preserve"> specifies that each vector of spatio-temporal random effects, </w:t>
       </w:r>
       <m:oMath>
         <m:sSub>
@@ -11034,7 +9646,27 @@
           <w:szCs w:val="24"/>
           <w:lang w:val="en-US"/>
         </w:rPr>
-        <w:t>Values are then predicted as e.g.:</w:t>
+        <w:t xml:space="preserve">Values are then </w:t>
+      </w:r>
+      <w:r>
+        <w:rPr>
+          <w:rFonts w:ascii="Times New Roman" w:eastAsiaTheme="minorEastAsia" w:hAnsi="Times New Roman" w:cs="Times New Roman"/>
+          <w:iCs/>
+          <w:sz w:val="24"/>
+          <w:szCs w:val="24"/>
+          <w:lang w:val="en-US"/>
+        </w:rPr>
+        <w:t>projected</w:t>
+      </w:r>
+      <w:r>
+        <w:rPr>
+          <w:rFonts w:ascii="Times New Roman" w:eastAsiaTheme="minorEastAsia" w:hAnsi="Times New Roman" w:cs="Times New Roman"/>
+          <w:iCs/>
+          <w:sz w:val="24"/>
+          <w:szCs w:val="24"/>
+          <w:lang w:val="en-US"/>
+        </w:rPr>
+        <w:t xml:space="preserve"> as:</w:t>
       </w:r>
     </w:p>
     <w:p>
@@ -12262,6 +10894,7 @@
           <w:sz w:val="24"/>
           <w:szCs w:val="24"/>
         </w:rPr>
+        <w:lastRenderedPageBreak/>
         <w:t xml:space="preserve">Using a factor-decomposition to approximate covariation among years is a generalization of empirical orthogonal function (EOF) analysis </w:t>
       </w:r>
       <w:r>
@@ -12323,7 +10956,25 @@
           <w:sz w:val="24"/>
           <w:szCs w:val="24"/>
         </w:rPr>
-        <w:t>The user then can specify a vector-autoregressive structure:</w:t>
+        <w:t xml:space="preserve">The user can </w:t>
+      </w:r>
+      <w:r>
+        <w:rPr>
+          <w:rFonts w:ascii="Times New Roman" w:eastAsiaTheme="minorEastAsia" w:hAnsi="Times New Roman" w:cs="Times New Roman"/>
+          <w:iCs/>
+          <w:sz w:val="24"/>
+          <w:szCs w:val="24"/>
+        </w:rPr>
+        <w:t xml:space="preserve">also </w:t>
+      </w:r>
+      <w:r>
+        <w:rPr>
+          <w:rFonts w:ascii="Times New Roman" w:eastAsiaTheme="minorEastAsia" w:hAnsi="Times New Roman" w:cs="Times New Roman"/>
+          <w:iCs/>
+          <w:sz w:val="24"/>
+          <w:szCs w:val="24"/>
+        </w:rPr>
+        <w:t>specify a vector-autoregressive structure:</w:t>
       </w:r>
     </w:p>
     <w:p>
@@ -14331,17 +12982,7 @@
           <w:sz w:val="24"/>
           <w:szCs w:val="24"/>
         </w:rPr>
-        <w:t xml:space="preserve">represents responses within that </w:t>
-      </w:r>
-      <w:r>
-        <w:rPr>
-          <w:rFonts w:ascii="Times New Roman" w:eastAsiaTheme="minorEastAsia" w:hAnsi="Times New Roman" w:cs="Times New Roman"/>
-          <w:iCs/>
-          <w:sz w:val="24"/>
-          <w:szCs w:val="24"/>
-        </w:rPr>
-        <w:lastRenderedPageBreak/>
-        <w:t xml:space="preserve">subspace.  By default </w:t>
+        <w:t xml:space="preserve">represents responses within that subspace.  By default </w:t>
       </w:r>
       <m:oMath>
         <m:sSub>
@@ -14405,18 +13046,7 @@
             <w:sz w:val="24"/>
             <w:szCs w:val="24"/>
           </w:rPr>
-          <m:t>ΧΨ</m:t>
-        </m:r>
-        <m:r>
-          <m:rPr>
-            <m:sty m:val="b"/>
-          </m:rPr>
-          <w:rPr>
-            <w:rFonts w:ascii="Cambria Math" w:eastAsiaTheme="minorEastAsia" w:hAnsi="Cambria Math" w:cs="Times New Roman"/>
-            <w:sz w:val="24"/>
-            <w:szCs w:val="24"/>
-          </w:rPr>
-          <m:t>=0</m:t>
+          <m:t>ΧΨ=0</m:t>
         </m:r>
       </m:oMath>
       <w:r>
@@ -14661,15 +13291,7 @@
             <w:sz w:val="24"/>
             <w:szCs w:val="24"/>
           </w:rPr>
-          <m:t>(c)</m:t>
-        </m:r>
-        <m:r>
-          <w:rPr>
-            <w:rFonts w:ascii="Cambria Math" w:eastAsiaTheme="minorEastAsia" w:hAnsi="Cambria Math" w:cs="Times New Roman"/>
-            <w:sz w:val="24"/>
-            <w:szCs w:val="24"/>
-          </w:rPr>
-          <m:t>=1</m:t>
+          <m:t>(c)=1</m:t>
         </m:r>
       </m:oMath>
     </w:p>
@@ -14928,16 +13550,7 @@
           <w:sz w:val="24"/>
           <w:szCs w:val="24"/>
         </w:rPr>
-        <w:t xml:space="preserve"> for </w:t>
-      </w:r>
-      <w:r>
-        <w:rPr>
-          <w:rFonts w:ascii="Times New Roman" w:eastAsiaTheme="minorEastAsia" w:hAnsi="Times New Roman" w:cs="Times New Roman"/>
-          <w:iCs/>
-          <w:sz w:val="24"/>
-          <w:szCs w:val="24"/>
-        </w:rPr>
-        <w:t>each category</w:t>
+        <w:t xml:space="preserve"> for each category</w:t>
       </w:r>
     </w:p>
     <w:p>
@@ -15034,6 +13647,7 @@
           <w:sz w:val="24"/>
           <w:szCs w:val="24"/>
         </w:rPr>
+        <w:lastRenderedPageBreak/>
         <w:t>Overdisperison</w:t>
       </w:r>
     </w:p>
@@ -16019,7 +14633,6 @@
           <w:szCs w:val="24"/>
           <w:lang w:val="en-US"/>
         </w:rPr>
-        <w:lastRenderedPageBreak/>
         <w:t>Regarding covariates</w:t>
       </w:r>
       <w:r>
@@ -17772,7 +16385,16 @@
           <w:sz w:val="24"/>
           <w:szCs w:val="24"/>
         </w:rPr>
-        <w:t xml:space="preserve"> represents the estimated standard deviation of spatial variation of covariate </w:t>
+        <w:t xml:space="preserve"> represents the estimated standard deviation of spatial variation of </w:t>
+      </w:r>
+      <w:r>
+        <w:rPr>
+          <w:rFonts w:ascii="Times New Roman" w:eastAsiaTheme="minorEastAsia" w:hAnsi="Times New Roman" w:cs="Times New Roman"/>
+          <w:sz w:val="24"/>
+          <w:szCs w:val="24"/>
+        </w:rPr>
+        <w:lastRenderedPageBreak/>
+        <w:t xml:space="preserve">covariate </w:t>
       </w:r>
       <m:oMath>
         <m:r>
@@ -18538,23 +17160,7 @@
                       <w:sz w:val="24"/>
                       <w:szCs w:val="24"/>
                     </w:rPr>
-                    <m:t>(</m:t>
-                  </m:r>
-                  <m:r>
-                    <w:rPr>
-                      <w:rFonts w:ascii="Cambria Math" w:hAnsi="Cambria Math" w:cs="Times New Roman"/>
-                      <w:sz w:val="24"/>
-                      <w:szCs w:val="24"/>
-                    </w:rPr>
-                    <m:t>k</m:t>
-                  </m:r>
-                  <m:r>
-                    <w:rPr>
-                      <w:rFonts w:ascii="Cambria Math" w:hAnsi="Cambria Math" w:cs="Times New Roman"/>
-                      <w:sz w:val="24"/>
-                      <w:szCs w:val="24"/>
-                    </w:rPr>
-                    <m:t>)</m:t>
+                    <m:t>(k)</m:t>
                   </m:r>
                   <m:sSubSup>
                     <m:sSubSupPr>
@@ -18648,15 +17254,7 @@
                           <w:sz w:val="24"/>
                           <w:szCs w:val="24"/>
                         </w:rPr>
-                        <m:t>,</m:t>
-                      </m:r>
-                      <m:r>
-                        <w:rPr>
-                          <w:rFonts w:ascii="Cambria Math" w:hAnsi="Cambria Math" w:cs="Times New Roman"/>
-                          <w:sz w:val="24"/>
-                          <w:szCs w:val="24"/>
-                        </w:rPr>
-                        <m:t>k</m:t>
+                        <m:t>,k</m:t>
                       </m:r>
                     </m:e>
                   </m:d>
@@ -19715,6 +18313,257 @@
         <w:rPr>
           <w:rFonts w:ascii="Times New Roman" w:eastAsiaTheme="minorEastAsia" w:hAnsi="Times New Roman" w:cs="Times New Roman"/>
           <w:b/>
+          <w:iCs/>
+          <w:sz w:val="24"/>
+          <w:szCs w:val="24"/>
+        </w:rPr>
+      </w:pPr>
+    </w:p>
+    <w:p>
+      <w:pPr>
+        <w:spacing w:before="120" w:after="0" w:line="480" w:lineRule="auto"/>
+        <w:rPr>
+          <w:rFonts w:ascii="Times New Roman" w:eastAsiaTheme="minorEastAsia" w:hAnsi="Times New Roman" w:cs="Times New Roman"/>
+          <w:b/>
+          <w:iCs/>
+          <w:sz w:val="24"/>
+          <w:szCs w:val="24"/>
+        </w:rPr>
+      </w:pPr>
+      <w:r>
+        <w:rPr>
+          <w:rFonts w:ascii="Times New Roman" w:eastAsiaTheme="minorEastAsia" w:hAnsi="Times New Roman" w:cs="Times New Roman"/>
+          <w:b/>
+          <w:iCs/>
+          <w:sz w:val="24"/>
+          <w:szCs w:val="24"/>
+        </w:rPr>
+        <w:t>Fishing impacts</w:t>
+      </w:r>
+    </w:p>
+    <w:p>
+      <w:pPr>
+        <w:spacing w:before="120" w:after="0" w:line="480" w:lineRule="auto"/>
+        <w:rPr>
+          <w:rFonts w:ascii="Times New Roman" w:eastAsiaTheme="minorEastAsia" w:hAnsi="Times New Roman" w:cs="Times New Roman"/>
+          <w:iCs/>
+          <w:sz w:val="24"/>
+          <w:szCs w:val="24"/>
+        </w:rPr>
+      </w:pPr>
+      <w:r>
+        <w:rPr>
+          <w:rFonts w:ascii="Times New Roman" w:eastAsiaTheme="minorEastAsia" w:hAnsi="Times New Roman" w:cs="Times New Roman"/>
+          <w:iCs/>
+          <w:sz w:val="24"/>
+          <w:szCs w:val="24"/>
+        </w:rPr>
+        <w:t xml:space="preserve">Fishing impacts are included to represent the effect of known human impacts on variables.  </w:t>
+      </w:r>
+      <w:r>
+        <w:rPr>
+          <w:rFonts w:ascii="Times New Roman" w:eastAsiaTheme="minorEastAsia" w:hAnsi="Times New Roman" w:cs="Times New Roman"/>
+          <w:iCs/>
+          <w:sz w:val="24"/>
+          <w:szCs w:val="24"/>
+        </w:rPr>
+        <w:t xml:space="preserve">They are not yet documented in detail here, but see Thorson et al. </w:t>
+      </w:r>
+      <w:r>
+        <w:rPr>
+          <w:rFonts w:ascii="Times New Roman" w:eastAsiaTheme="minorEastAsia" w:hAnsi="Times New Roman" w:cs="Times New Roman"/>
+          <w:iCs/>
+          <w:sz w:val="24"/>
+          <w:szCs w:val="24"/>
+        </w:rPr>
+        <w:fldChar w:fldCharType="begin"/>
+      </w:r>
+      <w:r>
+        <w:rPr>
+          <w:rFonts w:ascii="Times New Roman" w:eastAsiaTheme="minorEastAsia" w:hAnsi="Times New Roman" w:cs="Times New Roman"/>
+          <w:iCs/>
+          <w:sz w:val="24"/>
+          <w:szCs w:val="24"/>
+        </w:rPr>
+        <w:instrText xml:space="preserve"> ADDIN ZOTERO_ITEM CSL_CITATION {"citationID":"lXxlUZIv","properties":{"formattedCitation":"(2019)","plainCitation":"(2019)","noteIndex":0},"citationItems":[{"id":83,"uris":["http://zotero.org/users/251206/items/5TWNY7FR"],"uri":["http://zotero.org/users/251206/items/5TWNY7FR"],"itemData":{"id":83,"type":"article-journal","abstract":"Multispecies models are widely used to evaluate management trade-offs arising from species interactions. However, identifying climate impacts and sensitive habitats requires integrating spatial heterogeneity and environmental impacts into multispecies models at fine spatial scales. We therefore develop a spatio-temporal model of intermediate complexity for ecosystem assessments (a “MICE-in-space”), which is fitted to survey sampling data and time series of fishing mortality using maximum-likelihood techniques. The model is implemented in the VAST R package, and it can be configured to range from purely descriptive to including ratio-dependent interactions among species. We demonstrate this model using data for four groundfishes in the Gulf of Alaska using data from 1982 to 2015. Model selection for this case-study shows that models with species interactions are parsimonious, although a model specifying separate density dependence without interactions also has substantial support. The AIC-selected model estimates a significant, negative impact of Alaska pollock (Gadus chalcogrammus, Gadidae) on productivity of other species and suggests that recent fishing mortality for Pacific cod (G. microcephalus, Gadidae) is above the biological reference point (BRP) resulting in 40% of unfished biomass; other models show similar trends but different scales due to different BRP estimates. A simulation experiment shows that fitting a model with fewer species at a coarse spatial resolution degrades estimation performance, but that interactions and biological reference points can still be estimated accurately. We conclude that MICE-in-space models can simultaneously estimate fishing impacts, species trade-offs, biological reference points and habitat quality. They are therefore suitable to forecast short-term climate impacts, optimize survey designs and designate protected habitats.","container-title":"Fish and Fisheries","DOI":"10.1111/faf.12398","ISSN":"1467-2979","issue":"6","language":"en","page":"1083-1099","source":"Wiley Online Library","title":"Spatio-temporal models of intermediate complexity for ecosystem assessments: A new tool for spatial fisheries management","title-short":"Spatio-temporal models of intermediate complexity for ecosystem assessments","volume":"20","author":[{"family":"Thorson","given":"James T."},{"family":"Adams","given":"Grant"},{"family":"Holsman","given":"Kirstin"}],"issued":{"date-parts":[["2019"]]}},"suppress-author":true}],"schema":"https://github.com/citation-style-language/schema/raw/master/csl-citation.json"} </w:instrText>
+      </w:r>
+      <w:r>
+        <w:rPr>
+          <w:rFonts w:ascii="Times New Roman" w:eastAsiaTheme="minorEastAsia" w:hAnsi="Times New Roman" w:cs="Times New Roman"/>
+          <w:iCs/>
+          <w:sz w:val="24"/>
+          <w:szCs w:val="24"/>
+        </w:rPr>
+        <w:fldChar w:fldCharType="separate"/>
+      </w:r>
+      <w:r>
+        <w:rPr>
+          <w:rFonts w:ascii="Times New Roman" w:hAnsi="Times New Roman" w:cs="Times New Roman"/>
+          <w:sz w:val="24"/>
+        </w:rPr>
+        <w:t>(2019)</w:t>
+      </w:r>
+      <w:r>
+        <w:rPr>
+          <w:rFonts w:ascii="Times New Roman" w:eastAsiaTheme="minorEastAsia" w:hAnsi="Times New Roman" w:cs="Times New Roman"/>
+          <w:iCs/>
+          <w:sz w:val="24"/>
+          <w:szCs w:val="24"/>
+        </w:rPr>
+        <w:fldChar w:fldCharType="end"/>
+      </w:r>
+      <w:r>
+        <w:rPr>
+          <w:rFonts w:ascii="Times New Roman" w:eastAsiaTheme="minorEastAsia" w:hAnsi="Times New Roman" w:cs="Times New Roman"/>
+          <w:iCs/>
+          <w:sz w:val="24"/>
+          <w:szCs w:val="24"/>
+        </w:rPr>
+        <w:t xml:space="preserve"> for details.  By default this term is excluded (i.e., </w:t>
+      </w:r>
+      <m:oMath>
+        <m:r>
+          <w:rPr>
+            <w:rFonts w:ascii="Cambria Math" w:eastAsiaTheme="minorEastAsia" w:hAnsi="Cambria Math" w:cs="Times New Roman"/>
+            <w:sz w:val="24"/>
+            <w:szCs w:val="24"/>
+          </w:rPr>
+          <m:t>ι</m:t>
+        </m:r>
+        <m:d>
+          <m:dPr>
+            <m:ctrlPr>
+              <w:rPr>
+                <w:rFonts w:ascii="Cambria Math" w:eastAsiaTheme="minorEastAsia" w:hAnsi="Cambria Math" w:cs="Times New Roman"/>
+                <w:i/>
+                <w:iCs/>
+                <w:sz w:val="24"/>
+                <w:szCs w:val="24"/>
+              </w:rPr>
+            </m:ctrlPr>
+          </m:dPr>
+          <m:e>
+            <m:sSub>
+              <m:sSubPr>
+                <m:ctrlPr>
+                  <w:rPr>
+                    <w:rFonts w:ascii="Cambria Math" w:eastAsiaTheme="minorEastAsia" w:hAnsi="Cambria Math" w:cs="Times New Roman"/>
+                    <w:i/>
+                    <w:iCs/>
+                    <w:sz w:val="24"/>
+                    <w:szCs w:val="24"/>
+                  </w:rPr>
+                </m:ctrlPr>
+              </m:sSubPr>
+              <m:e>
+                <m:r>
+                  <w:rPr>
+                    <w:rFonts w:ascii="Cambria Math" w:eastAsiaTheme="minorEastAsia" w:hAnsi="Cambria Math" w:cs="Times New Roman"/>
+                    <w:sz w:val="24"/>
+                    <w:szCs w:val="24"/>
+                  </w:rPr>
+                  <m:t>c</m:t>
+                </m:r>
+              </m:e>
+              <m:sub>
+                <m:r>
+                  <w:rPr>
+                    <w:rFonts w:ascii="Cambria Math" w:eastAsiaTheme="minorEastAsia" w:hAnsi="Cambria Math" w:cs="Times New Roman"/>
+                    <w:sz w:val="24"/>
+                    <w:szCs w:val="24"/>
+                  </w:rPr>
+                  <m:t>i</m:t>
+                </m:r>
+              </m:sub>
+            </m:sSub>
+            <m:r>
+              <w:rPr>
+                <w:rFonts w:ascii="Cambria Math" w:eastAsiaTheme="minorEastAsia" w:hAnsi="Cambria Math" w:cs="Times New Roman"/>
+                <w:sz w:val="24"/>
+                <w:szCs w:val="24"/>
+              </w:rPr>
+              <m:t>,</m:t>
+            </m:r>
+            <m:sSub>
+              <m:sSubPr>
+                <m:ctrlPr>
+                  <w:rPr>
+                    <w:rFonts w:ascii="Cambria Math" w:eastAsiaTheme="minorEastAsia" w:hAnsi="Cambria Math" w:cs="Times New Roman"/>
+                    <w:i/>
+                    <w:iCs/>
+                    <w:sz w:val="24"/>
+                    <w:szCs w:val="24"/>
+                  </w:rPr>
+                </m:ctrlPr>
+              </m:sSubPr>
+              <m:e>
+                <m:r>
+                  <w:rPr>
+                    <w:rFonts w:ascii="Cambria Math" w:eastAsiaTheme="minorEastAsia" w:hAnsi="Cambria Math" w:cs="Times New Roman"/>
+                    <w:sz w:val="24"/>
+                    <w:szCs w:val="24"/>
+                  </w:rPr>
+                  <m:t>t</m:t>
+                </m:r>
+              </m:e>
+              <m:sub>
+                <m:r>
+                  <w:rPr>
+                    <w:rFonts w:ascii="Cambria Math" w:eastAsiaTheme="minorEastAsia" w:hAnsi="Cambria Math" w:cs="Times New Roman"/>
+                    <w:sz w:val="24"/>
+                    <w:szCs w:val="24"/>
+                  </w:rPr>
+                  <m:t>i</m:t>
+                </m:r>
+              </m:sub>
+            </m:sSub>
+          </m:e>
+        </m:d>
+        <m:r>
+          <w:rPr>
+            <w:rFonts w:ascii="Cambria Math" w:eastAsiaTheme="minorEastAsia" w:hAnsi="Cambria Math" w:cs="Times New Roman"/>
+            <w:sz w:val="24"/>
+            <w:szCs w:val="24"/>
+          </w:rPr>
+          <m:t>=0</m:t>
+        </m:r>
+      </m:oMath>
+      <w:r>
+        <w:rPr>
+          <w:rFonts w:ascii="Times New Roman" w:eastAsiaTheme="minorEastAsia" w:hAnsi="Times New Roman" w:cs="Times New Roman"/>
+          <w:iCs/>
+          <w:sz w:val="24"/>
+          <w:szCs w:val="24"/>
+        </w:rPr>
+        <w:t xml:space="preserve">) and it is only applicable within MICE or </w:t>
+      </w:r>
+      <w:r>
+        <w:rPr>
+          <w:rFonts w:ascii="Times New Roman" w:eastAsiaTheme="minorEastAsia" w:hAnsi="Times New Roman" w:cs="Times New Roman"/>
+          <w:iCs/>
+          <w:sz w:val="24"/>
+          <w:szCs w:val="24"/>
+        </w:rPr>
+        <w:lastRenderedPageBreak/>
+        <w:t xml:space="preserve">single-species production models following vector-autoregressive dynamics (i.e., Gompertz density dependence).  </w:t>
+      </w:r>
+      <w:r>
+        <w:rPr>
+          <w:rFonts w:ascii="Times New Roman" w:eastAsiaTheme="minorEastAsia" w:hAnsi="Times New Roman" w:cs="Times New Roman"/>
+          <w:iCs/>
+          <w:sz w:val="24"/>
+          <w:szCs w:val="24"/>
+        </w:rPr>
+        <w:t xml:space="preserve">Feel free to contact the package author if desiring more documentation.  </w:t>
+      </w:r>
+      <w:bookmarkStart w:id="1" w:name="_GoBack"/>
+      <w:bookmarkEnd w:id="1"/>
+    </w:p>
+    <w:p>
+      <w:pPr>
+        <w:spacing w:before="120" w:after="0" w:line="480" w:lineRule="auto"/>
+        <w:rPr>
+          <w:rFonts w:ascii="Times New Roman" w:eastAsiaTheme="minorEastAsia" w:hAnsi="Times New Roman" w:cs="Times New Roman"/>
           <w:iCs/>
           <w:sz w:val="24"/>
           <w:szCs w:val="24"/>
@@ -22324,7 +21173,17 @@
           <w:sz w:val="24"/>
           <w:szCs w:val="24"/>
         </w:rPr>
-        <w:t xml:space="preserve"> is interpreted as the density in number of individuals per area such that </w:t>
+        <w:t xml:space="preserve"> is interpreted as the density in number of </w:t>
+      </w:r>
+      <w:r>
+        <w:rPr>
+          <w:rFonts w:ascii="Times New Roman" w:eastAsiaTheme="minorEastAsia" w:hAnsi="Times New Roman" w:cs="Times New Roman"/>
+          <w:iCs/>
+          <w:sz w:val="24"/>
+          <w:szCs w:val="24"/>
+        </w:rPr>
+        <w:lastRenderedPageBreak/>
+        <w:t xml:space="preserve">individuals per area such that </w:t>
       </w:r>
       <m:oMath>
         <m:sSub>
@@ -23923,17 +22782,7 @@
           <w:sz w:val="24"/>
           <w:szCs w:val="24"/>
         </w:rPr>
-        <w:t xml:space="preserve">for a list of options), where each options is defined to have </w:t>
-      </w:r>
-      <w:r>
-        <w:rPr>
-          <w:rFonts w:ascii="Times New Roman" w:eastAsiaTheme="minorEastAsia" w:hAnsi="Times New Roman" w:cs="Times New Roman"/>
-          <w:iCs/>
-          <w:sz w:val="24"/>
-          <w:szCs w:val="24"/>
-        </w:rPr>
-        <w:lastRenderedPageBreak/>
-        <w:t xml:space="preserve">with expectation </w:t>
+        <w:t xml:space="preserve">for a list of options), where each options is defined to have with expectation </w:t>
       </w:r>
       <m:oMath>
         <m:sSub>
@@ -24165,6 +23014,7 @@
           <w:sz w:val="24"/>
           <w:szCs w:val="24"/>
         </w:rPr>
+        <w:lastRenderedPageBreak/>
         <w:t xml:space="preserve">If using an observation model with discrete support (e.g., a Poisson, negative-binomial, Conway-Maxwell Poisson, or lognormal-Poisson models), then data </w:t>
       </w:r>
       <m:oMath>
@@ -25955,17 +24805,7 @@
           <w:sz w:val="24"/>
           <w:szCs w:val="24"/>
         </w:rPr>
-        <w:t xml:space="preserve"> user-specified “interior vertices,” as well as </w:t>
-      </w:r>
-      <w:r>
-        <w:rPr>
-          <w:rFonts w:ascii="Times New Roman" w:eastAsiaTheme="minorEastAsia" w:hAnsi="Times New Roman" w:cs="Times New Roman"/>
-          <w:iCs/>
-          <w:sz w:val="24"/>
-          <w:szCs w:val="24"/>
-        </w:rPr>
-        <w:lastRenderedPageBreak/>
-        <w:t xml:space="preserve">additional “boundary vertices” such that the total number of interior and boundary vertices is </w:t>
+        <w:t xml:space="preserve"> user-specified “interior vertices,” as well as additional “boundary vertices” such that the total number of interior and boundary vertices is </w:t>
       </w:r>
       <m:oMath>
         <m:sSub>
@@ -26018,7 +24858,17 @@
           <w:sz w:val="24"/>
           <w:szCs w:val="24"/>
         </w:rPr>
-        <w:t xml:space="preserve">Outputs from this triangulated mesh can then be used to calculate the precision (inverse-covariance) matrix for a multivariate normal probability density function for the value of a spatial variable at </w:t>
+        <w:t xml:space="preserve">Outputs from this triangulated mesh can then be used to calculate the precision (inverse-covariance) matrix for a multivariate normal probability density function for the value of a </w:t>
+      </w:r>
+      <w:r>
+        <w:rPr>
+          <w:rFonts w:ascii="Times New Roman" w:eastAsiaTheme="minorEastAsia" w:hAnsi="Times New Roman" w:cs="Times New Roman"/>
+          <w:iCs/>
+          <w:sz w:val="24"/>
+          <w:szCs w:val="24"/>
+        </w:rPr>
+        <w:lastRenderedPageBreak/>
+        <w:t xml:space="preserve">spatial variable at </w:t>
       </w:r>
       <w:r>
         <w:rPr>
@@ -26934,8 +25784,6 @@
         </w:rPr>
         <w:t>.</w:t>
       </w:r>
-      <w:bookmarkStart w:id="1" w:name="_GoBack"/>
-      <w:bookmarkEnd w:id="1"/>
     </w:p>
     <w:p>
       <w:pPr>
@@ -27092,18 +25940,7 @@
           <w:szCs w:val="24"/>
           <w:lang w:val="en-US"/>
         </w:rPr>
-        <w:t xml:space="preserve"> are fixed equal to their value at the nearest “knot.”  This involves </w:t>
-      </w:r>
-      <w:r>
-        <w:rPr>
-          <w:rFonts w:ascii="Times New Roman" w:eastAsiaTheme="minorEastAsia" w:hAnsi="Times New Roman" w:cs="Times New Roman"/>
-          <w:iCs/>
-          <w:sz w:val="24"/>
-          <w:szCs w:val="24"/>
-          <w:lang w:val="en-US"/>
-        </w:rPr>
-        <w:lastRenderedPageBreak/>
-        <w:t xml:space="preserve">specifying matrix </w:t>
+        <w:t xml:space="preserve"> are fixed equal to their value at the nearest “knot.”  This involves specifying matrix </w:t>
       </w:r>
       <m:oMath>
         <m:sSub>
@@ -27243,6 +26080,7 @@
           <w:szCs w:val="24"/>
           <w:lang w:val="en-US"/>
         </w:rPr>
+        <w:lastRenderedPageBreak/>
         <w:t>B</w:t>
       </w:r>
       <w:r>
@@ -28130,17 +26968,7 @@
           <w:sz w:val="24"/>
           <w:szCs w:val="24"/>
         </w:rPr>
-        <w:t xml:space="preserve">Depending upon user-specified options, different parameters will be either fixed (estimated via maximizing the log-likelihood) or random (integrated across when calculating the log-likelihood).  Please use R function </w:t>
-      </w:r>
-      <w:r>
-        <w:rPr>
-          <w:rFonts w:ascii="Times New Roman" w:eastAsiaTheme="minorEastAsia" w:hAnsi="Times New Roman" w:cs="Times New Roman"/>
-          <w:iCs/>
-          <w:sz w:val="24"/>
-          <w:szCs w:val="24"/>
-        </w:rPr>
-        <w:lastRenderedPageBreak/>
-        <w:t>`</w:t>
+        <w:t>Depending upon user-specified options, different parameters will be either fixed (estimated via maximizing the log-likelihood) or random (integrated across when calculating the log-likelihood).  Please use R function `</w:t>
       </w:r>
       <w:r>
         <w:rPr>
@@ -29165,7 +27993,6 @@
           <w:sz w:val="24"/>
           <w:szCs w:val="24"/>
         </w:rPr>
-        <w:lastRenderedPageBreak/>
         <w:t>Spatial factor analysis</w:t>
       </w:r>
       <w:r>
@@ -29308,6 +28135,7 @@
           <w:sz w:val="24"/>
           <w:szCs w:val="24"/>
         </w:rPr>
+        <w:lastRenderedPageBreak/>
         <w:t>Spatial dynamic factor analysis</w:t>
       </w:r>
       <w:r>
@@ -30160,7 +28988,6 @@
           <w:szCs w:val="24"/>
           <w:lang w:val="en-US"/>
         </w:rPr>
-        <w:lastRenderedPageBreak/>
         <w:t xml:space="preserve">where </w:t>
       </w:r>
       <m:oMath>
@@ -30436,7 +29263,17 @@
           <w:sz w:val="24"/>
           <w:szCs w:val="24"/>
         </w:rPr>
-        <w:t xml:space="preserve">, and other spatial variables are predicted similarly using matrix </w:t>
+        <w:t xml:space="preserve">, and other spatial variables are </w:t>
+      </w:r>
+      <w:r>
+        <w:rPr>
+          <w:rFonts w:ascii="Times New Roman" w:eastAsiaTheme="minorEastAsia" w:hAnsi="Times New Roman" w:cs="Times New Roman"/>
+          <w:iCs/>
+          <w:sz w:val="24"/>
+          <w:szCs w:val="24"/>
+        </w:rPr>
+        <w:lastRenderedPageBreak/>
+        <w:t xml:space="preserve">predicted similarly using matrix </w:t>
       </w:r>
       <m:oMath>
         <m:sSub>
@@ -32670,7 +31507,6 @@
           <w:sz w:val="24"/>
           <w:szCs w:val="24"/>
         </w:rPr>
-        <w:lastRenderedPageBreak/>
         <w:t xml:space="preserve">where </w:t>
       </w:r>
       <m:oMath>
@@ -32736,7 +31572,17 @@
           <w:sz w:val="24"/>
           <w:szCs w:val="24"/>
         </w:rPr>
-        <w:t xml:space="preserve">  This model-based approach to estimating distribution shift can account for differences in the spatial distribution of sampling, unlike conventional sample-based estimators </w:t>
+        <w:t xml:space="preserve">  This model-based approach to estimating </w:t>
+      </w:r>
+      <w:r>
+        <w:rPr>
+          <w:rFonts w:ascii="Times New Roman" w:eastAsiaTheme="minorEastAsia" w:hAnsi="Times New Roman" w:cs="Times New Roman"/>
+          <w:iCs/>
+          <w:sz w:val="24"/>
+          <w:szCs w:val="24"/>
+        </w:rPr>
+        <w:lastRenderedPageBreak/>
+        <w:t xml:space="preserve">distribution shift can account for differences in the spatial distribution of sampling, unlike conventional sample-based estimators </w:t>
       </w:r>
       <w:r>
         <w:rPr>
@@ -33485,7 +32331,6 @@
           <w:sz w:val="24"/>
           <w:szCs w:val="24"/>
         </w:rPr>
-        <w:lastRenderedPageBreak/>
         <w:t>Basic features in a generalized linear model</w:t>
       </w:r>
       <w:r>
@@ -33580,6 +32425,7 @@
           <w:sz w:val="24"/>
           <w:szCs w:val="24"/>
         </w:rPr>
+        <w:lastRenderedPageBreak/>
         <w:t>Continuous-valued data that include zeros using a delta-model with a lognormal or gamma distribution for positive values.</w:t>
       </w:r>
     </w:p>
@@ -34114,7 +32960,6 @@
           <w:sz w:val="24"/>
           <w:szCs w:val="24"/>
         </w:rPr>
-        <w:lastRenderedPageBreak/>
         <w:t>a linear effect;</w:t>
       </w:r>
       <w:r>
@@ -34239,6 +33084,7 @@
           <w:sz w:val="24"/>
           <w:szCs w:val="24"/>
         </w:rPr>
+        <w:lastRenderedPageBreak/>
         <w:t>Including a “multivariate” structure with multiple responses that covary due to a specified number of “factors” for spatial and spatio-temporal terms;</w:t>
       </w:r>
     </w:p>
@@ -34934,7 +33780,6 @@
           <w:sz w:val="24"/>
           <w:szCs w:val="24"/>
         </w:rPr>
-        <w:lastRenderedPageBreak/>
         <w:t>abundance indices;</w:t>
       </w:r>
     </w:p>
@@ -35062,6 +33907,7 @@
           <w:sz w:val="24"/>
           <w:szCs w:val="24"/>
         </w:rPr>
+        <w:lastRenderedPageBreak/>
         <w:t xml:space="preserve">synchrony among categories.  </w:t>
       </w:r>
     </w:p>
@@ -35754,18 +34600,7 @@
           <w:szCs w:val="24"/>
           <w:lang w:val="en-US"/>
         </w:rPr>
-        <w:t xml:space="preserve"> </w:t>
-      </w:r>
-      <w:r>
-        <w:rPr>
-          <w:rFonts w:ascii="Times New Roman" w:eastAsiaTheme="minorEastAsia" w:hAnsi="Times New Roman" w:cs="Times New Roman"/>
-          <w:iCs/>
-          <w:sz w:val="24"/>
-          <w:szCs w:val="24"/>
-          <w:lang w:val="en-US"/>
-        </w:rPr>
-        <w:lastRenderedPageBreak/>
-        <w:t xml:space="preserve">and/or </w:t>
+        <w:t xml:space="preserve"> and/or </w:t>
       </w:r>
       <m:oMath>
         <m:sSub>
@@ -36140,6 +34975,7 @@
           <w:sz w:val="24"/>
           <w:szCs w:val="24"/>
         </w:rPr>
+        <w:lastRenderedPageBreak/>
         <w:t>Encounter rates</w:t>
       </w:r>
       <w:r>
@@ -36767,7 +35603,6 @@
           <w:sz w:val="24"/>
           <w:szCs w:val="24"/>
         </w:rPr>
-        <w:lastRenderedPageBreak/>
         <w:t>Fitting encounter/non-encounter data</w:t>
       </w:r>
       <w:r>
@@ -36993,7 +35828,17 @@
           <w:sz w:val="24"/>
           <w:szCs w:val="24"/>
         </w:rPr>
-        <w:t xml:space="preserve">spatio-temporal variability in </w:t>
+        <w:t xml:space="preserve">spatio-temporal </w:t>
+      </w:r>
+      <w:r>
+        <w:rPr>
+          <w:rFonts w:ascii="Times New Roman" w:eastAsiaTheme="minorEastAsia" w:hAnsi="Times New Roman" w:cs="Times New Roman"/>
+          <w:iCs/>
+          <w:sz w:val="24"/>
+          <w:szCs w:val="24"/>
+        </w:rPr>
+        <w:lastRenderedPageBreak/>
+        <w:t xml:space="preserve">variability in </w:t>
       </w:r>
       <w:r>
         <w:rPr>
@@ -37410,17 +36255,7 @@
           <w:sz w:val="24"/>
           <w:szCs w:val="24"/>
         </w:rPr>
-        <w:t xml:space="preserve">I also thank the many volunteers and </w:t>
-      </w:r>
-      <w:r>
-        <w:rPr>
-          <w:rFonts w:ascii="Times New Roman" w:eastAsiaTheme="minorEastAsia" w:hAnsi="Times New Roman" w:cs="Times New Roman"/>
-          <w:iCs/>
-          <w:sz w:val="24"/>
-          <w:szCs w:val="24"/>
-        </w:rPr>
-        <w:lastRenderedPageBreak/>
-        <w:t>NOAA scientists who have served on sampling vessels that provided data to test these methods.  Finally, I think A. Gr</w:t>
+        <w:t>I also thank the many volunteers and NOAA scientists who have served on sampling vessels that provided data to test these methods.  Finally, I think A. Gr</w:t>
       </w:r>
       <w:r>
         <w:rPr>
@@ -41790,7 +40625,7 @@
           <w:rPr>
             <w:noProof/>
           </w:rPr>
-          <w:t>13</w:t>
+          <w:t>10</w:t>
         </w:r>
         <w:r>
           <w:rPr>
@@ -44557,552 +43392,6 @@
 </w:styles>
 </file>
 
-<file path=word/glossary/document.xml><?xml version="1.0" encoding="utf-8"?>
-<w:glossaryDocument xmlns:wpc="http://schemas.microsoft.com/office/word/2010/wordprocessingCanvas" xmlns:cx="http://schemas.microsoft.com/office/drawing/2014/chartex" xmlns:cx1="http://schemas.microsoft.com/office/drawing/2015/9/8/chartex" xmlns:mc="http://schemas.openxmlformats.org/markup-compatibility/2006" xmlns:o="urn:schemas-microsoft-com:office:office" xmlns:r="http://schemas.openxmlformats.org/officeDocument/2006/relationships" xmlns:m="http://schemas.openxmlformats.org/officeDocument/2006/math" xmlns:v="urn:schemas-microsoft-com:vml" xmlns:wp14="http://schemas.microsoft.com/office/word/2010/wordprocessingDrawing" xmlns:wp="http://schemas.openxmlformats.org/drawingml/2006/wordprocessingDrawing" xmlns:w10="urn:schemas-microsoft-com:office:word" xmlns:w="http://schemas.openxmlformats.org/wordprocessingml/2006/main" xmlns:w14="http://schemas.microsoft.com/office/word/2010/wordml" xmlns:w15="http://schemas.microsoft.com/office/word/2012/wordml" xmlns:w16se="http://schemas.microsoft.com/office/word/2015/wordml/symex" xmlns:wpg="http://schemas.microsoft.com/office/word/2010/wordprocessingGroup" xmlns:wpi="http://schemas.microsoft.com/office/word/2010/wordprocessingInk" xmlns:wne="http://schemas.microsoft.com/office/word/2006/wordml" xmlns:wps="http://schemas.microsoft.com/office/word/2010/wordprocessingShape" mc:Ignorable="w14 w15 w16se wp14"/>
-</file>
-
-<file path=word/glossary/fontTable.xml><?xml version="1.0" encoding="utf-8"?>
-<w:fonts xmlns:mc="http://schemas.openxmlformats.org/markup-compatibility/2006" xmlns:r="http://schemas.openxmlformats.org/officeDocument/2006/relationships" xmlns:w="http://schemas.openxmlformats.org/wordprocessingml/2006/main" xmlns:w14="http://schemas.microsoft.com/office/word/2010/wordml" xmlns:w15="http://schemas.microsoft.com/office/word/2012/wordml" xmlns:w16se="http://schemas.microsoft.com/office/word/2015/wordml/symex" mc:Ignorable="w14 w15 w16se">
-  <w:font w:name="Arial">
-    <w:panose1 w:val="020B0604020202020204"/>
-    <w:charset w:val="00"/>
-    <w:family w:val="swiss"/>
-    <w:pitch w:val="variable"/>
-    <w:sig w:usb0="E0002EFF" w:usb1="C000785B" w:usb2="00000009" w:usb3="00000000" w:csb0="000001FF" w:csb1="00000000"/>
-  </w:font>
-  <w:font w:name="Times New Roman">
-    <w:panose1 w:val="02020603050405020304"/>
-    <w:charset w:val="00"/>
-    <w:family w:val="roman"/>
-    <w:pitch w:val="variable"/>
-    <w:sig w:usb0="E0002EFF" w:usb1="C000785B" w:usb2="00000009" w:usb3="00000000" w:csb0="000001FF" w:csb1="00000000"/>
-  </w:font>
-  <w:font w:name="Calibri">
-    <w:panose1 w:val="020F0502020204030204"/>
-    <w:charset w:val="00"/>
-    <w:family w:val="swiss"/>
-    <w:pitch w:val="variable"/>
-    <w:sig w:usb0="E4002EFF" w:usb1="C000247B" w:usb2="00000009" w:usb3="00000000" w:csb0="000001FF" w:csb1="00000000"/>
-  </w:font>
-  <w:font w:name="Courier New">
-    <w:panose1 w:val="02070309020205020404"/>
-    <w:charset w:val="00"/>
-    <w:family w:val="modern"/>
-    <w:pitch w:val="fixed"/>
-    <w:sig w:usb0="E0002EFF" w:usb1="C0007843" w:usb2="00000009" w:usb3="00000000" w:csb0="000001FF" w:csb1="00000000"/>
-  </w:font>
-  <w:font w:name="Segoe UI">
-    <w:panose1 w:val="020B0502040204020203"/>
-    <w:charset w:val="00"/>
-    <w:family w:val="swiss"/>
-    <w:pitch w:val="variable"/>
-    <w:sig w:usb0="E4002EFF" w:usb1="C000E47F" w:usb2="00000009" w:usb3="00000000" w:csb0="000001FF" w:csb1="00000000"/>
-  </w:font>
-  <w:font w:name="Cambria Math">
-    <w:panose1 w:val="02040503050406030204"/>
-    <w:charset w:val="00"/>
-    <w:family w:val="roman"/>
-    <w:pitch w:val="variable"/>
-    <w:sig w:usb0="E00006FF" w:usb1="420024FF" w:usb2="02000000" w:usb3="00000000" w:csb0="0000019F" w:csb1="00000000"/>
-  </w:font>
-  <w:font w:name="Consolas">
-    <w:panose1 w:val="020B0609020204030204"/>
-    <w:charset w:val="00"/>
-    <w:family w:val="modern"/>
-    <w:pitch w:val="fixed"/>
-    <w:sig w:usb0="E00006FF" w:usb1="0000FCFF" w:usb2="00000001" w:usb3="00000000" w:csb0="0000019F" w:csb1="00000000"/>
-  </w:font>
-  <w:font w:name="Calibri Light">
-    <w:panose1 w:val="020F0302020204030204"/>
-    <w:charset w:val="00"/>
-    <w:family w:val="swiss"/>
-    <w:pitch w:val="variable"/>
-    <w:sig w:usb0="E4002EFF" w:usb1="C000247B" w:usb2="00000009" w:usb3="00000000" w:csb0="000001FF" w:csb1="00000000"/>
-  </w:font>
-</w:fonts>
-</file>
-
-<file path=word/glossary/settings.xml><?xml version="1.0" encoding="utf-8"?>
-<w:settings xmlns:mc="http://schemas.openxmlformats.org/markup-compatibility/2006" xmlns:o="urn:schemas-microsoft-com:office:office" xmlns:r="http://schemas.openxmlformats.org/officeDocument/2006/relationships" xmlns:m="http://schemas.openxmlformats.org/officeDocument/2006/math" xmlns:v="urn:schemas-microsoft-com:vml" xmlns:w10="urn:schemas-microsoft-com:office:word" xmlns:w="http://schemas.openxmlformats.org/wordprocessingml/2006/main" xmlns:w14="http://schemas.microsoft.com/office/word/2010/wordml" xmlns:w15="http://schemas.microsoft.com/office/word/2012/wordml" xmlns:w16se="http://schemas.microsoft.com/office/word/2015/wordml/symex" xmlns:sl="http://schemas.openxmlformats.org/schemaLibrary/2006/main" mc:Ignorable="w14 w15 w16se">
-  <w:view w:val="normal"/>
-  <w:revisionView w:formatting="0"/>
-  <w:defaultTabStop w:val="720"/>
-  <w:characterSpacingControl w:val="doNotCompress"/>
-  <w:compat>
-    <w:useFELayout/>
-    <w:compatSetting w:name="compatibilityMode" w:uri="http://schemas.microsoft.com/office/word" w:val="15"/>
-    <w:compatSetting w:name="overrideTableStyleFontSizeAndJustification" w:uri="http://schemas.microsoft.com/office/word" w:val="1"/>
-    <w:compatSetting w:name="enableOpenTypeFeatures" w:uri="http://schemas.microsoft.com/office/word" w:val="1"/>
-    <w:compatSetting w:name="doNotFlipMirrorIndents" w:uri="http://schemas.microsoft.com/office/word" w:val="1"/>
-    <w:compatSetting w:name="differentiateMultirowTableHeaders" w:uri="http://schemas.microsoft.com/office/word" w:val="1"/>
-  </w:compat>
-  <w:rsids>
-    <w:rsidRoot w:val="00514C00"/>
-    <w:rsid w:val="00377836"/>
-    <w:rsid w:val="00514C00"/>
-  </w:rsids>
-  <m:mathPr>
-    <m:mathFont m:val="Cambria Math"/>
-    <m:brkBin m:val="before"/>
-    <m:brkBinSub m:val="--"/>
-    <m:smallFrac m:val="0"/>
-    <m:dispDef/>
-    <m:lMargin m:val="0"/>
-    <m:rMargin m:val="0"/>
-    <m:defJc m:val="centerGroup"/>
-    <m:wrapIndent m:val="1440"/>
-    <m:intLim m:val="subSup"/>
-    <m:naryLim m:val="undOvr"/>
-  </m:mathPr>
-  <w:themeFontLang w:val="en-US"/>
-  <w:clrSchemeMapping w:bg1="light1" w:t1="dark1" w:bg2="light2" w:t2="dark2" w:accent1="accent1" w:accent2="accent2" w:accent3="accent3" w:accent4="accent4" w:accent5="accent5" w:accent6="accent6" w:hyperlink="hyperlink" w:followedHyperlink="followedHyperlink"/>
-  <w:decimalSymbol w:val="."/>
-  <w:listSeparator w:val=","/>
-  <w15:chartTrackingRefBased/>
-</w:settings>
-</file>
-
-<file path=word/glossary/styles.xml><?xml version="1.0" encoding="utf-8"?>
-<w:styles xmlns:mc="http://schemas.openxmlformats.org/markup-compatibility/2006" xmlns:r="http://schemas.openxmlformats.org/officeDocument/2006/relationships" xmlns:w="http://schemas.openxmlformats.org/wordprocessingml/2006/main" xmlns:w14="http://schemas.microsoft.com/office/word/2010/wordml" xmlns:w15="http://schemas.microsoft.com/office/word/2012/wordml" xmlns:w16se="http://schemas.microsoft.com/office/word/2015/wordml/symex" mc:Ignorable="w14 w15 w16se">
-  <w:docDefaults>
-    <w:rPrDefault>
-      <w:rPr>
-        <w:rFonts w:asciiTheme="minorHAnsi" w:eastAsiaTheme="minorEastAsia" w:hAnsiTheme="minorHAnsi" w:cstheme="minorBidi"/>
-        <w:sz w:val="22"/>
-        <w:szCs w:val="22"/>
-        <w:lang w:val="en-US" w:eastAsia="en-US" w:bidi="ar-SA"/>
-      </w:rPr>
-    </w:rPrDefault>
-    <w:pPrDefault>
-      <w:pPr>
-        <w:spacing w:after="160" w:line="259" w:lineRule="auto"/>
-      </w:pPr>
-    </w:pPrDefault>
-  </w:docDefaults>
-  <w:latentStyles w:defLockedState="0" w:defUIPriority="99" w:defSemiHidden="0" w:defUnhideWhenUsed="0" w:defQFormat="0" w:count="371">
-    <w:lsdException w:name="Normal" w:uiPriority="0" w:qFormat="1"/>
-    <w:lsdException w:name="heading 1" w:uiPriority="9" w:qFormat="1"/>
-    <w:lsdException w:name="heading 2" w:semiHidden="1" w:uiPriority="9" w:unhideWhenUsed="1" w:qFormat="1"/>
-    <w:lsdException w:name="heading 3" w:semiHidden="1" w:uiPriority="9" w:unhideWhenUsed="1" w:qFormat="1"/>
-    <w:lsdException w:name="heading 4" w:semiHidden="1" w:uiPriority="9" w:unhideWhenUsed="1" w:qFormat="1"/>
-    <w:lsdException w:name="heading 5" w:semiHidden="1" w:uiPriority="9" w:unhideWhenUsed="1" w:qFormat="1"/>
-    <w:lsdException w:name="heading 6" w:semiHidden="1" w:uiPriority="9" w:unhideWhenUsed="1" w:qFormat="1"/>
-    <w:lsdException w:name="heading 7" w:semiHidden="1" w:uiPriority="9" w:unhideWhenUsed="1" w:qFormat="1"/>
-    <w:lsdException w:name="heading 8" w:semiHidden="1" w:uiPriority="9" w:unhideWhenUsed="1" w:qFormat="1"/>
-    <w:lsdException w:name="heading 9" w:semiHidden="1" w:uiPriority="9" w:unhideWhenUsed="1" w:qFormat="1"/>
-    <w:lsdException w:name="index 1" w:semiHidden="1" w:unhideWhenUsed="1"/>
-    <w:lsdException w:name="index 2" w:semiHidden="1" w:unhideWhenUsed="1"/>
-    <w:lsdException w:name="index 3" w:semiHidden="1" w:unhideWhenUsed="1"/>
-    <w:lsdException w:name="index 4" w:semiHidden="1" w:unhideWhenUsed="1"/>
-    <w:lsdException w:name="index 5" w:semiHidden="1" w:unhideWhenUsed="1"/>
-    <w:lsdException w:name="index 6" w:semiHidden="1" w:unhideWhenUsed="1"/>
-    <w:lsdException w:name="index 7" w:semiHidden="1" w:unhideWhenUsed="1"/>
-    <w:lsdException w:name="index 8" w:semiHidden="1" w:unhideWhenUsed="1"/>
-    <w:lsdException w:name="index 9" w:semiHidden="1" w:unhideWhenUsed="1"/>
-    <w:lsdException w:name="toc 1" w:semiHidden="1" w:uiPriority="39" w:unhideWhenUsed="1"/>
-    <w:lsdException w:name="toc 2" w:semiHidden="1" w:uiPriority="39" w:unhideWhenUsed="1"/>
-    <w:lsdException w:name="toc 3" w:semiHidden="1" w:uiPriority="39" w:unhideWhenUsed="1"/>
-    <w:lsdException w:name="toc 4" w:semiHidden="1" w:uiPriority="39" w:unhideWhenUsed="1"/>
-    <w:lsdException w:name="toc 5" w:semiHidden="1" w:uiPriority="39" w:unhideWhenUsed="1"/>
-    <w:lsdException w:name="toc 6" w:semiHidden="1" w:uiPriority="39" w:unhideWhenUsed="1"/>
-    <w:lsdException w:name="toc 7" w:semiHidden="1" w:uiPriority="39" w:unhideWhenUsed="1"/>
-    <w:lsdException w:name="toc 8" w:semiHidden="1" w:uiPriority="39" w:unhideWhenUsed="1"/>
-    <w:lsdException w:name="toc 9" w:semiHidden="1" w:uiPriority="39" w:unhideWhenUsed="1"/>
-    <w:lsdException w:name="Normal Indent" w:semiHidden="1" w:unhideWhenUsed="1"/>
-    <w:lsdException w:name="footnote text" w:semiHidden="1" w:unhideWhenUsed="1"/>
-    <w:lsdException w:name="annotation text" w:semiHidden="1" w:unhideWhenUsed="1"/>
-    <w:lsdException w:name="header" w:semiHidden="1" w:unhideWhenUsed="1"/>
-    <w:lsdException w:name="footer" w:semiHidden="1" w:unhideWhenUsed="1"/>
-    <w:lsdException w:name="index heading" w:semiHidden="1" w:unhideWhenUsed="1"/>
-    <w:lsdException w:name="caption" w:semiHidden="1" w:uiPriority="35" w:unhideWhenUsed="1" w:qFormat="1"/>
-    <w:lsdException w:name="table of figures" w:semiHidden="1" w:unhideWhenUsed="1"/>
-    <w:lsdException w:name="envelope address" w:semiHidden="1" w:unhideWhenUsed="1"/>
-    <w:lsdException w:name="envelope return" w:semiHidden="1" w:unhideWhenUsed="1"/>
-    <w:lsdException w:name="footnote reference" w:semiHidden="1" w:unhideWhenUsed="1"/>
-    <w:lsdException w:name="annotation reference" w:semiHidden="1" w:unhideWhenUsed="1"/>
-    <w:lsdException w:name="line number" w:semiHidden="1" w:unhideWhenUsed="1"/>
-    <w:lsdException w:name="page number" w:semiHidden="1" w:unhideWhenUsed="1"/>
-    <w:lsdException w:name="endnote reference" w:semiHidden="1" w:unhideWhenUsed="1"/>
-    <w:lsdException w:name="endnote text" w:semiHidden="1" w:unhideWhenUsed="1"/>
-    <w:lsdException w:name="table of authorities" w:semiHidden="1" w:unhideWhenUsed="1"/>
-    <w:lsdException w:name="macro" w:semiHidden="1" w:unhideWhenUsed="1"/>
-    <w:lsdException w:name="toa heading" w:semiHidden="1" w:unhideWhenUsed="1"/>
-    <w:lsdException w:name="List" w:semiHidden="1" w:unhideWhenUsed="1"/>
-    <w:lsdException w:name="List Bullet" w:semiHidden="1" w:unhideWhenUsed="1"/>
-    <w:lsdException w:name="List Number" w:semiHidden="1" w:unhideWhenUsed="1"/>
-    <w:lsdException w:name="List 2" w:semiHidden="1" w:unhideWhenUsed="1"/>
-    <w:lsdException w:name="List 3" w:semiHidden="1" w:unhideWhenUsed="1"/>
-    <w:lsdException w:name="List 4" w:semiHidden="1" w:unhideWhenUsed="1"/>
-    <w:lsdException w:name="List 5" w:semiHidden="1" w:unhideWhenUsed="1"/>
-    <w:lsdException w:name="List Bullet 2" w:semiHidden="1" w:unhideWhenUsed="1"/>
-    <w:lsdException w:name="List Bullet 3" w:semiHidden="1" w:unhideWhenUsed="1"/>
-    <w:lsdException w:name="List Bullet 4" w:semiHidden="1" w:unhideWhenUsed="1"/>
-    <w:lsdException w:name="List Bullet 5" w:semiHidden="1" w:unhideWhenUsed="1"/>
-    <w:lsdException w:name="List Number 2" w:semiHidden="1" w:unhideWhenUsed="1"/>
-    <w:lsdException w:name="List Number 3" w:semiHidden="1" w:unhideWhenUsed="1"/>
-    <w:lsdException w:name="List Number 4" w:semiHidden="1" w:unhideWhenUsed="1"/>
-    <w:lsdException w:name="List Number 5" w:semiHidden="1" w:unhideWhenUsed="1"/>
-    <w:lsdException w:name="Title" w:uiPriority="10" w:qFormat="1"/>
-    <w:lsdException w:name="Closing" w:semiHidden="1" w:unhideWhenUsed="1"/>
-    <w:lsdException w:name="Signature" w:semiHidden="1" w:unhideWhenUsed="1"/>
-    <w:lsdException w:name="Default Paragraph Font" w:semiHidden="1" w:uiPriority="1" w:unhideWhenUsed="1"/>
-    <w:lsdException w:name="Body Text" w:semiHidden="1" w:unhideWhenUsed="1"/>
-    <w:lsdException w:name="Body Text Indent" w:semiHidden="1" w:unhideWhenUsed="1"/>
-    <w:lsdException w:name="List Continue" w:semiHidden="1" w:unhideWhenUsed="1"/>
-    <w:lsdException w:name="List Continue 2" w:semiHidden="1" w:unhideWhenUsed="1"/>
-    <w:lsdException w:name="List Continue 3" w:semiHidden="1" w:unhideWhenUsed="1"/>
-    <w:lsdException w:name="List Continue 4" w:semiHidden="1" w:unhideWhenUsed="1"/>
-    <w:lsdException w:name="List Continue 5" w:semiHidden="1" w:unhideWhenUsed="1"/>
-    <w:lsdException w:name="Message Header" w:semiHidden="1" w:unhideWhenUsed="1"/>
-    <w:lsdException w:name="Subtitle" w:uiPriority="11" w:qFormat="1"/>
-    <w:lsdException w:name="Salutation" w:semiHidden="1" w:unhideWhenUsed="1"/>
-    <w:lsdException w:name="Date" w:semiHidden="1" w:unhideWhenUsed="1"/>
-    <w:lsdException w:name="Body Text First Indent" w:semiHidden="1" w:unhideWhenUsed="1"/>
-    <w:lsdException w:name="Body Text First Indent 2" w:semiHidden="1" w:unhideWhenUsed="1"/>
-    <w:lsdException w:name="Note Heading" w:semiHidden="1" w:unhideWhenUsed="1"/>
-    <w:lsdException w:name="Body Text 2" w:semiHidden="1" w:unhideWhenUsed="1"/>
-    <w:lsdException w:name="Body Text 3" w:semiHidden="1" w:unhideWhenUsed="1"/>
-    <w:lsdException w:name="Body Text Indent 2" w:semiHidden="1" w:unhideWhenUsed="1"/>
-    <w:lsdException w:name="Body Text Indent 3" w:semiHidden="1" w:unhideWhenUsed="1"/>
-    <w:lsdException w:name="Block Text" w:semiHidden="1" w:unhideWhenUsed="1"/>
-    <w:lsdException w:name="Hyperlink" w:semiHidden="1" w:unhideWhenUsed="1"/>
-    <w:lsdException w:name="FollowedHyperlink" w:semiHidden="1" w:unhideWhenUsed="1"/>
-    <w:lsdException w:name="Strong" w:uiPriority="22" w:qFormat="1"/>
-    <w:lsdException w:name="Emphasis" w:uiPriority="20" w:qFormat="1"/>
-    <w:lsdException w:name="Document Map" w:semiHidden="1" w:unhideWhenUsed="1"/>
-    <w:lsdException w:name="Plain Text" w:semiHidden="1" w:unhideWhenUsed="1"/>
-    <w:lsdException w:name="E-mail Signature" w:semiHidden="1" w:unhideWhenUsed="1"/>
-    <w:lsdException w:name="HTML Top of Form" w:semiHidden="1" w:unhideWhenUsed="1"/>
-    <w:lsdException w:name="HTML Bottom of Form" w:semiHidden="1" w:unhideWhenUsed="1"/>
-    <w:lsdException w:name="Normal (Web)" w:semiHidden="1" w:unhideWhenUsed="1"/>
-    <w:lsdException w:name="HTML Acronym" w:semiHidden="1" w:unhideWhenUsed="1"/>
-    <w:lsdException w:name="HTML Address" w:semiHidden="1" w:unhideWhenUsed="1"/>
-    <w:lsdException w:name="HTML Cite" w:semiHidden="1" w:unhideWhenUsed="1"/>
-    <w:lsdException w:name="HTML Code" w:semiHidden="1" w:unhideWhenUsed="1"/>
-    <w:lsdException w:name="HTML Definition" w:semiHidden="1" w:unhideWhenUsed="1"/>
-    <w:lsdException w:name="HTML Keyboard" w:semiHidden="1" w:unhideWhenUsed="1"/>
-    <w:lsdException w:name="HTML Preformatted" w:semiHidden="1" w:unhideWhenUsed="1"/>
-    <w:lsdException w:name="HTML Sample" w:semiHidden="1" w:unhideWhenUsed="1"/>
-    <w:lsdException w:name="HTML Typewriter" w:semiHidden="1" w:unhideWhenUsed="1"/>
-    <w:lsdException w:name="HTML Variable" w:semiHidden="1" w:unhideWhenUsed="1"/>
-    <w:lsdException w:name="Normal Table" w:semiHidden="1" w:unhideWhenUsed="1"/>
-    <w:lsdException w:name="annotation subject" w:semiHidden="1" w:unhideWhenUsed="1"/>
-    <w:lsdException w:name="No List" w:semiHidden="1" w:unhideWhenUsed="1"/>
-    <w:lsdException w:name="Outline List 1" w:semiHidden="1" w:unhideWhenUsed="1"/>
-    <w:lsdException w:name="Outline List 2" w:semiHidden="1" w:unhideWhenUsed="1"/>
-    <w:lsdException w:name="Outline List 3" w:semiHidden="1" w:unhideWhenUsed="1"/>
-    <w:lsdException w:name="Table Simple 1" w:semiHidden="1" w:unhideWhenUsed="1"/>
-    <w:lsdException w:name="Table Simple 2" w:semiHidden="1" w:unhideWhenUsed="1"/>
-    <w:lsdException w:name="Table Simple 3" w:semiHidden="1" w:unhideWhenUsed="1"/>
-    <w:lsdException w:name="Table Classic 1" w:semiHidden="1" w:unhideWhenUsed="1"/>
-    <w:lsdException w:name="Table Classic 2" w:semiHidden="1" w:unhideWhenUsed="1"/>
-    <w:lsdException w:name="Table Classic 3" w:semiHidden="1" w:unhideWhenUsed="1"/>
-    <w:lsdException w:name="Table Classic 4" w:semiHidden="1" w:unhideWhenUsed="1"/>
-    <w:lsdException w:name="Table Colorful 1" w:semiHidden="1" w:unhideWhenUsed="1"/>
-    <w:lsdException w:name="Table Colorful 2" w:semiHidden="1" w:unhideWhenUsed="1"/>
-    <w:lsdException w:name="Table Colorful 3" w:semiHidden="1" w:unhideWhenUsed="1"/>
-    <w:lsdException w:name="Table Columns 1" w:semiHidden="1" w:unhideWhenUsed="1"/>
-    <w:lsdException w:name="Table Columns 2" w:semiHidden="1" w:unhideWhenUsed="1"/>
-    <w:lsdException w:name="Table Columns 3" w:semiHidden="1" w:unhideWhenUsed="1"/>
-    <w:lsdException w:name="Table Columns 4" w:semiHidden="1" w:unhideWhenUsed="1"/>
-    <w:lsdException w:name="Table Columns 5" w:semiHidden="1" w:unhideWhenUsed="1"/>
-    <w:lsdException w:name="Table Grid 1" w:semiHidden="1" w:unhideWhenUsed="1"/>
-    <w:lsdException w:name="Table Grid 2" w:semiHidden="1" w:unhideWhenUsed="1"/>
-    <w:lsdException w:name="Table Grid 3" w:semiHidden="1" w:unhideWhenUsed="1"/>
-    <w:lsdException w:name="Table Grid 4" w:semiHidden="1" w:unhideWhenUsed="1"/>
-    <w:lsdException w:name="Table Grid 5" w:semiHidden="1" w:unhideWhenUsed="1"/>
-    <w:lsdException w:name="Table Grid 6" w:semiHidden="1" w:unhideWhenUsed="1"/>
-    <w:lsdException w:name="Table Grid 7" w:semiHidden="1" w:unhideWhenUsed="1"/>
-    <w:lsdException w:name="Table Grid 8" w:semiHidden="1" w:unhideWhenUsed="1"/>
-    <w:lsdException w:name="Table List 1" w:semiHidden="1" w:unhideWhenUsed="1"/>
-    <w:lsdException w:name="Table List 2" w:semiHidden="1" w:unhideWhenUsed="1"/>
-    <w:lsdException w:name="Table List 3" w:semiHidden="1" w:unhideWhenUsed="1"/>
-    <w:lsdException w:name="Table List 4" w:semiHidden="1" w:unhideWhenUsed="1"/>
-    <w:lsdException w:name="Table List 5" w:semiHidden="1" w:unhideWhenUsed="1"/>
-    <w:lsdException w:name="Table List 6" w:semiHidden="1" w:unhideWhenUsed="1"/>
-    <w:lsdException w:name="Table List 7" w:semiHidden="1" w:unhideWhenUsed="1"/>
-    <w:lsdException w:name="Table List 8" w:semiHidden="1" w:unhideWhenUsed="1"/>
-    <w:lsdException w:name="Table 3D effects 1" w:semiHidden="1" w:unhideWhenUsed="1"/>
-    <w:lsdException w:name="Table 3D effects 2" w:semiHidden="1" w:unhideWhenUsed="1"/>
-    <w:lsdException w:name="Table 3D effects 3" w:semiHidden="1" w:unhideWhenUsed="1"/>
-    <w:lsdException w:name="Table Contemporary" w:semiHidden="1" w:unhideWhenUsed="1"/>
-    <w:lsdException w:name="Table Elegant" w:semiHidden="1" w:unhideWhenUsed="1"/>
-    <w:lsdException w:name="Table Professional" w:semiHidden="1" w:unhideWhenUsed="1"/>
-    <w:lsdException w:name="Table Subtle 1" w:semiHidden="1" w:unhideWhenUsed="1"/>
-    <w:lsdException w:name="Table Subtle 2" w:semiHidden="1" w:unhideWhenUsed="1"/>
-    <w:lsdException w:name="Table Web 1" w:semiHidden="1" w:unhideWhenUsed="1"/>
-    <w:lsdException w:name="Table Web 2" w:semiHidden="1" w:unhideWhenUsed="1"/>
-    <w:lsdException w:name="Table Web 3" w:semiHidden="1" w:unhideWhenUsed="1"/>
-    <w:lsdException w:name="Balloon Text" w:semiHidden="1" w:unhideWhenUsed="1"/>
-    <w:lsdException w:name="Table Grid" w:uiPriority="39"/>
-    <w:lsdException w:name="Table Theme" w:semiHidden="1" w:unhideWhenUsed="1"/>
-    <w:lsdException w:name="Placeholder Text" w:semiHidden="1"/>
-    <w:lsdException w:name="No Spacing" w:uiPriority="1" w:qFormat="1"/>
-    <w:lsdException w:name="Light Shading" w:uiPriority="60"/>
-    <w:lsdException w:name="Light List" w:uiPriority="61"/>
-    <w:lsdException w:name="Light Grid" w:uiPriority="62"/>
-    <w:lsdException w:name="Medium Shading 1" w:uiPriority="63"/>
-    <w:lsdException w:name="Medium Shading 2" w:uiPriority="64"/>
-    <w:lsdException w:name="Medium List 1" w:uiPriority="65"/>
-    <w:lsdException w:name="Medium List 2" w:uiPriority="66"/>
-    <w:lsdException w:name="Medium Grid 1" w:uiPriority="67"/>
-    <w:lsdException w:name="Medium Grid 2" w:uiPriority="68"/>
-    <w:lsdException w:name="Medium Grid 3" w:uiPriority="69"/>
-    <w:lsdException w:name="Dark List" w:uiPriority="70"/>
-    <w:lsdException w:name="Colorful Shading" w:uiPriority="71"/>
-    <w:lsdException w:name="Colorful List" w:uiPriority="72"/>
-    <w:lsdException w:name="Colorful Grid" w:uiPriority="73"/>
-    <w:lsdException w:name="Light Shading Accent 1" w:uiPriority="60"/>
-    <w:lsdException w:name="Light List Accent 1" w:uiPriority="61"/>
-    <w:lsdException w:name="Light Grid Accent 1" w:uiPriority="62"/>
-    <w:lsdException w:name="Medium Shading 1 Accent 1" w:uiPriority="63"/>
-    <w:lsdException w:name="Medium Shading 2 Accent 1" w:uiPriority="64"/>
-    <w:lsdException w:name="Medium List 1 Accent 1" w:uiPriority="65"/>
-    <w:lsdException w:name="Revision" w:semiHidden="1"/>
-    <w:lsdException w:name="List Paragraph" w:uiPriority="34" w:qFormat="1"/>
-    <w:lsdException w:name="Quote" w:uiPriority="29" w:qFormat="1"/>
-    <w:lsdException w:name="Intense Quote" w:uiPriority="30" w:qFormat="1"/>
-    <w:lsdException w:name="Medium List 2 Accent 1" w:uiPriority="66"/>
-    <w:lsdException w:name="Medium Grid 1 Accent 1" w:uiPriority="67"/>
-    <w:lsdException w:name="Medium Grid 2 Accent 1" w:uiPriority="68"/>
-    <w:lsdException w:name="Medium Grid 3 Accent 1" w:uiPriority="69"/>
-    <w:lsdException w:name="Dark List Accent 1" w:uiPriority="70"/>
-    <w:lsdException w:name="Colorful Shading Accent 1" w:uiPriority="71"/>
-    <w:lsdException w:name="Colorful List Accent 1" w:uiPriority="72"/>
-    <w:lsdException w:name="Colorful Grid Accent 1" w:uiPriority="73"/>
-    <w:lsdException w:name="Light Shading Accent 2" w:uiPriority="60"/>
-    <w:lsdException w:name="Light List Accent 2" w:uiPriority="61"/>
-    <w:lsdException w:name="Light Grid Accent 2" w:uiPriority="62"/>
-    <w:lsdException w:name="Medium Shading 1 Accent 2" w:uiPriority="63"/>
-    <w:lsdException w:name="Medium Shading 2 Accent 2" w:uiPriority="64"/>
-    <w:lsdException w:name="Medium List 1 Accent 2" w:uiPriority="65"/>
-    <w:lsdException w:name="Medium List 2 Accent 2" w:uiPriority="66"/>
-    <w:lsdException w:name="Medium Grid 1 Accent 2" w:uiPriority="67"/>
-    <w:lsdException w:name="Medium Grid 2 Accent 2" w:uiPriority="68"/>
-    <w:lsdException w:name="Medium Grid 3 Accent 2" w:uiPriority="69"/>
-    <w:lsdException w:name="Dark List Accent 2" w:uiPriority="70"/>
-    <w:lsdException w:name="Colorful Shading Accent 2" w:uiPriority="71"/>
-    <w:lsdException w:name="Colorful List Accent 2" w:uiPriority="72"/>
-    <w:lsdException w:name="Colorful Grid Accent 2" w:uiPriority="73"/>
-    <w:lsdException w:name="Light Shading Accent 3" w:uiPriority="60"/>
-    <w:lsdException w:name="Light List Accent 3" w:uiPriority="61"/>
-    <w:lsdException w:name="Light Grid Accent 3" w:uiPriority="62"/>
-    <w:lsdException w:name="Medium Shading 1 Accent 3" w:uiPriority="63"/>
-    <w:lsdException w:name="Medium Shading 2 Accent 3" w:uiPriority="64"/>
-    <w:lsdException w:name="Medium List 1 Accent 3" w:uiPriority="65"/>
-    <w:lsdException w:name="Medium List 2 Accent 3" w:uiPriority="66"/>
-    <w:lsdException w:name="Medium Grid 1 Accent 3" w:uiPriority="67"/>
-    <w:lsdException w:name="Medium Grid 2 Accent 3" w:uiPriority="68"/>
-    <w:lsdException w:name="Medium Grid 3 Accent 3" w:uiPriority="69"/>
-    <w:lsdException w:name="Dark List Accent 3" w:uiPriority="70"/>
-    <w:lsdException w:name="Colorful Shading Accent 3" w:uiPriority="71"/>
-    <w:lsdException w:name="Colorful List Accent 3" w:uiPriority="72"/>
-    <w:lsdException w:name="Colorful Grid Accent 3" w:uiPriority="73"/>
-    <w:lsdException w:name="Light Shading Accent 4" w:uiPriority="60"/>
-    <w:lsdException w:name="Light List Accent 4" w:uiPriority="61"/>
-    <w:lsdException w:name="Light Grid Accent 4" w:uiPriority="62"/>
-    <w:lsdException w:name="Medium Shading 1 Accent 4" w:uiPriority="63"/>
-    <w:lsdException w:name="Medium Shading 2 Accent 4" w:uiPriority="64"/>
-    <w:lsdException w:name="Medium List 1 Accent 4" w:uiPriority="65"/>
-    <w:lsdException w:name="Medium List 2 Accent 4" w:uiPriority="66"/>
-    <w:lsdException w:name="Medium Grid 1 Accent 4" w:uiPriority="67"/>
-    <w:lsdException w:name="Medium Grid 2 Accent 4" w:uiPriority="68"/>
-    <w:lsdException w:name="Medium Grid 3 Accent 4" w:uiPriority="69"/>
-    <w:lsdException w:name="Dark List Accent 4" w:uiPriority="70"/>
-    <w:lsdException w:name="Colorful Shading Accent 4" w:uiPriority="71"/>
-    <w:lsdException w:name="Colorful List Accent 4" w:uiPriority="72"/>
-    <w:lsdException w:name="Colorful Grid Accent 4" w:uiPriority="73"/>
-    <w:lsdException w:name="Light Shading Accent 5" w:uiPriority="60"/>
-    <w:lsdException w:name="Light List Accent 5" w:uiPriority="61"/>
-    <w:lsdException w:name="Light Grid Accent 5" w:uiPriority="62"/>
-    <w:lsdException w:name="Medium Shading 1 Accent 5" w:uiPriority="63"/>
-    <w:lsdException w:name="Medium Shading 2 Accent 5" w:uiPriority="64"/>
-    <w:lsdException w:name="Medium List 1 Accent 5" w:uiPriority="65"/>
-    <w:lsdException w:name="Medium List 2 Accent 5" w:uiPriority="66"/>
-    <w:lsdException w:name="Medium Grid 1 Accent 5" w:uiPriority="67"/>
-    <w:lsdException w:name="Medium Grid 2 Accent 5" w:uiPriority="68"/>
-    <w:lsdException w:name="Medium Grid 3 Accent 5" w:uiPriority="69"/>
-    <w:lsdException w:name="Dark List Accent 5" w:uiPriority="70"/>
-    <w:lsdException w:name="Colorful Shading Accent 5" w:uiPriority="71"/>
-    <w:lsdException w:name="Colorful List Accent 5" w:uiPriority="72"/>
-    <w:lsdException w:name="Colorful Grid Accent 5" w:uiPriority="73"/>
-    <w:lsdException w:name="Light Shading Accent 6" w:uiPriority="60"/>
-    <w:lsdException w:name="Light List Accent 6" w:uiPriority="61"/>
-    <w:lsdException w:name="Light Grid Accent 6" w:uiPriority="62"/>
-    <w:lsdException w:name="Medium Shading 1 Accent 6" w:uiPriority="63"/>
-    <w:lsdException w:name="Medium Shading 2 Accent 6" w:uiPriority="64"/>
-    <w:lsdException w:name="Medium List 1 Accent 6" w:uiPriority="65"/>
-    <w:lsdException w:name="Medium List 2 Accent 6" w:uiPriority="66"/>
-    <w:lsdException w:name="Medium Grid 1 Accent 6" w:uiPriority="67"/>
-    <w:lsdException w:name="Medium Grid 2 Accent 6" w:uiPriority="68"/>
-    <w:lsdException w:name="Medium Grid 3 Accent 6" w:uiPriority="69"/>
-    <w:lsdException w:name="Dark List Accent 6" w:uiPriority="70"/>
-    <w:lsdException w:name="Colorful Shading Accent 6" w:uiPriority="71"/>
-    <w:lsdException w:name="Colorful List Accent 6" w:uiPriority="72"/>
-    <w:lsdException w:name="Colorful Grid Accent 6" w:uiPriority="73"/>
-    <w:lsdException w:name="Subtle Emphasis" w:uiPriority="19" w:qFormat="1"/>
-    <w:lsdException w:name="Intense Emphasis" w:uiPriority="21" w:qFormat="1"/>
-    <w:lsdException w:name="Subtle Reference" w:uiPriority="31" w:qFormat="1"/>
-    <w:lsdException w:name="Intense Reference" w:uiPriority="32" w:qFormat="1"/>
-    <w:lsdException w:name="Book Title" w:uiPriority="33" w:qFormat="1"/>
-    <w:lsdException w:name="Bibliography" w:semiHidden="1" w:uiPriority="37" w:unhideWhenUsed="1"/>
-    <w:lsdException w:name="TOC Heading" w:semiHidden="1" w:uiPriority="39" w:unhideWhenUsed="1" w:qFormat="1"/>
-    <w:lsdException w:name="Plain Table 1" w:uiPriority="41"/>
-    <w:lsdException w:name="Plain Table 2" w:uiPriority="42"/>
-    <w:lsdException w:name="Plain Table 3" w:uiPriority="43"/>
-    <w:lsdException w:name="Plain Table 4" w:uiPriority="44"/>
-    <w:lsdException w:name="Plain Table 5" w:uiPriority="45"/>
-    <w:lsdException w:name="Grid Table Light" w:uiPriority="40"/>
-    <w:lsdException w:name="Grid Table 1 Light" w:uiPriority="46"/>
-    <w:lsdException w:name="Grid Table 2" w:uiPriority="47"/>
-    <w:lsdException w:name="Grid Table 3" w:uiPriority="48"/>
-    <w:lsdException w:name="Grid Table 4" w:uiPriority="49"/>
-    <w:lsdException w:name="Grid Table 5 Dark" w:uiPriority="50"/>
-    <w:lsdException w:name="Grid Table 6 Colorful" w:uiPriority="51"/>
-    <w:lsdException w:name="Grid Table 7 Colorful" w:uiPriority="52"/>
-    <w:lsdException w:name="Grid Table 1 Light Accent 1" w:uiPriority="46"/>
-    <w:lsdException w:name="Grid Table 2 Accent 1" w:uiPriority="47"/>
-    <w:lsdException w:name="Grid Table 3 Accent 1" w:uiPriority="48"/>
-    <w:lsdException w:name="Grid Table 4 Accent 1" w:uiPriority="49"/>
-    <w:lsdException w:name="Grid Table 5 Dark Accent 1" w:uiPriority="50"/>
-    <w:lsdException w:name="Grid Table 6 Colorful Accent 1" w:uiPriority="51"/>
-    <w:lsdException w:name="Grid Table 7 Colorful Accent 1" w:uiPriority="52"/>
-    <w:lsdException w:name="Grid Table 1 Light Accent 2" w:uiPriority="46"/>
-    <w:lsdException w:name="Grid Table 2 Accent 2" w:uiPriority="47"/>
-    <w:lsdException w:name="Grid Table 3 Accent 2" w:uiPriority="48"/>
-    <w:lsdException w:name="Grid Table 4 Accent 2" w:uiPriority="49"/>
-    <w:lsdException w:name="Grid Table 5 Dark Accent 2" w:uiPriority="50"/>
-    <w:lsdException w:name="Grid Table 6 Colorful Accent 2" w:uiPriority="51"/>
-    <w:lsdException w:name="Grid Table 7 Colorful Accent 2" w:uiPriority="52"/>
-    <w:lsdException w:name="Grid Table 1 Light Accent 3" w:uiPriority="46"/>
-    <w:lsdException w:name="Grid Table 2 Accent 3" w:uiPriority="47"/>
-    <w:lsdException w:name="Grid Table 3 Accent 3" w:uiPriority="48"/>
-    <w:lsdException w:name="Grid Table 4 Accent 3" w:uiPriority="49"/>
-    <w:lsdException w:name="Grid Table 5 Dark Accent 3" w:uiPriority="50"/>
-    <w:lsdException w:name="Grid Table 6 Colorful Accent 3" w:uiPriority="51"/>
-    <w:lsdException w:name="Grid Table 7 Colorful Accent 3" w:uiPriority="52"/>
-    <w:lsdException w:name="Grid Table 1 Light Accent 4" w:uiPriority="46"/>
-    <w:lsdException w:name="Grid Table 2 Accent 4" w:uiPriority="47"/>
-    <w:lsdException w:name="Grid Table 3 Accent 4" w:uiPriority="48"/>
-    <w:lsdException w:name="Grid Table 4 Accent 4" w:uiPriority="49"/>
-    <w:lsdException w:name="Grid Table 5 Dark Accent 4" w:uiPriority="50"/>
-    <w:lsdException w:name="Grid Table 6 Colorful Accent 4" w:uiPriority="51"/>
-    <w:lsdException w:name="Grid Table 7 Colorful Accent 4" w:uiPriority="52"/>
-    <w:lsdException w:name="Grid Table 1 Light Accent 5" w:uiPriority="46"/>
-    <w:lsdException w:name="Grid Table 2 Accent 5" w:uiPriority="47"/>
-    <w:lsdException w:name="Grid Table 3 Accent 5" w:uiPriority="48"/>
-    <w:lsdException w:name="Grid Table 4 Accent 5" w:uiPriority="49"/>
-    <w:lsdException w:name="Grid Table 5 Dark Accent 5" w:uiPriority="50"/>
-    <w:lsdException w:name="Grid Table 6 Colorful Accent 5" w:uiPriority="51"/>
-    <w:lsdException w:name="Grid Table 7 Colorful Accent 5" w:uiPriority="52"/>
-    <w:lsdException w:name="Grid Table 1 Light Accent 6" w:uiPriority="46"/>
-    <w:lsdException w:name="Grid Table 2 Accent 6" w:uiPriority="47"/>
-    <w:lsdException w:name="Grid Table 3 Accent 6" w:uiPriority="48"/>
-    <w:lsdException w:name="Grid Table 4 Accent 6" w:uiPriority="49"/>
-    <w:lsdException w:name="Grid Table 5 Dark Accent 6" w:uiPriority="50"/>
-    <w:lsdException w:name="Grid Table 6 Colorful Accent 6" w:uiPriority="51"/>
-    <w:lsdException w:name="Grid Table 7 Colorful Accent 6" w:uiPriority="52"/>
-    <w:lsdException w:name="List Table 1 Light" w:uiPriority="46"/>
-    <w:lsdException w:name="List Table 2" w:uiPriority="47"/>
-    <w:lsdException w:name="List Table 3" w:uiPriority="48"/>
-    <w:lsdException w:name="List Table 4" w:uiPriority="49"/>
-    <w:lsdException w:name="List Table 5 Dark" w:uiPriority="50"/>
-    <w:lsdException w:name="List Table 6 Colorful" w:uiPriority="51"/>
-    <w:lsdException w:name="List Table 7 Colorful" w:uiPriority="52"/>
-    <w:lsdException w:name="List Table 1 Light Accent 1" w:uiPriority="46"/>
-    <w:lsdException w:name="List Table 2 Accent 1" w:uiPriority="47"/>
-    <w:lsdException w:name="List Table 3 Accent 1" w:uiPriority="48"/>
-    <w:lsdException w:name="List Table 4 Accent 1" w:uiPriority="49"/>
-    <w:lsdException w:name="List Table 5 Dark Accent 1" w:uiPriority="50"/>
-    <w:lsdException w:name="List Table 6 Colorful Accent 1" w:uiPriority="51"/>
-    <w:lsdException w:name="List Table 7 Colorful Accent 1" w:uiPriority="52"/>
-    <w:lsdException w:name="List Table 1 Light Accent 2" w:uiPriority="46"/>
-    <w:lsdException w:name="List Table 2 Accent 2" w:uiPriority="47"/>
-    <w:lsdException w:name="List Table 3 Accent 2" w:uiPriority="48"/>
-    <w:lsdException w:name="List Table 4 Accent 2" w:uiPriority="49"/>
-    <w:lsdException w:name="List Table 5 Dark Accent 2" w:uiPriority="50"/>
-    <w:lsdException w:name="List Table 6 Colorful Accent 2" w:uiPriority="51"/>
-    <w:lsdException w:name="List Table 7 Colorful Accent 2" w:uiPriority="52"/>
-    <w:lsdException w:name="List Table 1 Light Accent 3" w:uiPriority="46"/>
-    <w:lsdException w:name="List Table 2 Accent 3" w:uiPriority="47"/>
-    <w:lsdException w:name="List Table 3 Accent 3" w:uiPriority="48"/>
-    <w:lsdException w:name="List Table 4 Accent 3" w:uiPriority="49"/>
-    <w:lsdException w:name="List Table 5 Dark Accent 3" w:uiPriority="50"/>
-    <w:lsdException w:name="List Table 6 Colorful Accent 3" w:uiPriority="51"/>
-    <w:lsdException w:name="List Table 7 Colorful Accent 3" w:uiPriority="52"/>
-    <w:lsdException w:name="List Table 1 Light Accent 4" w:uiPriority="46"/>
-    <w:lsdException w:name="List Table 2 Accent 4" w:uiPriority="47"/>
-    <w:lsdException w:name="List Table 3 Accent 4" w:uiPriority="48"/>
-    <w:lsdException w:name="List Table 4 Accent 4" w:uiPriority="49"/>
-    <w:lsdException w:name="List Table 5 Dark Accent 4" w:uiPriority="50"/>
-    <w:lsdException w:name="List Table 6 Colorful Accent 4" w:uiPriority="51"/>
-    <w:lsdException w:name="List Table 7 Colorful Accent 4" w:uiPriority="52"/>
-    <w:lsdException w:name="List Table 1 Light Accent 5" w:uiPriority="46"/>
-    <w:lsdException w:name="List Table 2 Accent 5" w:uiPriority="47"/>
-    <w:lsdException w:name="List Table 3 Accent 5" w:uiPriority="48"/>
-    <w:lsdException w:name="List Table 4 Accent 5" w:uiPriority="49"/>
-    <w:lsdException w:name="List Table 5 Dark Accent 5" w:uiPriority="50"/>
-    <w:lsdException w:name="List Table 6 Colorful Accent 5" w:uiPriority="51"/>
-    <w:lsdException w:name="List Table 7 Colorful Accent 5" w:uiPriority="52"/>
-    <w:lsdException w:name="List Table 1 Light Accent 6" w:uiPriority="46"/>
-    <w:lsdException w:name="List Table 2 Accent 6" w:uiPriority="47"/>
-    <w:lsdException w:name="List Table 3 Accent 6" w:uiPriority="48"/>
-    <w:lsdException w:name="List Table 4 Accent 6" w:uiPriority="49"/>
-    <w:lsdException w:name="List Table 5 Dark Accent 6" w:uiPriority="50"/>
-    <w:lsdException w:name="List Table 6 Colorful Accent 6" w:uiPriority="51"/>
-    <w:lsdException w:name="List Table 7 Colorful Accent 6" w:uiPriority="52"/>
-  </w:latentStyles>
-  <w:style w:type="paragraph" w:default="1" w:styleId="Normal">
-    <w:name w:val="Normal"/>
-    <w:qFormat/>
-  </w:style>
-  <w:style w:type="character" w:default="1" w:styleId="DefaultParagraphFont">
-    <w:name w:val="Default Paragraph Font"/>
-    <w:uiPriority w:val="1"/>
-    <w:semiHidden/>
-    <w:unhideWhenUsed/>
-  </w:style>
-  <w:style w:type="table" w:default="1" w:styleId="TableNormal">
-    <w:name w:val="Normal Table"/>
-    <w:uiPriority w:val="99"/>
-    <w:semiHidden/>
-    <w:unhideWhenUsed/>
-    <w:tblPr>
-      <w:tblInd w:w="0" w:type="dxa"/>
-      <w:tblCellMar>
-        <w:top w:w="0" w:type="dxa"/>
-        <w:left w:w="108" w:type="dxa"/>
-        <w:bottom w:w="0" w:type="dxa"/>
-        <w:right w:w="108" w:type="dxa"/>
-      </w:tblCellMar>
-    </w:tblPr>
-  </w:style>
-  <w:style w:type="numbering" w:default="1" w:styleId="NoList">
-    <w:name w:val="No List"/>
-    <w:uiPriority w:val="99"/>
-    <w:semiHidden/>
-    <w:unhideWhenUsed/>
-  </w:style>
-  <w:style w:type="character" w:styleId="PlaceholderText">
-    <w:name w:val="Placeholder Text"/>
-    <w:basedOn w:val="DefaultParagraphFont"/>
-    <w:uiPriority w:val="99"/>
-    <w:semiHidden/>
-    <w:rsid w:val="00377836"/>
-    <w:rPr>
-      <w:color w:val="808080"/>
-    </w:rPr>
-  </w:style>
-</w:styles>
-</file>
-
-<file path=word/glossary/webSettings.xml><?xml version="1.0" encoding="utf-8"?>
-<w:webSettings xmlns:mc="http://schemas.openxmlformats.org/markup-compatibility/2006" xmlns:r="http://schemas.openxmlformats.org/officeDocument/2006/relationships" xmlns:w="http://schemas.openxmlformats.org/wordprocessingml/2006/main" xmlns:w14="http://schemas.microsoft.com/office/word/2010/wordml" xmlns:w15="http://schemas.microsoft.com/office/word/2012/wordml" xmlns:w16se="http://schemas.microsoft.com/office/word/2015/wordml/symex" mc:Ignorable="w14 w15 w16se">
-  <w:optimizeForBrowser/>
-  <w:allowPNG/>
-</w:webSettings>
-</file>
-
 <file path=word/theme/theme1.xml><?xml version="1.0" encoding="utf-8"?>
 <a:theme xmlns:a="http://schemas.openxmlformats.org/drawingml/2006/main" name="Office Theme">
   <a:themeElements>
@@ -45403,7 +43692,7 @@
 </file>
 
 <file path=customXml/itemProps1.xml><?xml version="1.0" encoding="utf-8"?>
-<ds:datastoreItem xmlns:ds="http://schemas.openxmlformats.org/officeDocument/2006/customXml" ds:itemID="{7E462353-E872-479B-A8F2-0EE110D665E6}">
+<ds:datastoreItem xmlns:ds="http://schemas.openxmlformats.org/officeDocument/2006/customXml" ds:itemID="{3D9EA2C8-CD70-4CC2-AA91-B3DF0E06891E}">
   <ds:schemaRefs>
     <ds:schemaRef ds:uri="http://schemas.openxmlformats.org/officeDocument/2006/bibliography"/>
   </ds:schemaRefs>

</xml_diff>

<commit_message>
fix typos in docs
</commit_message>
<xml_diff>
--- a/manual/VAST_model_structure.docx
+++ b/manual/VAST_model_structure.docx
@@ -709,23 +709,7 @@
           <w:sz w:val="24"/>
           <w:szCs w:val="24"/>
         </w:rPr>
-        <w:t xml:space="preserve">, </w:t>
-      </w:r>
-      <w:r>
-        <w:rPr>
-          <w:rFonts w:ascii="Times New Roman" w:eastAsiaTheme="minorEastAsia" w:hAnsi="Times New Roman" w:cs="Times New Roman"/>
-          <w:sz w:val="24"/>
-          <w:szCs w:val="24"/>
-        </w:rPr>
-        <w:t>and/or</w:t>
-      </w:r>
-      <w:r>
-        <w:rPr>
-          <w:rFonts w:ascii="Times New Roman" w:eastAsiaTheme="minorEastAsia" w:hAnsi="Times New Roman" w:cs="Times New Roman"/>
-          <w:sz w:val="24"/>
-          <w:szCs w:val="24"/>
-        </w:rPr>
-        <w:t xml:space="preserve"> a mix of biological, physical</w:t>
+        <w:t>, and/or a mix of biological, physical</w:t>
       </w:r>
       <w:r>
         <w:rPr>
@@ -3139,14 +3123,78 @@
               </m:ctrlPr>
             </m:dPr>
             <m:e>
+              <m:sSub>
+                <m:sSubPr>
+                  <m:ctrlPr>
+                    <w:rPr>
+                      <w:rFonts w:ascii="Cambria Math" w:hAnsi="Cambria Math" w:cs="Times New Roman"/>
+                      <w:i/>
+                      <w:sz w:val="24"/>
+                      <w:szCs w:val="24"/>
+                    </w:rPr>
+                  </m:ctrlPr>
+                </m:sSubPr>
+                <m:e>
+                  <m:r>
+                    <w:rPr>
+                      <w:rFonts w:ascii="Cambria Math" w:hAnsi="Cambria Math" w:cs="Times New Roman"/>
+                      <w:sz w:val="24"/>
+                      <w:szCs w:val="24"/>
+                    </w:rPr>
+                    <m:t>c</m:t>
+                  </m:r>
+                </m:e>
+                <m:sub>
+                  <m:r>
+                    <w:rPr>
+                      <w:rFonts w:ascii="Cambria Math" w:hAnsi="Cambria Math" w:cs="Times New Roman"/>
+                      <w:sz w:val="24"/>
+                      <w:szCs w:val="24"/>
+                    </w:rPr>
+                    <m:t>i</m:t>
+                  </m:r>
+                </m:sub>
+              </m:sSub>
               <m:r>
                 <w:rPr>
                   <w:rFonts w:ascii="Cambria Math" w:hAnsi="Cambria Math" w:cs="Times New Roman"/>
                   <w:sz w:val="24"/>
                   <w:szCs w:val="24"/>
                 </w:rPr>
-                <m:t>c,t</m:t>
+                <m:t>,</m:t>
               </m:r>
+              <m:sSub>
+                <m:sSubPr>
+                  <m:ctrlPr>
+                    <w:rPr>
+                      <w:rFonts w:ascii="Cambria Math" w:hAnsi="Cambria Math" w:cs="Times New Roman"/>
+                      <w:i/>
+                      <w:sz w:val="24"/>
+                      <w:szCs w:val="24"/>
+                    </w:rPr>
+                  </m:ctrlPr>
+                </m:sSubPr>
+                <m:e>
+                  <m:r>
+                    <w:rPr>
+                      <w:rFonts w:ascii="Cambria Math" w:hAnsi="Cambria Math" w:cs="Times New Roman"/>
+                      <w:sz w:val="24"/>
+                      <w:szCs w:val="24"/>
+                    </w:rPr>
+                    <m:t>t</m:t>
+                  </m:r>
+                </m:e>
+                <m:sub>
+                  <m:r>
+                    <w:rPr>
+                      <w:rFonts w:ascii="Cambria Math" w:hAnsi="Cambria Math" w:cs="Times New Roman"/>
+                      <w:sz w:val="24"/>
+                      <w:szCs w:val="24"/>
+                    </w:rPr>
+                    <m:t>i</m:t>
+                  </m:r>
+                </m:sub>
+              </m:sSub>
             </m:e>
           </m:d>
           <m:r>
@@ -4316,13 +4364,47 @@
             </m:ctrlPr>
           </m:dPr>
           <m:e>
+            <m:sSub>
+              <m:sSubPr>
+                <m:ctrlPr>
+                  <w:rPr>
+                    <w:rFonts w:ascii="Cambria Math" w:hAnsi="Cambria Math" w:cs="Times New Roman"/>
+                    <w:i/>
+                    <w:sz w:val="24"/>
+                    <w:szCs w:val="24"/>
+                  </w:rPr>
+                </m:ctrlPr>
+              </m:sSubPr>
+              <m:e>
+                <m:r>
+                  <w:rPr>
+                    <w:rFonts w:ascii="Cambria Math" w:hAnsi="Cambria Math" w:cs="Times New Roman"/>
+                    <w:sz w:val="24"/>
+                    <w:szCs w:val="24"/>
+                  </w:rPr>
+                  <m:t>t</m:t>
+                </m:r>
+              </m:e>
+              <m:sub>
+                <m:r>
+                  <w:rPr>
+                    <w:rFonts w:ascii="Cambria Math" w:hAnsi="Cambria Math" w:cs="Times New Roman"/>
+                    <w:sz w:val="24"/>
+                    <w:szCs w:val="24"/>
+                  </w:rPr>
+                  <m:t>i</m:t>
+                </m:r>
+              </m:sub>
+            </m:sSub>
+            <w:bookmarkStart w:id="1" w:name="_GoBack"/>
+            <w:bookmarkEnd w:id="1"/>
             <m:r>
               <w:rPr>
                 <w:rFonts w:ascii="Cambria Math" w:hAnsi="Cambria Math" w:cs="Times New Roman"/>
                 <w:sz w:val="24"/>
                 <w:szCs w:val="24"/>
               </w:rPr>
-              <m:t>t,f </m:t>
+              <m:t>,f </m:t>
             </m:r>
           </m:e>
         </m:d>
@@ -18556,8 +18638,6 @@
         </w:rPr>
         <w:t xml:space="preserve">Feel free to contact the package author if desiring more documentation.  </w:t>
       </w:r>
-      <w:bookmarkStart w:id="1" w:name="_GoBack"/>
-      <w:bookmarkEnd w:id="1"/>
     </w:p>
     <w:p>
       <w:pPr>
@@ -40625,7 +40705,7 @@
           <w:rPr>
             <w:noProof/>
           </w:rPr>
-          <w:t>10</w:t>
+          <w:t>4</w:t>
         </w:r>
         <w:r>
           <w:rPr>
@@ -43010,6 +43090,7 @@
   <w:style w:type="character" w:default="1" w:styleId="DefaultParagraphFont">
     <w:name w:val="Default Paragraph Font"/>
     <w:uiPriority w:val="1"/>
+    <w:semiHidden/>
     <w:unhideWhenUsed/>
   </w:style>
   <w:style w:type="table" w:default="1" w:styleId="TableNormal">
@@ -43692,7 +43773,7 @@
 </file>
 
 <file path=customXml/itemProps1.xml><?xml version="1.0" encoding="utf-8"?>
-<ds:datastoreItem xmlns:ds="http://schemas.openxmlformats.org/officeDocument/2006/customXml" ds:itemID="{3D9EA2C8-CD70-4CC2-AA91-B3DF0E06891E}">
+<ds:datastoreItem xmlns:ds="http://schemas.openxmlformats.org/officeDocument/2006/customXml" ds:itemID="{DB2591E9-FB70-4D3E-831F-6886E9A19694}">
   <ds:schemaRefs>
     <ds:schemaRef ds:uri="http://schemas.openxmlformats.org/officeDocument/2006/bibliography"/>
   </ds:schemaRefs>

</xml_diff>